<commit_message>
Added theories on partitioning
</commit_message>
<xml_diff>
--- a/thesis.docx
+++ b/thesis.docx
@@ -469,21 +469,7 @@
                               <w:rPr>
                                 <w:lang w:val="en-US"/>
                               </w:rPr>
-                              <w:t xml:space="preserve">Helsinki </w:t>
-                            </w:r>
-                            <w:proofErr w:type="spellStart"/>
-                            <w:r>
-                              <w:rPr>
-                                <w:lang w:val="en-US"/>
-                              </w:rPr>
-                              <w:t>Metropolia</w:t>
-                            </w:r>
-                            <w:proofErr w:type="spellEnd"/>
-                            <w:r>
-                              <w:rPr>
-                                <w:lang w:val="en-US"/>
-                              </w:rPr>
-                              <w:t xml:space="preserve"> University of Applied Sciences</w:t>
+                              <w:t>Helsinki Metropolia University of Applied Sciences</w:t>
                             </w:r>
                           </w:p>
                           <w:p>
@@ -947,8 +933,6 @@
                 <w:lang w:val="en-GB"/>
               </w:rPr>
             </w:pPr>
-            <w:bookmarkStart w:id="0" w:name="_GoBack"/>
-            <w:bookmarkEnd w:id="0"/>
             <w:r>
               <w:rPr>
                 <w:lang w:val="en-GB"/>
@@ -1426,6 +1410,14 @@
               </w:rPr>
               <w:t>SQL*PLUS, SQL DEVELOPER, PL/SQL</w:t>
             </w:r>
+            <w:r>
+              <w:rPr>
+                <w:lang w:val="en-GB"/>
+              </w:rPr>
+              <w:t>, 12c</w:t>
+            </w:r>
+            <w:bookmarkStart w:id="0" w:name="_GoBack"/>
+            <w:bookmarkEnd w:id="0"/>
           </w:p>
         </w:tc>
       </w:tr>
@@ -2092,69 +2084,135 @@
     <w:p>
       <w:pPr>
         <w:pStyle w:val="BodyText1"/>
-      </w:pPr>
-      <w:r>
+        <w:rPr>
+          <w:sz w:val="24"/>
+          <w:szCs w:val="24"/>
+        </w:rPr>
+      </w:pPr>
+      <w:r>
+        <w:rPr>
+          <w:sz w:val="24"/>
+          <w:szCs w:val="24"/>
+        </w:rPr>
         <w:t>Oracle Partitioning is one of the most commonly used and successful functionalities of the Oracle database. Oracle Partitioning enables large tables and indexes to be subdivided in smaller pieces, improving the performance, manageability, and availability for tens of thousands of applications. Queries and mai</w:t>
       </w:r>
       <w:r>
+        <w:rPr>
+          <w:sz w:val="24"/>
+          <w:szCs w:val="24"/>
+        </w:rPr>
         <w:t xml:space="preserve">ntenance operations are improved by a large number </w:t>
       </w:r>
       <w:r>
+        <w:rPr>
+          <w:sz w:val="24"/>
+          <w:szCs w:val="24"/>
+        </w:rPr>
         <w:t>of magnitude for mission critical systems of a</w:t>
       </w:r>
       <w:r>
+        <w:rPr>
+          <w:sz w:val="24"/>
+          <w:szCs w:val="24"/>
+        </w:rPr>
         <w:t>ny shape</w:t>
       </w:r>
       <w:r>
+        <w:rPr>
+          <w:sz w:val="24"/>
+          <w:szCs w:val="24"/>
+        </w:rPr>
         <w:t>, data w</w:t>
       </w:r>
       <w:r>
+        <w:rPr>
+          <w:sz w:val="24"/>
+          <w:szCs w:val="24"/>
+        </w:rPr>
         <w:t xml:space="preserve">arehousing, or mixed workloads and any size </w:t>
       </w:r>
       <w:r>
+        <w:rPr>
+          <w:sz w:val="24"/>
+          <w:szCs w:val="24"/>
+        </w:rPr>
         <w:t xml:space="preserve">from hundreds of Gigabytes to Petabytes. </w:t>
       </w:r>
       <w:r>
+        <w:rPr>
+          <w:sz w:val="24"/>
+          <w:szCs w:val="24"/>
+        </w:rPr>
         <w:t>T</w:t>
       </w:r>
       <w:r>
+        <w:rPr>
+          <w:sz w:val="24"/>
+          <w:szCs w:val="24"/>
+        </w:rPr>
         <w:t xml:space="preserve">ables and partitions are broken down into smaller zones, allowing for almost unlimited data pruning. </w:t>
       </w:r>
     </w:p>
     <w:p>
       <w:pPr>
         <w:pStyle w:val="BodyText1"/>
-      </w:pPr>
-      <w:r>
-        <w:t xml:space="preserve">Partitioning enables database designers and administrators to tackle some of the toughest problems posed by cutting-edge applications. Partitioning is a key tool for building multi-terabyte systems or systems with extreme high availability requirements. </w:t>
-      </w:r>
-      <w:r>
-        <w:t xml:space="preserve">Moreover, partitioning can greatly reduce the total cost of data ownership, using a “tiered archiving” approach of keeping older relevant information still online, in the most optimal compressed format and on low cost storage devices. </w:t>
+        <w:rPr>
+          <w:sz w:val="24"/>
+          <w:szCs w:val="24"/>
+        </w:rPr>
+      </w:pPr>
+      <w:r>
+        <w:rPr>
+          <w:sz w:val="24"/>
+          <w:szCs w:val="24"/>
+        </w:rPr>
+        <w:t xml:space="preserve">Partitioning enables database designers and administrators to tackle some of the toughest problems posed by cutting-edge applications. Partitioning is a key tool for building multi-terabyte systems or systems with extreme high availability requirements. Moreover, partitioning can greatly reduce the total cost of data ownership, using a “tiered archiving” approach of keeping older relevant information still online, in the most optimal compressed format and on low cost storage devices. </w:t>
       </w:r>
     </w:p>
     <w:p>
       <w:pPr>
         <w:pStyle w:val="BodyText1"/>
-      </w:pPr>
-      <w:r>
+        <w:rPr>
+          <w:sz w:val="24"/>
+          <w:szCs w:val="24"/>
+        </w:rPr>
+      </w:pPr>
+      <w:r>
+        <w:rPr>
+          <w:sz w:val="24"/>
+          <w:szCs w:val="24"/>
+        </w:rPr>
         <w:t>Maintenance of large tables and indexes can become very time and resource consuming. At the same time, data access performance can reduce drastically for these objects. Partitioning of tables and indexes can benefit the performance and maintenance in several ways</w:t>
       </w:r>
       <w:r>
+        <w:rPr>
+          <w:sz w:val="24"/>
+          <w:szCs w:val="24"/>
+        </w:rPr>
         <w:t>.</w:t>
       </w:r>
     </w:p>
     <w:p>
       <w:pPr>
         <w:pStyle w:val="BodyText1"/>
-      </w:pPr>
-      <w:r>
+        <w:rPr>
+          <w:sz w:val="24"/>
+          <w:szCs w:val="24"/>
+        </w:rPr>
+      </w:pPr>
+      <w:r>
+        <w:rPr>
+          <w:sz w:val="24"/>
+          <w:szCs w:val="24"/>
+        </w:rPr>
         <w:t xml:space="preserve"> I</w:t>
       </w:r>
       <w:r>
-        <w:t xml:space="preserve">n this thesis we will see the different types of partitioning in oracle and also try to see the pluses and minuses of performing partitioning in oracle 12c in regard to security </w:t>
-      </w:r>
-      <w:r>
-        <w:t>issues as all the tables we partition will be stored in the cloud.</w:t>
+        <w:rPr>
+          <w:sz w:val="24"/>
+          <w:szCs w:val="24"/>
+        </w:rPr>
+        <w:t>n this thesis we will see the different types of partitioning in oracle and also try to see the pluses and minuses of performing partitioning in oracle 12c in regard to security issues as all the tables we partition will be stored in the cloud.</w:t>
       </w:r>
     </w:p>
     <w:p>
@@ -2183,17 +2241,25 @@
           <w:ilvl w:val="0"/>
           <w:numId w:val="19"/>
         </w:numPr>
+        <w:rPr>
+          <w:sz w:val="24"/>
+          <w:szCs w:val="24"/>
+        </w:rPr>
       </w:pPr>
       <w:bookmarkStart w:id="2" w:name="462330"/>
       <w:bookmarkEnd w:id="2"/>
       <w:r>
         <w:rPr>
+          <w:sz w:val="24"/>
+          <w:szCs w:val="24"/>
           <w:lang w:val="en-US"/>
         </w:rPr>
         <w:t>Partitioning helps operations like data loads, index creation and rebuilding, backup and recovery which are considered as data management operations at the granularity of partition level</w:t>
       </w:r>
       <w:r>
         <w:rPr>
+          <w:sz w:val="24"/>
+          <w:szCs w:val="24"/>
           <w:lang w:val="en-US"/>
         </w:rPr>
         <w:t xml:space="preserve"> rather than at the entire table level.</w:t>
@@ -2208,39 +2274,64 @@
           <w:ilvl w:val="0"/>
           <w:numId w:val="19"/>
         </w:numPr>
-      </w:pPr>
-      <w:r>
-        <w:rPr>
+        <w:rPr>
+          <w:sz w:val="24"/>
+          <w:szCs w:val="24"/>
+        </w:rPr>
+      </w:pPr>
+      <w:r>
+        <w:rPr>
+          <w:sz w:val="24"/>
+          <w:szCs w:val="24"/>
           <w:lang w:val="en-US"/>
         </w:rPr>
         <w:t>Partitioning helps boost query performance</w:t>
       </w:r>
       <w:r>
         <w:rPr>
+          <w:sz w:val="24"/>
+          <w:szCs w:val="24"/>
           <w:lang w:val="en-US"/>
         </w:rPr>
         <w:t xml:space="preserve">.  Often, we </w:t>
       </w:r>
       <w:r>
         <w:rPr>
+          <w:sz w:val="24"/>
+          <w:szCs w:val="24"/>
           <w:lang w:val="en-US"/>
         </w:rPr>
         <w:t xml:space="preserve">may query a subset of </w:t>
       </w:r>
       <w:r>
         <w:rPr>
+          <w:sz w:val="24"/>
+          <w:szCs w:val="24"/>
           <w:lang w:val="en-US"/>
         </w:rPr>
-        <w:t>partitions rather than the entire table and this will provide order-of-magnitude gains in terms of performance which</w:t>
-      </w:r>
-      <w:r>
-        <w:rPr>
+        <w:t>partitions rather than the entire table and this will provide order-of-</w:t>
+      </w:r>
+      <w:r>
+        <w:rPr>
+          <w:sz w:val="24"/>
+          <w:szCs w:val="24"/>
           <w:lang w:val="en-US"/>
         </w:rPr>
+        <w:lastRenderedPageBreak/>
+        <w:t>magnitude gains in terms of performance which</w:t>
+      </w:r>
+      <w:r>
+        <w:rPr>
+          <w:sz w:val="24"/>
+          <w:szCs w:val="24"/>
+          <w:lang w:val="en-US"/>
+        </w:rPr>
         <w:t xml:space="preserve"> is also known as </w:t>
       </w:r>
       <w:r>
         <w:rPr>
+          <w:sz w:val="24"/>
+          <w:szCs w:val="24"/>
           <w:lang w:val="en-US"/>
         </w:rPr>
         <w:t>partition pruning.</w:t>
@@ -2248,6 +2339,8 @@
       <w:r>
         <w:rPr>
           <w:rFonts w:ascii="Arial" w:hAnsi="Arial" w:cs="Arial"/>
+          <w:sz w:val="24"/>
+          <w:szCs w:val="24"/>
         </w:rPr>
         <w:t xml:space="preserve"> </w:t>
       </w:r>
@@ -2255,32 +2348,10 @@
         <w:rPr>
           <w:rStyle w:val="postcolor"/>
           <w:rFonts w:ascii="Arial" w:hAnsi="Arial" w:cs="Arial"/>
-        </w:rPr>
-        <w:t xml:space="preserve">Because you only access the piece of the table that contains the data needed by the query, partition pruning can also dramatically reduce the amount of data retrieved from </w:t>
-      </w:r>
-      <w:r>
-        <w:rPr>
-          <w:rStyle w:val="postcolor"/>
-          <w:rFonts w:ascii="Arial" w:hAnsi="Arial" w:cs="Arial"/>
-        </w:rPr>
-        <w:lastRenderedPageBreak/>
-        <w:t>disk and reduce processing time, especially for I/O bound databases with small ram data buffers (</w:t>
-      </w:r>
-      <w:proofErr w:type="spellStart"/>
-      <w:r>
-        <w:rPr>
-          <w:rStyle w:val="postcolor"/>
-          <w:rFonts w:ascii="Arial" w:hAnsi="Arial" w:cs="Arial"/>
-        </w:rPr>
-        <w:t>db_cache_size</w:t>
-      </w:r>
-      <w:proofErr w:type="spellEnd"/>
-      <w:r>
-        <w:rPr>
-          <w:rStyle w:val="postcolor"/>
-          <w:rFonts w:ascii="Arial" w:hAnsi="Arial" w:cs="Arial"/>
-        </w:rPr>
-        <w:t>).</w:t>
+          <w:sz w:val="24"/>
+          <w:szCs w:val="24"/>
+        </w:rPr>
+        <w:t>Because you only access the piece of the table that contains the data needed by the query, partition pruning can also dramatically reduce the amount of data retrieved from disk and reduce processing time, especially for I/O bound databases with small ram data buffers (db_cache_size).</w:t>
       </w:r>
       <w:bookmarkStart w:id="4" w:name="462333"/>
       <w:bookmarkEnd w:id="4"/>
@@ -2292,9 +2363,15 @@
           <w:ilvl w:val="0"/>
           <w:numId w:val="19"/>
         </w:numPr>
-      </w:pPr>
-      <w:r>
-        <w:rPr>
+        <w:rPr>
+          <w:sz w:val="24"/>
+          <w:szCs w:val="24"/>
+        </w:rPr>
+      </w:pPr>
+      <w:r>
+        <w:rPr>
+          <w:sz w:val="24"/>
+          <w:szCs w:val="24"/>
           <w:lang w:val="en-US"/>
         </w:rPr>
         <w:t xml:space="preserve">Partitioning can significantly reduce the impact of scheduled downtime for maintenance operations. </w:t>
@@ -2303,6 +2380,8 @@
       <w:bookmarkEnd w:id="5"/>
       <w:r>
         <w:rPr>
+          <w:sz w:val="24"/>
+          <w:szCs w:val="24"/>
           <w:lang w:val="en-US"/>
         </w:rPr>
         <w:t>Partition independence for partition maintenance operations lets you perform concurrent maintenance operations on different partitions of the same table or index. You can also run concurrent SELECT and DML operations against partitions that are unaffected by maintenance operations.</w:t>
@@ -2317,9 +2396,15 @@
           <w:ilvl w:val="0"/>
           <w:numId w:val="19"/>
         </w:numPr>
-      </w:pPr>
-      <w:r>
-        <w:rPr>
+        <w:rPr>
+          <w:sz w:val="24"/>
+          <w:szCs w:val="24"/>
+        </w:rPr>
+      </w:pPr>
+      <w:r>
+        <w:rPr>
+          <w:sz w:val="24"/>
+          <w:szCs w:val="24"/>
           <w:lang w:val="en-US"/>
         </w:rPr>
         <w:t>Partitioning increases the availability of mission-critical databases if critical tables and indexes are divided into partitions to reduce the maintenance windows, recovery times, and impact of failures.</w:t>
@@ -2334,21 +2419,31 @@
           <w:ilvl w:val="0"/>
           <w:numId w:val="19"/>
         </w:numPr>
-      </w:pPr>
-      <w:r>
-        <w:rPr>
+        <w:rPr>
+          <w:sz w:val="24"/>
+          <w:szCs w:val="24"/>
+        </w:rPr>
+      </w:pPr>
+      <w:r>
+        <w:rPr>
+          <w:sz w:val="24"/>
+          <w:szCs w:val="24"/>
           <w:lang w:val="en-US"/>
         </w:rPr>
         <w:t xml:space="preserve">Partitioning can be implemented without requiring any modifications to your applications. For example, you could convert a </w:t>
       </w:r>
       <w:r>
         <w:rPr>
+          <w:sz w:val="24"/>
+          <w:szCs w:val="24"/>
           <w:lang w:val="en-US"/>
         </w:rPr>
         <w:t>no partitioned</w:t>
       </w:r>
       <w:r>
         <w:rPr>
+          <w:sz w:val="24"/>
+          <w:szCs w:val="24"/>
           <w:lang w:val="en-US"/>
         </w:rPr>
         <w:t xml:space="preserve"> table to a partitioned table without needing to modify any of the SELECT statements or DML statements which access that table. You do not need to rewrite your application code to take advantage of partitioning.</w:t>
@@ -2358,6 +2453,16 @@
       <w:pPr>
         <w:pStyle w:val="BodyText1"/>
         <w:ind w:left="720"/>
+        <w:rPr>
+          <w:sz w:val="24"/>
+          <w:szCs w:val="24"/>
+        </w:rPr>
+      </w:pPr>
+    </w:p>
+    <w:p>
+      <w:pPr>
+        <w:pStyle w:val="BodyText1"/>
+        <w:ind w:left="720"/>
       </w:pPr>
     </w:p>
     <w:p>
@@ -2369,6 +2474,7 @@
           <w:noProof/>
           <w:lang w:val="en-US"/>
         </w:rPr>
+        <w:lastRenderedPageBreak/>
         <w:drawing>
           <wp:inline distT="0" distB="0" distL="0" distR="0">
             <wp:extent cx="4724400" cy="2981325"/>
@@ -2453,139 +2559,346 @@
     <w:p>
       <w:pPr>
         <w:pStyle w:val="BodyText1"/>
-      </w:pPr>
-    </w:p>
-    <w:p>
-      <w:pPr>
-        <w:spacing w:line="240" w:lineRule="auto"/>
-        <w:rPr>
-          <w:rFonts w:ascii="Georgia" w:hAnsi="Georgia"/>
-          <w:sz w:val="24"/>
-          <w:lang w:val="en-US" w:eastAsia="en-US"/>
-        </w:rPr>
-      </w:pPr>
-      <w:r>
-        <w:rPr>
-          <w:rFonts w:ascii="Georgia" w:hAnsi="Georgia"/>
-          <w:sz w:val="24"/>
-          <w:lang w:val="en-US" w:eastAsia="en-US"/>
+        <w:rPr>
+          <w:sz w:val="24"/>
+          <w:szCs w:val="24"/>
+        </w:rPr>
+      </w:pPr>
+    </w:p>
+    <w:p>
+      <w:pPr>
+        <w:pStyle w:val="BodyText1"/>
+        <w:rPr>
+          <w:sz w:val="24"/>
+          <w:szCs w:val="24"/>
+        </w:rPr>
+      </w:pPr>
+      <w:r>
+        <w:rPr>
+          <w:sz w:val="24"/>
+          <w:szCs w:val="24"/>
+        </w:rPr>
+        <w:t xml:space="preserve">It is always a good practice to understand </w:t>
+      </w:r>
+      <w:r>
+        <w:rPr>
+          <w:sz w:val="24"/>
+          <w:szCs w:val="24"/>
+        </w:rPr>
+        <w:t>the timing on which tables has to be partitioned. Here are some of the conditions on which one has to consider partitioning a table.</w:t>
+      </w:r>
+      <w:r>
+        <w:rPr>
+          <w:sz w:val="24"/>
+          <w:szCs w:val="24"/>
+        </w:rPr>
+        <w:t xml:space="preserve"> </w:t>
+      </w:r>
+    </w:p>
+    <w:p>
+      <w:pPr>
+        <w:pStyle w:val="BodyText1"/>
+        <w:rPr>
+          <w:sz w:val="24"/>
+          <w:szCs w:val="24"/>
+        </w:rPr>
+      </w:pPr>
+      <w:r>
+        <w:rPr>
+          <w:sz w:val="24"/>
+          <w:szCs w:val="24"/>
+        </w:rPr>
+        <w:t>Tables containing historical data, in which new data is added into the newest partition. A typical example is a historical table where only the current month's data is updatable and the other 11 months are read only.</w:t>
+      </w:r>
+    </w:p>
+    <w:p>
+      <w:pPr>
+        <w:pStyle w:val="BodyText1"/>
+        <w:rPr>
+          <w:sz w:val="24"/>
+          <w:szCs w:val="24"/>
+        </w:rPr>
+      </w:pPr>
+      <w:r>
+        <w:rPr>
+          <w:sz w:val="24"/>
+          <w:szCs w:val="24"/>
+        </w:rPr>
+        <w:t>When the contents of a table need to be distributed across different types of storage devices.</w:t>
+      </w:r>
+      <w:r>
+        <w:rPr>
+          <w:sz w:val="24"/>
+          <w:szCs w:val="24"/>
+        </w:rPr>
+        <w:t xml:space="preserve"> </w:t>
+      </w:r>
+    </w:p>
+    <w:p>
+      <w:pPr>
+        <w:pStyle w:val="BodyText1"/>
+        <w:rPr>
+          <w:sz w:val="24"/>
+          <w:szCs w:val="24"/>
+        </w:rPr>
+      </w:pPr>
+      <w:r>
+        <w:rPr>
+          <w:sz w:val="24"/>
+          <w:szCs w:val="24"/>
+        </w:rPr>
+        <w:t>Tables greater than 2 GB should always be considered as candidates for partitioning.</w:t>
+      </w:r>
+    </w:p>
+    <w:p>
+      <w:pPr>
+        <w:pStyle w:val="BodyText1"/>
+        <w:rPr>
+          <w:b/>
+          <w:sz w:val="24"/>
+          <w:szCs w:val="24"/>
+        </w:rPr>
+      </w:pPr>
+      <w:r>
+        <w:rPr>
+          <w:b/>
+          <w:sz w:val="24"/>
+          <w:szCs w:val="24"/>
+        </w:rPr>
+        <w:t>2.0 Partitioning fundamentals</w:t>
+      </w:r>
+    </w:p>
+    <w:p>
+      <w:pPr>
+        <w:pStyle w:val="BodyText1"/>
+        <w:rPr>
+          <w:b/>
+          <w:sz w:val="24"/>
+          <w:szCs w:val="24"/>
+        </w:rPr>
+      </w:pPr>
+      <w:r>
+        <w:rPr>
+          <w:b/>
+          <w:sz w:val="24"/>
+          <w:szCs w:val="24"/>
+        </w:rPr>
+        <w:t xml:space="preserve">2.1 </w:t>
+      </w:r>
+      <w:r>
+        <w:rPr>
+          <w:b/>
+          <w:sz w:val="24"/>
+          <w:szCs w:val="24"/>
+        </w:rPr>
+        <w:t>partitioning for performance</w:t>
+      </w:r>
+    </w:p>
+    <w:p>
+      <w:pPr>
+        <w:pStyle w:val="BodyText1"/>
+        <w:rPr>
+          <w:color w:val="000000"/>
+          <w:sz w:val="24"/>
+          <w:szCs w:val="24"/>
+        </w:rPr>
+      </w:pPr>
+      <w:r>
+        <w:rPr>
+          <w:color w:val="000000"/>
+          <w:sz w:val="24"/>
+          <w:szCs w:val="24"/>
+        </w:rPr>
+        <w:t xml:space="preserve">When you place a given row into a schema, its placement is determined by its value of the partitioning key. </w:t>
+      </w:r>
+      <w:r>
+        <w:rPr>
+          <w:color w:val="000000"/>
+          <w:sz w:val="24"/>
+          <w:szCs w:val="24"/>
+        </w:rPr>
+        <w:t xml:space="preserve">How the data of a table is subdivided across the partitions is stored as partitioning metadata of a table or index. The metadata is </w:t>
+      </w:r>
+      <w:r>
+        <w:rPr>
+          <w:color w:val="000000"/>
+          <w:sz w:val="24"/>
+          <w:szCs w:val="24"/>
         </w:rPr>
         <w:lastRenderedPageBreak/>
-        <w:t xml:space="preserve">It is always a good practice to understand </w:t>
-      </w:r>
-      <w:r>
-        <w:rPr>
-          <w:rFonts w:ascii="Georgia" w:hAnsi="Georgia"/>
-          <w:sz w:val="24"/>
-          <w:lang w:val="en-US" w:eastAsia="en-US"/>
-        </w:rPr>
-        <w:t>the timing on which tables has to be partitioned. Here are some of the conditions on which one has to consider partitioning a table.</w:t>
-      </w:r>
-      <w:r>
-        <w:rPr>
-          <w:rFonts w:ascii="Georgia" w:hAnsi="Georgia"/>
-          <w:sz w:val="24"/>
-          <w:lang w:val="en-US" w:eastAsia="en-US"/>
-        </w:rPr>
-        <w:t xml:space="preserve"> </w:t>
-      </w:r>
-    </w:p>
-    <w:p>
-      <w:pPr>
-        <w:numPr>
-          <w:ilvl w:val="0"/>
-          <w:numId w:val="20"/>
-        </w:numPr>
-        <w:spacing w:before="100" w:beforeAutospacing="1" w:after="100" w:afterAutospacing="1" w:line="240" w:lineRule="auto"/>
-        <w:rPr>
-          <w:rFonts w:ascii="Times New Roman" w:hAnsi="Times New Roman"/>
-          <w:sz w:val="24"/>
-          <w:lang w:val="en-US" w:eastAsia="en-US"/>
-        </w:rPr>
-      </w:pPr>
-      <w:r>
-        <w:rPr>
-          <w:rFonts w:ascii="Georgia" w:hAnsi="Georgia"/>
-          <w:sz w:val="24"/>
-          <w:lang w:val="en-US" w:eastAsia="en-US"/>
-        </w:rPr>
-        <w:t>Tables containing historical data, in which new data is added into the newest partition. A typical example is a historical table where only the current month's data is updatable and the other 11 months are read only.</w:t>
-      </w:r>
-    </w:p>
-    <w:p>
-      <w:pPr>
-        <w:numPr>
-          <w:ilvl w:val="0"/>
-          <w:numId w:val="20"/>
-        </w:numPr>
-        <w:spacing w:before="100" w:beforeAutospacing="1" w:after="100" w:afterAutospacing="1" w:line="240" w:lineRule="auto"/>
-        <w:rPr>
-          <w:rFonts w:ascii="Times New Roman" w:hAnsi="Times New Roman"/>
-          <w:sz w:val="24"/>
-          <w:lang w:val="en-US" w:eastAsia="en-US"/>
-        </w:rPr>
-      </w:pPr>
-      <w:r>
-        <w:rPr>
-          <w:rFonts w:ascii="Georgia" w:hAnsi="Georgia"/>
-          <w:sz w:val="24"/>
-          <w:lang w:val="en-US" w:eastAsia="en-US"/>
-        </w:rPr>
-        <w:t>When the contents of a table need to be distributed across different types of storage devices.</w:t>
-      </w:r>
-    </w:p>
-    <w:p>
-      <w:pPr>
-        <w:pStyle w:val="ListParagraph"/>
-        <w:numPr>
-          <w:ilvl w:val="0"/>
-          <w:numId w:val="20"/>
-        </w:numPr>
-        <w:spacing w:line="240" w:lineRule="auto"/>
-        <w:rPr>
-          <w:rFonts w:ascii="Georgia" w:hAnsi="Georgia"/>
-          <w:sz w:val="24"/>
-          <w:lang w:val="en-US" w:eastAsia="en-US"/>
-        </w:rPr>
-      </w:pPr>
-      <w:r>
-        <w:rPr>
-          <w:rFonts w:ascii="Georgia" w:hAnsi="Georgia"/>
-          <w:sz w:val="24"/>
-          <w:lang w:val="en-US" w:eastAsia="en-US"/>
-        </w:rPr>
-        <w:t>Tables greater than 2 GB should always be considered as candidates for partitioning.</w:t>
+        <w:t>used to determine for each SQL operation like DML, partition maintenance operations. Whe</w:t>
+      </w:r>
+      <w:r>
+        <w:rPr>
+          <w:color w:val="000000"/>
+          <w:sz w:val="24"/>
+          <w:szCs w:val="24"/>
+        </w:rPr>
+        <w:t xml:space="preserve">n this operations </w:t>
+      </w:r>
+      <w:r>
+        <w:rPr>
+          <w:color w:val="000000"/>
+          <w:sz w:val="24"/>
+          <w:szCs w:val="24"/>
+        </w:rPr>
+        <w:t xml:space="preserve">happen, automatically the operation touches data which are relevant </w:t>
+      </w:r>
+      <w:r>
+        <w:rPr>
+          <w:color w:val="000000"/>
+          <w:sz w:val="24"/>
+          <w:szCs w:val="24"/>
+        </w:rPr>
+        <w:t xml:space="preserve">to </w:t>
+      </w:r>
+      <w:r>
+        <w:rPr>
+          <w:color w:val="000000"/>
+          <w:sz w:val="24"/>
+          <w:szCs w:val="24"/>
+        </w:rPr>
+        <w:t>this which are portions of a table or even a partition.</w:t>
+      </w:r>
+      <w:r>
+        <w:rPr>
+          <w:color w:val="000000"/>
+          <w:sz w:val="24"/>
+          <w:szCs w:val="24"/>
+        </w:rPr>
+        <w:t xml:space="preserve"> So performance is boosted by limiting the amount of data to be examined or operated in a partition.</w:t>
       </w:r>
     </w:p>
     <w:p>
       <w:pPr>
         <w:pStyle w:val="BodyText1"/>
-      </w:pPr>
+        <w:rPr>
+          <w:b/>
+          <w:color w:val="000000"/>
+          <w:sz w:val="24"/>
+          <w:szCs w:val="24"/>
+        </w:rPr>
+      </w:pPr>
+      <w:r>
+        <w:rPr>
+          <w:b/>
+          <w:color w:val="000000"/>
+          <w:sz w:val="24"/>
+          <w:szCs w:val="24"/>
+        </w:rPr>
+        <w:t xml:space="preserve">2.2 </w:t>
+      </w:r>
+      <w:r>
+        <w:rPr>
+          <w:b/>
+          <w:color w:val="000000"/>
+          <w:sz w:val="24"/>
+          <w:szCs w:val="24"/>
+        </w:rPr>
+        <w:t>Partition pruning (partition elimination)</w:t>
+      </w:r>
     </w:p>
     <w:p>
       <w:pPr>
         <w:pStyle w:val="BodyText1"/>
-      </w:pPr>
-      <w:r>
-        <w:t>2.0 Partitioning fundamentals</w:t>
+        <w:rPr>
+          <w:color w:val="000000"/>
+          <w:sz w:val="24"/>
+          <w:szCs w:val="24"/>
+        </w:rPr>
+      </w:pPr>
+      <w:r>
+        <w:rPr>
+          <w:color w:val="000000"/>
+          <w:sz w:val="24"/>
+          <w:szCs w:val="24"/>
+        </w:rPr>
+        <w:t xml:space="preserve">Pruning in partitioning is the most effective and simple way of improving performance. This method will most likely improve query performance </w:t>
+      </w:r>
+      <w:r>
+        <w:rPr>
+          <w:color w:val="000000"/>
+          <w:sz w:val="24"/>
+          <w:szCs w:val="24"/>
+        </w:rPr>
+        <w:t>by several orders of magnitude by leveraging the partitioning metadata to only perform SQL operation on the relevance data.</w:t>
       </w:r>
     </w:p>
     <w:p>
       <w:pPr>
         <w:pStyle w:val="BodyText1"/>
-      </w:pPr>
-      <w:r>
-        <w:t xml:space="preserve">2.1 </w:t>
-      </w:r>
-      <w:r>
-        <w:t>partitioning for performance</w:t>
+        <w:rPr>
+          <w:sz w:val="24"/>
+          <w:szCs w:val="24"/>
+        </w:rPr>
+      </w:pPr>
+      <w:r>
+        <w:rPr>
+          <w:sz w:val="24"/>
+          <w:szCs w:val="24"/>
+        </w:rPr>
+        <w:t xml:space="preserve">Depending upon the actual SQL statement, Oracle Database may use static or dynamic pruning. Static pruning occurs at compile-time, with the information about the partitions accessed beforehand. Dynamic pruning occurs at run-time, meaning that the exact partitions to be accessed by a statement are not known beforehand. A sample scenario for static pruning is a SQL statement containing a </w:t>
+      </w:r>
+      <w:r>
+        <w:rPr>
+          <w:rStyle w:val="HTMLCode"/>
+          <w:rFonts w:asciiTheme="minorHAnsi" w:eastAsiaTheme="minorHAnsi" w:hAnsiTheme="minorHAnsi" w:cstheme="minorHAnsi"/>
+          <w:sz w:val="24"/>
+          <w:szCs w:val="24"/>
+        </w:rPr>
+        <w:t>WHERE</w:t>
+      </w:r>
+      <w:r>
+        <w:rPr>
+          <w:sz w:val="24"/>
+          <w:szCs w:val="24"/>
+        </w:rPr>
+        <w:t xml:space="preserve"> condition with a constant literal on the partition key column. An example of dynamic pruning is the use of operators or functions in the </w:t>
+      </w:r>
+      <w:r>
+        <w:rPr>
+          <w:rStyle w:val="HTMLCode"/>
+          <w:rFonts w:asciiTheme="minorHAnsi" w:eastAsiaTheme="minorHAnsi" w:hAnsiTheme="minorHAnsi" w:cstheme="minorHAnsi"/>
+          <w:sz w:val="24"/>
+          <w:szCs w:val="24"/>
+        </w:rPr>
+        <w:t>WHERE</w:t>
+      </w:r>
+      <w:r>
+        <w:rPr>
+          <w:sz w:val="24"/>
+          <w:szCs w:val="24"/>
+        </w:rPr>
+        <w:t xml:space="preserve"> condition. Partition pruning affects the statistics of the objects where pruning occurs and also affects the execution plan of a statement.</w:t>
       </w:r>
     </w:p>
     <w:p>
       <w:pPr>
         <w:pStyle w:val="BodyText1"/>
         <w:rPr>
-          <w:rFonts w:cs="BSQLXD+ArialMT"/>
+          <w:sz w:val="24"/>
+          <w:szCs w:val="24"/>
+        </w:rPr>
+      </w:pPr>
+      <w:r>
+        <w:rPr>
+          <w:sz w:val="24"/>
+          <w:szCs w:val="24"/>
+        </w:rPr>
+        <w:t>2.2.1</w:t>
+      </w:r>
+      <w:r>
+        <w:rPr>
+          <w:sz w:val="24"/>
+          <w:szCs w:val="24"/>
+        </w:rPr>
+        <w:t xml:space="preserve"> Zone maps</w:t>
+      </w:r>
+    </w:p>
+    <w:p>
+      <w:pPr>
+        <w:pStyle w:val="BodyText1"/>
+        <w:rPr>
           <w:color w:val="000000"/>
           <w:sz w:val="24"/>
           <w:szCs w:val="24"/>
@@ -2593,80 +2906,85 @@
       </w:pPr>
       <w:r>
         <w:rPr>
-          <w:rFonts w:cs="BSQLXD+ArialMT"/>
           <w:color w:val="000000"/>
-        </w:rPr>
-        <w:t xml:space="preserve">When you place a given row into a schema, its placement is determined by its value of the partitioning key. </w:t>
-      </w:r>
-      <w:r>
-        <w:rPr>
-          <w:rFonts w:cs="BSQLXD+ArialMT"/>
+          <w:sz w:val="24"/>
+          <w:szCs w:val="24"/>
+        </w:rPr>
+        <w:t xml:space="preserve">In oracle 12c, a partition pruning is advanced to a new and efficient way called zone maps. Zone maps provides enhanced pruning abilities like better performance with less source consumption and less time-to-information. </w:t>
+      </w:r>
+    </w:p>
+    <w:p>
+      <w:pPr>
+        <w:pStyle w:val="BodyText1"/>
+        <w:rPr>
           <w:color w:val="000000"/>
           <w:sz w:val="24"/>
           <w:szCs w:val="24"/>
         </w:rPr>
-        <w:t>How the data of a table is subdivided across the partitions is stored as partitioning metadata of a table or index.</w:t>
-      </w:r>
-      <w:r>
-        <w:rPr>
-          <w:rFonts w:cs="BSQLXD+ArialMT"/>
+      </w:pPr>
+      <w:r>
+        <w:rPr>
           <w:color w:val="000000"/>
           <w:sz w:val="24"/>
           <w:szCs w:val="24"/>
         </w:rPr>
-        <w:t xml:space="preserve"> The metadata is used to determine for each SQL operation like DML, partition maintenance operations. Whe</w:t>
-      </w:r>
-      <w:r>
-        <w:rPr>
-          <w:rFonts w:cs="BSQLXD+ArialMT"/>
+        <w:t>You can build zone maps independently for accessing a table.</w:t>
+      </w:r>
+      <w:r>
+        <w:rPr>
           <w:color w:val="000000"/>
           <w:sz w:val="24"/>
           <w:szCs w:val="24"/>
         </w:rPr>
-        <w:t xml:space="preserve">n this operations </w:t>
-      </w:r>
-      <w:r>
-        <w:rPr>
-          <w:rFonts w:cs="BSQLXD+ArialMT"/>
+        <w:t xml:space="preserve"> Based on predicates of the table columns, zone maps enable you to prune disk blocks of a table and partitions of a partitioned table. Because zone maps does not have correlation to the partition </w:t>
+      </w:r>
+      <w:r>
+        <w:rPr>
           <w:color w:val="000000"/>
           <w:sz w:val="24"/>
           <w:szCs w:val="24"/>
         </w:rPr>
-        <w:t xml:space="preserve">happen, automatically the operation touches data which are relevant </w:t>
-      </w:r>
-      <w:r>
-        <w:rPr>
-          <w:rFonts w:cs="BSQLXD+ArialMT"/>
+        <w:t xml:space="preserve">key columns of a portioned table, </w:t>
+      </w:r>
+      <w:r>
+        <w:rPr>
           <w:color w:val="000000"/>
           <w:sz w:val="24"/>
           <w:szCs w:val="24"/>
         </w:rPr>
-        <w:t xml:space="preserve">to </w:t>
-      </w:r>
-      <w:r>
-        <w:rPr>
-          <w:rFonts w:cs="BSQLXD+ArialMT"/>
+        <w:t>statements on partitioned tables with zone maps can prune partitions on non-partition key columns.</w:t>
+      </w:r>
+    </w:p>
+    <w:p>
+      <w:pPr>
+        <w:pStyle w:val="BodyText1"/>
+        <w:rPr>
           <w:color w:val="000000"/>
           <w:sz w:val="24"/>
           <w:szCs w:val="24"/>
         </w:rPr>
-        <w:t>this which are portions of a table or even a partition.</w:t>
-      </w:r>
-      <w:r>
-        <w:rPr>
-          <w:rFonts w:cs="BSQLXD+ArialMT"/>
+      </w:pPr>
+      <w:r>
+        <w:rPr>
           <w:color w:val="000000"/>
           <w:sz w:val="24"/>
           <w:szCs w:val="24"/>
         </w:rPr>
-        <w:t xml:space="preserve"> So performance is boosted by limiting the amount of data to be examined or operated in a partition.</w:t>
+        <w:t>Partition pruning with zone maps works well when the zone map column values correlate with partition key</w:t>
+      </w:r>
+      <w:r>
+        <w:rPr>
+          <w:color w:val="000000"/>
+          <w:sz w:val="24"/>
+          <w:szCs w:val="24"/>
+        </w:rPr>
+        <w:t xml:space="preserve"> column values.</w:t>
       </w:r>
     </w:p>
     <w:p>
       <w:pPr>
         <w:pStyle w:val="BodyText1"/>
         <w:rPr>
-          <w:rFonts w:cs="BSQLXD+ArialMT"/>
           <w:color w:val="000000"/>
           <w:sz w:val="24"/>
           <w:szCs w:val="24"/>
@@ -2674,216 +2992,34 @@
       </w:pPr>
       <w:r>
         <w:rPr>
-          <w:rFonts w:cs="BSQLXD+ArialMT"/>
-          <w:color w:val="000000"/>
-          <w:sz w:val="24"/>
-          <w:szCs w:val="24"/>
-        </w:rPr>
-        <w:t xml:space="preserve">2.2 </w:t>
-      </w:r>
-      <w:r>
-        <w:rPr>
-          <w:rFonts w:cs="BSQLXD+ArialMT"/>
-          <w:color w:val="000000"/>
-          <w:sz w:val="24"/>
-          <w:szCs w:val="24"/>
-        </w:rPr>
-        <w:t>Partition pruning (partition elimination)</w:t>
+          <w:sz w:val="24"/>
+          <w:szCs w:val="24"/>
+        </w:rPr>
+        <w:t xml:space="preserve">Consider a query that filters a sales table by (North American) state; in this case “CA”. A zone map on the STATE column will record the minimum and maximum </w:t>
+      </w:r>
+      <w:r>
+        <w:rPr>
+          <w:sz w:val="24"/>
+          <w:szCs w:val="24"/>
+        </w:rPr>
+        <w:lastRenderedPageBreak/>
+        <w:t xml:space="preserve">values for this column for each zone in the table. This makes it possible to skip the zones that we can be certain won’t contain rows for “CA”. </w:t>
       </w:r>
     </w:p>
     <w:p>
       <w:pPr>
         <w:pStyle w:val="BodyText1"/>
         <w:rPr>
-          <w:rFonts w:cs="BSQLXD+ArialMT"/>
-          <w:color w:val="000000"/>
-          <w:sz w:val="24"/>
-          <w:szCs w:val="24"/>
-        </w:rPr>
-      </w:pPr>
-      <w:r>
-        <w:rPr>
-          <w:rFonts w:cs="BSQLXD+ArialMT"/>
-          <w:color w:val="000000"/>
-          <w:sz w:val="24"/>
-          <w:szCs w:val="24"/>
-        </w:rPr>
-        <w:t xml:space="preserve">Pruning in partitioning is the most effective and simple way of improving performance. This method will most likely improve query performance </w:t>
-      </w:r>
-      <w:r>
-        <w:rPr>
-          <w:rFonts w:cs="BSQLXD+ArialMT"/>
-          <w:color w:val="000000"/>
-          <w:sz w:val="24"/>
-          <w:szCs w:val="24"/>
-        </w:rPr>
-        <w:t>by several orders of magnitude by leveraging the partitioning metadata to only perform SQL operation on the relevance data.</w:t>
-      </w:r>
-    </w:p>
-    <w:p>
-      <w:pPr>
-        <w:pStyle w:val="BodyText1"/>
-      </w:pPr>
-      <w:r>
-        <w:t xml:space="preserve">Depending upon the actual SQL statement, Oracle Database may use static or dynamic pruning. Static pruning occurs at compile-time, with the information about the partitions accessed beforehand. Dynamic pruning occurs at run-time, meaning that the exact partitions to be accessed by a statement are not known beforehand. A sample scenario for static pruning is a SQL statement containing a </w:t>
-      </w:r>
-      <w:r>
-        <w:rPr>
-          <w:rStyle w:val="HTMLCode"/>
-          <w:rFonts w:eastAsiaTheme="minorHAnsi"/>
-        </w:rPr>
-        <w:t>WHERE</w:t>
-      </w:r>
-      <w:r>
-        <w:t xml:space="preserve"> condition with a constant literal on the partition key column. An example of dynamic pruning is the use of operators or functions in the </w:t>
-      </w:r>
-      <w:r>
-        <w:rPr>
-          <w:rStyle w:val="HTMLCode"/>
-          <w:rFonts w:eastAsiaTheme="minorHAnsi"/>
-        </w:rPr>
-        <w:t>WHERE</w:t>
-      </w:r>
-      <w:r>
-        <w:t xml:space="preserve"> </w:t>
-      </w:r>
-      <w:r>
-        <w:t>condition. Partition</w:t>
-      </w:r>
-      <w:r>
-        <w:t xml:space="preserve"> pruning affects the statistics of the objects where pruning occurs and also affects the execution plan of a statement.</w:t>
-      </w:r>
-    </w:p>
-    <w:p>
-      <w:pPr>
-        <w:pStyle w:val="BodyText1"/>
-      </w:pPr>
-      <w:r>
-        <w:t>2.2.1</w:t>
-      </w:r>
-      <w:r>
-        <w:t xml:space="preserve"> Zone maps</w:t>
-      </w:r>
-    </w:p>
-    <w:p>
-      <w:pPr>
-        <w:pStyle w:val="BodyText1"/>
-        <w:rPr>
-          <w:rFonts w:cs="BSQLXD+ArialMT"/>
-          <w:color w:val="000000"/>
-          <w:sz w:val="24"/>
-          <w:szCs w:val="24"/>
-        </w:rPr>
-      </w:pPr>
-      <w:r>
-        <w:rPr>
-          <w:rFonts w:cs="BSQLXD+ArialMT"/>
-          <w:color w:val="000000"/>
-          <w:sz w:val="24"/>
-          <w:szCs w:val="24"/>
-        </w:rPr>
-        <w:lastRenderedPageBreak/>
-        <w:t xml:space="preserve">In oracle 12c, a partition pruning is advanced to a new and efficient way called zone maps. Zone maps provides enhanced pruning abilities like better performance with less source consumption and less time-to-information. </w:t>
-      </w:r>
-    </w:p>
-    <w:p>
-      <w:pPr>
-        <w:pStyle w:val="BodyText1"/>
-        <w:rPr>
-          <w:rFonts w:cs="BSQLXD+ArialMT"/>
-          <w:color w:val="000000"/>
-          <w:sz w:val="24"/>
-          <w:szCs w:val="24"/>
-        </w:rPr>
-      </w:pPr>
-      <w:r>
-        <w:rPr>
-          <w:rFonts w:cs="BSQLXD+ArialMT"/>
-          <w:color w:val="000000"/>
-          <w:sz w:val="24"/>
-          <w:szCs w:val="24"/>
-        </w:rPr>
-        <w:t>You can build zone maps independently for accessing a table.</w:t>
-      </w:r>
-      <w:r>
-        <w:rPr>
-          <w:rFonts w:cs="BSQLXD+ArialMT"/>
-          <w:color w:val="000000"/>
-          <w:sz w:val="24"/>
-          <w:szCs w:val="24"/>
-        </w:rPr>
-        <w:t xml:space="preserve"> Based on predicates of the table columns, zone maps enable you to prune disk blocks of a table and partitions of a partitioned table. Because zone maps does not have correlation to the partition </w:t>
-      </w:r>
-      <w:r>
-        <w:rPr>
-          <w:rFonts w:cs="BSQLXD+ArialMT"/>
-          <w:color w:val="000000"/>
-          <w:sz w:val="24"/>
-          <w:szCs w:val="24"/>
-        </w:rPr>
-        <w:t xml:space="preserve">key columns of a portioned table, </w:t>
-      </w:r>
-      <w:r>
-        <w:rPr>
-          <w:rFonts w:cs="BSQLXD+ArialMT"/>
-          <w:color w:val="000000"/>
-          <w:sz w:val="24"/>
-          <w:szCs w:val="24"/>
-        </w:rPr>
-        <w:t>statements on partitioned tables with zone maps can prune partitions on non-partition key columns.</w:t>
-      </w:r>
-    </w:p>
-    <w:p>
-      <w:pPr>
-        <w:pStyle w:val="BodyText1"/>
-        <w:rPr>
-          <w:rFonts w:cs="BSQLXD+ArialMT"/>
-          <w:color w:val="000000"/>
-          <w:sz w:val="24"/>
-          <w:szCs w:val="24"/>
-        </w:rPr>
-      </w:pPr>
-      <w:r>
-        <w:rPr>
-          <w:rFonts w:cs="BSQLXD+ArialMT"/>
-          <w:color w:val="000000"/>
-          <w:sz w:val="24"/>
-          <w:szCs w:val="24"/>
-        </w:rPr>
-        <w:t>Partition pruning with zone maps works well when the zone map column values correlate with partition key</w:t>
-      </w:r>
-      <w:r>
-        <w:rPr>
-          <w:rFonts w:cs="BSQLXD+ArialMT"/>
-          <w:color w:val="000000"/>
-          <w:sz w:val="24"/>
-          <w:szCs w:val="24"/>
-        </w:rPr>
-        <w:t xml:space="preserve"> column values.</w:t>
-      </w:r>
-    </w:p>
-    <w:p>
-      <w:pPr>
-        <w:pStyle w:val="BodyText1"/>
-        <w:rPr>
-          <w:rFonts w:cs="BSQLXD+ArialMT"/>
-          <w:color w:val="000000"/>
-          <w:sz w:val="24"/>
-          <w:szCs w:val="24"/>
-        </w:rPr>
-      </w:pPr>
-      <w:r>
-        <w:t xml:space="preserve">Consider a query that filters a sales table by (North American) state; in this case “CA”. A zone map on the STATE column will record the minimum and maximum values for this column for each zone in the table. This makes it possible to skip the zones that we can be certain won’t contain rows for “CA”. </w:t>
-      </w:r>
-    </w:p>
-    <w:p>
-      <w:pPr>
-        <w:pStyle w:val="NormalWeb"/>
-        <w:jc w:val="center"/>
+          <w:sz w:val="24"/>
+          <w:szCs w:val="24"/>
+        </w:rPr>
       </w:pPr>
       <w:r>
         <w:rPr>
           <w:noProof/>
+          <w:sz w:val="24"/>
+          <w:szCs w:val="24"/>
+          <w:lang w:val="en-US"/>
         </w:rPr>
         <w:drawing>
           <wp:inline distT="0" distB="0" distL="0" distR="0">
@@ -2934,23 +3070,750 @@
           </wp:inline>
         </w:drawing>
       </w:r>
+      <w:r>
+        <w:rPr>
+          <w:sz w:val="24"/>
+          <w:szCs w:val="24"/>
+        </w:rPr>
+        <w:t>Fig 2. Table scans with Zones maps</w:t>
+      </w:r>
+    </w:p>
+    <w:p>
+      <w:pPr>
+        <w:pStyle w:val="BodyText1"/>
+        <w:rPr>
+          <w:b/>
+          <w:sz w:val="24"/>
+          <w:szCs w:val="24"/>
+        </w:rPr>
+      </w:pPr>
+      <w:r>
+        <w:rPr>
+          <w:b/>
+          <w:sz w:val="24"/>
+          <w:szCs w:val="24"/>
+        </w:rPr>
+        <w:t xml:space="preserve">2.3 Partition for Manageability </w:t>
+      </w:r>
+    </w:p>
+    <w:p>
+      <w:pPr>
+        <w:pStyle w:val="BodyText1"/>
+        <w:rPr>
+          <w:sz w:val="24"/>
+          <w:szCs w:val="24"/>
+        </w:rPr>
+      </w:pPr>
+      <w:r>
+        <w:rPr>
+          <w:sz w:val="24"/>
+          <w:szCs w:val="24"/>
+        </w:rPr>
+        <w:t>Partitioning for manageable is obtained by partitioning tables and indexes into smaller and more manageable units</w:t>
+      </w:r>
+      <w:r>
+        <w:rPr>
+          <w:sz w:val="24"/>
+          <w:szCs w:val="24"/>
+        </w:rPr>
+        <w:t xml:space="preserve">. </w:t>
+      </w:r>
+      <w:r>
+        <w:rPr>
+          <w:sz w:val="24"/>
+          <w:szCs w:val="24"/>
+        </w:rPr>
+        <w:t xml:space="preserve">Oracle has many set of SQL commands for managing partition tables which are commands for dropping, splitting, moving, adding new partitions, merging, truncating, and exchanging partitions. </w:t>
+      </w:r>
+    </w:p>
+    <w:p>
+      <w:pPr>
+        <w:pStyle w:val="BodyText1"/>
+        <w:rPr>
+          <w:sz w:val="24"/>
+          <w:szCs w:val="24"/>
+        </w:rPr>
+      </w:pPr>
+      <w:r>
+        <w:rPr>
+          <w:sz w:val="24"/>
+          <w:szCs w:val="24"/>
+        </w:rPr>
+        <w:t>When performing maintenance operations in a partitioned table, maintenance can be done on a particular por</w:t>
+      </w:r>
+      <w:r>
+        <w:rPr>
+          <w:sz w:val="24"/>
+          <w:szCs w:val="24"/>
+        </w:rPr>
+        <w:t>tion instead of the whole table which will degrade the performance of the database if the table is a very large table.</w:t>
+      </w:r>
+      <w:r>
+        <w:rPr>
+          <w:sz w:val="24"/>
+          <w:szCs w:val="24"/>
+        </w:rPr>
+        <w:t xml:space="preserve"> Let’s say we have a table portioned by years. One can compress a single partition containing like say 2014 of a table rather than compressing the whole table</w:t>
+      </w:r>
+      <w:r>
+        <w:rPr>
+          <w:sz w:val="24"/>
+          <w:szCs w:val="24"/>
+        </w:rPr>
+        <w:t>.</w:t>
+      </w:r>
+      <w:r>
+        <w:rPr>
+          <w:sz w:val="24"/>
+          <w:szCs w:val="24"/>
+        </w:rPr>
+        <w:t xml:space="preserve"> </w:t>
+      </w:r>
+      <w:r>
+        <w:rPr>
+          <w:sz w:val="24"/>
+          <w:szCs w:val="24"/>
+        </w:rPr>
+        <w:t xml:space="preserve"> As part of the compression operation, the partition can be moved to a lower cost storage tier on oracle 12c</w:t>
+      </w:r>
+      <w:r>
+        <w:rPr>
+          <w:sz w:val="24"/>
+          <w:szCs w:val="24"/>
+        </w:rPr>
+        <w:t xml:space="preserve"> version</w:t>
+      </w:r>
+      <w:r>
+        <w:rPr>
+          <w:sz w:val="24"/>
+          <w:szCs w:val="24"/>
+        </w:rPr>
+        <w:t xml:space="preserve"> which </w:t>
+      </w:r>
+      <w:r>
+        <w:rPr>
+          <w:sz w:val="24"/>
+          <w:szCs w:val="24"/>
+        </w:rPr>
+        <w:t>will</w:t>
+      </w:r>
+      <w:r>
+        <w:rPr>
+          <w:sz w:val="24"/>
+          <w:szCs w:val="24"/>
+        </w:rPr>
+        <w:t xml:space="preserve"> reduce </w:t>
+      </w:r>
+      <w:r>
+        <w:rPr>
+          <w:sz w:val="24"/>
+          <w:szCs w:val="24"/>
+        </w:rPr>
+        <w:t>the cost of ownership for the stored data.</w:t>
+      </w:r>
+      <w:r>
+        <w:rPr>
+          <w:sz w:val="24"/>
+          <w:szCs w:val="24"/>
+        </w:rPr>
+        <w:t xml:space="preserve"> In oracle 12c version, this type of partition maintenance task can be handled completely online allowing DML and queries to occur while the data maintenance operation is happening.</w:t>
+      </w:r>
+    </w:p>
+    <w:p>
+      <w:pPr>
+        <w:pStyle w:val="BodyText1"/>
+        <w:rPr>
+          <w:sz w:val="24"/>
+          <w:szCs w:val="24"/>
+        </w:rPr>
+      </w:pPr>
+      <w:r>
+        <w:rPr>
+          <w:sz w:val="24"/>
+          <w:szCs w:val="24"/>
+        </w:rPr>
+        <w:t xml:space="preserve">In oracle cloud database, different partitions can be handled as a single atomic operation. For instance, if we have a partition based on a year we can merge part of these partitions like ‘June 2014’, ‘July 2014’, ‘August 2014’, and ‘September </w:t>
+      </w:r>
+      <w:r>
+        <w:rPr>
+          <w:sz w:val="24"/>
+          <w:szCs w:val="24"/>
+        </w:rPr>
+        <w:lastRenderedPageBreak/>
+        <w:t>2014’ into a single partition with a name ‘Y1 2014’</w:t>
+      </w:r>
+      <w:r>
+        <w:rPr>
+          <w:sz w:val="24"/>
+          <w:szCs w:val="24"/>
+        </w:rPr>
+        <w:t xml:space="preserve"> with a single merge partition operation.</w:t>
+      </w:r>
+    </w:p>
+    <w:p>
+      <w:pPr>
+        <w:pStyle w:val="BodyText1"/>
+        <w:rPr>
+          <w:sz w:val="24"/>
+          <w:szCs w:val="24"/>
+        </w:rPr>
+      </w:pPr>
+      <w:r>
+        <w:rPr>
+          <w:sz w:val="24"/>
+          <w:szCs w:val="24"/>
+        </w:rPr>
+        <w:t>Another common usage of partitioning for manageability is to support a scenario</w:t>
+      </w:r>
+      <w:r>
+        <w:rPr>
+          <w:sz w:val="24"/>
+          <w:szCs w:val="24"/>
+        </w:rPr>
+        <w:t xml:space="preserve"> in data ware</w:t>
+      </w:r>
+      <w:r>
+        <w:rPr>
+          <w:sz w:val="24"/>
+          <w:szCs w:val="24"/>
+        </w:rPr>
+        <w:t>house called rolling window</w:t>
+      </w:r>
+      <w:r>
+        <w:rPr>
+          <w:sz w:val="24"/>
+          <w:szCs w:val="24"/>
+        </w:rPr>
+        <w:t>. Here, if we have a data warehouse which stores the most recent 12 months of a sales data, a new partition can be added to the sales table for each new month and an old partition can be removed from the sales table which in this case we will be able to maintain the 12 months of data in the data warehouse as intended.</w:t>
+      </w:r>
+      <w:r>
+        <w:rPr>
+          <w:sz w:val="24"/>
+          <w:szCs w:val="24"/>
+        </w:rPr>
+        <w:t xml:space="preserve"> </w:t>
+      </w:r>
+    </w:p>
+    <w:p>
+      <w:pPr>
+        <w:pStyle w:val="BodyText1"/>
+        <w:rPr>
+          <w:sz w:val="24"/>
+          <w:szCs w:val="24"/>
+        </w:rPr>
+      </w:pPr>
+      <w:r>
+        <w:rPr>
+          <w:sz w:val="24"/>
+          <w:szCs w:val="24"/>
+        </w:rPr>
+        <w:t xml:space="preserve">When we perform delete operations against a very large table, unless the table is partitioned </w:t>
+      </w:r>
+      <w:r>
+        <w:rPr>
+          <w:sz w:val="24"/>
+          <w:szCs w:val="24"/>
+        </w:rPr>
+        <w:t xml:space="preserve">we will encounter poor performance against the system as a whole. So removing data in a very efficient and elegant manner is necessary and this is acquired with the help of partitioning. To purge data from a partitioned table, one can simply drop or truncate the needed partitions instead of issuing a similar delete command which will use lots of resources and every row there is until it gets the one to be deleted. </w:t>
+      </w:r>
+      <w:r>
+        <w:rPr>
+          <w:sz w:val="24"/>
+          <w:szCs w:val="24"/>
+        </w:rPr>
+        <w:t xml:space="preserve"> I oracle 12c removing data with a partition maintenance operations like drop or truncate is optimized because this operations don not require any immediate index maintenance to keep all index valid, making it fast metadata-only operations.</w:t>
+      </w:r>
+    </w:p>
+    <w:p>
+      <w:pPr>
+        <w:pStyle w:val="BodyText1"/>
+        <w:rPr>
+          <w:b/>
+          <w:sz w:val="24"/>
+          <w:szCs w:val="24"/>
+        </w:rPr>
+      </w:pPr>
+      <w:r>
+        <w:rPr>
+          <w:b/>
+          <w:sz w:val="24"/>
+          <w:szCs w:val="24"/>
+        </w:rPr>
+        <w:t>2.4 Partition for Availability</w:t>
+      </w:r>
+    </w:p>
+    <w:p>
+      <w:pPr>
+        <w:pStyle w:val="BodyText1"/>
+        <w:rPr>
+          <w:sz w:val="24"/>
+          <w:szCs w:val="24"/>
+        </w:rPr>
+      </w:pPr>
+      <w:r>
+        <w:rPr>
+          <w:sz w:val="24"/>
+          <w:szCs w:val="24"/>
+        </w:rPr>
+        <w:t xml:space="preserve">Partition availability is a key future of partitioning. This provides a partition independence </w:t>
+      </w:r>
+      <w:r>
+        <w:rPr>
+          <w:sz w:val="24"/>
+          <w:szCs w:val="24"/>
+        </w:rPr>
+        <w:t>which is a high availability strategy. If there is a condition by which one or more part of a</w:t>
+      </w:r>
+      <w:r>
+        <w:rPr>
+          <w:sz w:val="24"/>
+          <w:szCs w:val="24"/>
+        </w:rPr>
+        <w:t xml:space="preserve"> partition is unavailable, the</w:t>
+      </w:r>
+      <w:r>
+        <w:rPr>
+          <w:sz w:val="24"/>
+          <w:szCs w:val="24"/>
+        </w:rPr>
+        <w:t xml:space="preserve"> remaining parts of the partitions should be accessible and online.</w:t>
+      </w:r>
+      <w:r>
+        <w:rPr>
+          <w:sz w:val="24"/>
+          <w:szCs w:val="24"/>
+        </w:rPr>
+        <w:t xml:space="preserve"> Unless the database operations need the unavailable part of the partition, the application will continue to execute </w:t>
+      </w:r>
+      <w:r>
+        <w:rPr>
+          <w:sz w:val="24"/>
+          <w:szCs w:val="24"/>
+        </w:rPr>
+        <w:t xml:space="preserve">queries and transactions against the available partitions independently. </w:t>
+      </w:r>
+    </w:p>
+    <w:p>
+      <w:pPr>
+        <w:pStyle w:val="BodyText1"/>
+        <w:rPr>
+          <w:sz w:val="24"/>
+          <w:szCs w:val="24"/>
+        </w:rPr>
+      </w:pPr>
+      <w:r>
+        <w:rPr>
+          <w:sz w:val="24"/>
+          <w:szCs w:val="24"/>
+        </w:rPr>
+        <w:t>Storing each partition in a separate table space and having these table spaces stored on different storage tier allows us to easy do backup and recovery operations on each individual partitions independent of the other partitions in the table.</w:t>
+      </w:r>
+      <w:r>
+        <w:rPr>
+          <w:sz w:val="24"/>
+          <w:szCs w:val="24"/>
+        </w:rPr>
+        <w:t xml:space="preserve"> This approach will help us perform database operations like the backup and recovery mentioned above on some part the partitions and DML operations on the active data. This is helpful in a sense that more relevant data will be available in the shortest amount of time </w:t>
+      </w:r>
+      <w:r>
+        <w:rPr>
+          <w:sz w:val="24"/>
+          <w:szCs w:val="24"/>
+        </w:rPr>
+        <w:t xml:space="preserve">regardless of the size of the database. </w:t>
+      </w:r>
+    </w:p>
+    <w:p>
+      <w:pPr>
+        <w:pStyle w:val="BodyText1"/>
+        <w:rPr>
+          <w:sz w:val="24"/>
+          <w:szCs w:val="24"/>
+        </w:rPr>
+      </w:pPr>
+      <w:r>
+        <w:rPr>
+          <w:sz w:val="24"/>
+          <w:szCs w:val="24"/>
+        </w:rPr>
+        <w:lastRenderedPageBreak/>
+        <w:t>Partitioning can reduce downtime and performance obtained by partitioning may enable us to complete maintenance operations on a very large sized databases in relatively small batch windows.</w:t>
+      </w:r>
+    </w:p>
+    <w:p>
+      <w:pPr>
+        <w:pStyle w:val="BodyText1"/>
+        <w:rPr>
+          <w:b/>
+          <w:sz w:val="24"/>
+          <w:szCs w:val="24"/>
+        </w:rPr>
+      </w:pPr>
+      <w:r>
+        <w:rPr>
+          <w:b/>
+          <w:sz w:val="24"/>
+          <w:szCs w:val="24"/>
+        </w:rPr>
+        <w:t>3.0 Partition Strategies</w:t>
+      </w:r>
+    </w:p>
+    <w:p>
+      <w:pPr>
+        <w:pStyle w:val="BodyText1"/>
+        <w:rPr>
+          <w:sz w:val="24"/>
+          <w:szCs w:val="24"/>
+        </w:rPr>
+      </w:pPr>
+      <w:r>
+        <w:rPr>
+          <w:sz w:val="24"/>
+          <w:szCs w:val="24"/>
+        </w:rPr>
+        <w:t>Partition strategies are dependent upon the fundamental data distribution methods that can be used for either single (one-level) or composite (two-level) partitioned tables. There are also many partitioning extensions</w:t>
+      </w:r>
+      <w:r>
+        <w:rPr>
+          <w:sz w:val="24"/>
+          <w:szCs w:val="24"/>
+        </w:rPr>
+        <w:t xml:space="preserve"> which will increase the flexibility for the partitioning key selection, providing automated partition as needed, sharing partition strategies across groups of locally connected tables through parent-child</w:t>
+      </w:r>
+      <w:r>
+        <w:rPr>
+          <w:sz w:val="24"/>
+          <w:szCs w:val="24"/>
+        </w:rPr>
+        <w:t xml:space="preserve"> relationships, and giving advis</w:t>
+      </w:r>
+      <w:r>
+        <w:rPr>
+          <w:sz w:val="24"/>
+          <w:szCs w:val="24"/>
+        </w:rPr>
+        <w:t>es for those that don’t have partitions.</w:t>
+      </w:r>
+    </w:p>
+    <w:p>
+      <w:pPr>
+        <w:pStyle w:val="BodyText1"/>
+        <w:rPr>
+          <w:sz w:val="24"/>
+          <w:szCs w:val="24"/>
+        </w:rPr>
+      </w:pPr>
+    </w:p>
+    <w:p>
+      <w:pPr>
+        <w:pStyle w:val="BodyText1"/>
+        <w:rPr>
+          <w:sz w:val="24"/>
+          <w:szCs w:val="24"/>
+        </w:rPr>
+      </w:pPr>
     </w:p>
     <w:p>
       <w:pPr>
         <w:pStyle w:val="NormalWeb"/>
-      </w:pPr>
-    </w:p>
-    <w:p>
-      <w:pPr>
-        <w:pStyle w:val="BodyText1"/>
-        <w:rPr>
-          <w:sz w:val="24"/>
-          <w:szCs w:val="24"/>
-        </w:rPr>
+        <w:rPr>
+          <w:rFonts w:asciiTheme="minorHAnsi" w:eastAsiaTheme="minorHAnsi" w:hAnsiTheme="minorHAnsi" w:cstheme="minorHAnsi"/>
+          <w:lang w:val="en-GB"/>
+        </w:rPr>
+      </w:pPr>
+    </w:p>
+    <w:p>
+      <w:pPr>
+        <w:pStyle w:val="NormalWeb"/>
+        <w:rPr>
+          <w:rFonts w:asciiTheme="minorHAnsi" w:eastAsiaTheme="minorHAnsi" w:hAnsiTheme="minorHAnsi" w:cstheme="minorHAnsi"/>
+          <w:b/>
+          <w:lang w:val="en-GB"/>
+        </w:rPr>
+      </w:pPr>
+    </w:p>
+    <w:p>
+      <w:pPr>
+        <w:pStyle w:val="NormalWeb"/>
+        <w:rPr>
+          <w:rFonts w:asciiTheme="minorHAnsi" w:eastAsiaTheme="minorHAnsi" w:hAnsiTheme="minorHAnsi" w:cstheme="minorHAnsi"/>
+          <w:b/>
+          <w:lang w:val="en-GB"/>
+        </w:rPr>
+      </w:pPr>
+    </w:p>
+    <w:p>
+      <w:pPr>
+        <w:pStyle w:val="NormalWeb"/>
+        <w:rPr>
+          <w:rFonts w:asciiTheme="minorHAnsi" w:eastAsiaTheme="minorHAnsi" w:hAnsiTheme="minorHAnsi" w:cstheme="minorHAnsi"/>
+          <w:b/>
+          <w:lang w:val="en-GB"/>
+        </w:rPr>
+      </w:pPr>
+    </w:p>
+    <w:p>
+      <w:pPr>
+        <w:pStyle w:val="NormalWeb"/>
+        <w:rPr>
+          <w:rFonts w:asciiTheme="minorHAnsi" w:eastAsiaTheme="minorHAnsi" w:hAnsiTheme="minorHAnsi" w:cstheme="minorHAnsi"/>
+          <w:b/>
+          <w:lang w:val="en-GB"/>
+        </w:rPr>
+      </w:pPr>
+    </w:p>
+    <w:p>
+      <w:pPr>
+        <w:pStyle w:val="NormalWeb"/>
+        <w:rPr>
+          <w:rFonts w:asciiTheme="minorHAnsi" w:eastAsiaTheme="minorHAnsi" w:hAnsiTheme="minorHAnsi" w:cstheme="minorHAnsi"/>
+          <w:b/>
+          <w:lang w:val="en-GB"/>
+        </w:rPr>
+      </w:pPr>
+    </w:p>
+    <w:p>
+      <w:pPr>
+        <w:pStyle w:val="NormalWeb"/>
+        <w:rPr>
+          <w:rFonts w:asciiTheme="minorHAnsi" w:eastAsiaTheme="minorHAnsi" w:hAnsiTheme="minorHAnsi" w:cstheme="minorHAnsi"/>
+          <w:b/>
+          <w:lang w:val="en-GB"/>
+        </w:rPr>
+      </w:pPr>
+    </w:p>
+    <w:p>
+      <w:pPr>
+        <w:pStyle w:val="NormalWeb"/>
+        <w:rPr>
+          <w:rFonts w:asciiTheme="minorHAnsi" w:eastAsiaTheme="minorHAnsi" w:hAnsiTheme="minorHAnsi" w:cstheme="minorHAnsi"/>
+          <w:b/>
+          <w:lang w:val="en-GB"/>
+        </w:rPr>
+      </w:pPr>
+    </w:p>
+    <w:p>
+      <w:pPr>
+        <w:pStyle w:val="NormalWeb"/>
+        <w:rPr>
+          <w:rFonts w:asciiTheme="minorHAnsi" w:eastAsiaTheme="minorHAnsi" w:hAnsiTheme="minorHAnsi" w:cstheme="minorHAnsi"/>
+          <w:b/>
+          <w:lang w:val="en-GB"/>
+        </w:rPr>
+      </w:pPr>
+    </w:p>
+    <w:p>
+      <w:pPr>
+        <w:pStyle w:val="NormalWeb"/>
+        <w:rPr>
+          <w:rFonts w:asciiTheme="minorHAnsi" w:eastAsiaTheme="minorHAnsi" w:hAnsiTheme="minorHAnsi" w:cstheme="minorHAnsi"/>
+          <w:b/>
+          <w:lang w:val="en-GB"/>
+        </w:rPr>
+      </w:pPr>
+    </w:p>
+    <w:p>
+      <w:pPr>
+        <w:pStyle w:val="NormalWeb"/>
+        <w:rPr>
+          <w:rFonts w:asciiTheme="minorHAnsi" w:eastAsiaTheme="minorHAnsi" w:hAnsiTheme="minorHAnsi" w:cstheme="minorHAnsi"/>
+          <w:b/>
+          <w:lang w:val="en-GB"/>
+        </w:rPr>
+      </w:pPr>
+    </w:p>
+    <w:p>
+      <w:pPr>
+        <w:pStyle w:val="NormalWeb"/>
+        <w:rPr>
+          <w:rFonts w:asciiTheme="minorHAnsi" w:eastAsiaTheme="minorHAnsi" w:hAnsiTheme="minorHAnsi" w:cstheme="minorHAnsi"/>
+          <w:b/>
+          <w:lang w:val="en-GB"/>
+        </w:rPr>
+      </w:pPr>
+    </w:p>
+    <w:p>
+      <w:pPr>
+        <w:pStyle w:val="NormalWeb"/>
+        <w:rPr>
+          <w:rFonts w:asciiTheme="minorHAnsi" w:eastAsiaTheme="minorHAnsi" w:hAnsiTheme="minorHAnsi" w:cstheme="minorHAnsi"/>
+          <w:b/>
+          <w:lang w:val="en-GB"/>
+        </w:rPr>
+      </w:pPr>
+    </w:p>
+    <w:p>
+      <w:pPr>
+        <w:pStyle w:val="NormalWeb"/>
+        <w:rPr>
+          <w:rFonts w:asciiTheme="minorHAnsi" w:eastAsiaTheme="minorHAnsi" w:hAnsiTheme="minorHAnsi" w:cstheme="minorHAnsi"/>
+          <w:b/>
+          <w:lang w:val="en-GB"/>
+        </w:rPr>
+      </w:pPr>
+    </w:p>
+    <w:p>
+      <w:pPr>
+        <w:pStyle w:val="NormalWeb"/>
+        <w:rPr>
+          <w:rFonts w:asciiTheme="minorHAnsi" w:eastAsiaTheme="minorHAnsi" w:hAnsiTheme="minorHAnsi" w:cstheme="minorHAnsi"/>
+          <w:b/>
+          <w:lang w:val="en-GB"/>
+        </w:rPr>
+      </w:pPr>
+      <w:r>
+        <w:rPr>
+          <w:rFonts w:asciiTheme="minorHAnsi" w:eastAsiaTheme="minorHAnsi" w:hAnsiTheme="minorHAnsi" w:cstheme="minorHAnsi"/>
+          <w:b/>
+          <w:lang w:val="en-GB"/>
+        </w:rPr>
+        <w:lastRenderedPageBreak/>
+        <w:t xml:space="preserve">References </w:t>
+      </w:r>
+    </w:p>
+    <w:p>
+      <w:pPr>
+        <w:pStyle w:val="NormalWeb"/>
+        <w:numPr>
+          <w:ilvl w:val="0"/>
+          <w:numId w:val="22"/>
+        </w:numPr>
+      </w:pPr>
+      <w:r>
+        <w:rPr>
+          <w:rFonts w:asciiTheme="minorHAnsi" w:eastAsiaTheme="minorHAnsi" w:hAnsiTheme="minorHAnsi" w:cstheme="minorHAnsi"/>
+          <w:lang w:val="en-GB"/>
+        </w:rPr>
+        <w:t>Oracle database 12c Partitioning. [Online]</w:t>
+      </w:r>
+    </w:p>
+    <w:p>
+      <w:pPr>
+        <w:pStyle w:val="NormalWeb"/>
+        <w:ind w:left="720"/>
+      </w:pPr>
+      <w:hyperlink r:id="rId19" w:history="1">
+        <w:r>
+          <w:rPr>
+            <w:rStyle w:val="Hyperlink"/>
+          </w:rPr>
+          <w:t>http://www.oracle.com/technetwork/database/options/partitioning/index.html</w:t>
+        </w:r>
+      </w:hyperlink>
+    </w:p>
+    <w:p>
+      <w:pPr>
+        <w:pStyle w:val="NormalWeb"/>
+        <w:ind w:left="720"/>
+      </w:pPr>
+      <w:r>
+        <w:t>Accessed February 3, 2015.</w:t>
+      </w:r>
+    </w:p>
+    <w:p>
+      <w:pPr>
+        <w:pStyle w:val="NormalWeb"/>
+        <w:numPr>
+          <w:ilvl w:val="0"/>
+          <w:numId w:val="22"/>
+        </w:numPr>
+      </w:pPr>
+      <w:r>
+        <w:t>The Dat</w:t>
+      </w:r>
+      <w:r>
+        <w:t>a Warehouse Insider</w:t>
+      </w:r>
+    </w:p>
+    <w:p>
+      <w:pPr>
+        <w:pStyle w:val="NormalWeb"/>
+        <w:ind w:left="720"/>
+      </w:pPr>
+      <w:r>
+        <w:t>Technical details, ideas and news on data warehouse and big data from the Oracle team. [Online]</w:t>
+      </w:r>
+    </w:p>
+    <w:p>
+      <w:pPr>
+        <w:pStyle w:val="NormalWeb"/>
+        <w:ind w:left="720"/>
+      </w:pPr>
+      <w:hyperlink r:id="rId20" w:history="1">
+        <w:r>
+          <w:rPr>
+            <w:rStyle w:val="Hyperlink"/>
+          </w:rPr>
+          <w:t>https://blogs.oracle.com/datawarehousing/entry/optimizing_table_scans_with_zone</w:t>
+        </w:r>
+      </w:hyperlink>
+      <w:r>
+        <w:t>. Accessed February 6, 2015</w:t>
+      </w:r>
+    </w:p>
+    <w:p>
+      <w:pPr>
+        <w:pStyle w:val="NormalWeb"/>
+        <w:numPr>
+          <w:ilvl w:val="0"/>
+          <w:numId w:val="22"/>
+        </w:numPr>
+      </w:pPr>
+      <w:r>
+        <w:t>VLDB and Partitioning Guide. [Online]</w:t>
+      </w:r>
+    </w:p>
+    <w:p>
+      <w:pPr>
+        <w:pStyle w:val="NormalWeb"/>
+        <w:ind w:left="720"/>
+      </w:pPr>
+      <w:hyperlink r:id="rId21" w:history="1">
+        <w:r>
+          <w:rPr>
+            <w:rStyle w:val="Hyperlink"/>
+          </w:rPr>
+          <w:t>http://docs.oracle.com/cd/E11882_01/server.112/e25523/part_avail.htm</w:t>
+        </w:r>
+      </w:hyperlink>
+      <w:r>
+        <w:t>. Accessed February 8, 2015</w:t>
+      </w:r>
+    </w:p>
+    <w:p>
+      <w:pPr>
+        <w:pStyle w:val="NormalWeb"/>
+        <w:numPr>
+          <w:ilvl w:val="0"/>
+          <w:numId w:val="22"/>
+        </w:numPr>
+      </w:pPr>
+    </w:p>
+    <w:p>
+      <w:pPr>
+        <w:pStyle w:val="NormalWeb"/>
+        <w:ind w:left="720"/>
+      </w:pPr>
+    </w:p>
+    <w:p>
+      <w:pPr>
+        <w:pStyle w:val="NormalWeb"/>
+        <w:ind w:left="720"/>
+      </w:pPr>
+    </w:p>
+    <w:p>
+      <w:pPr>
+        <w:pStyle w:val="NormalWeb"/>
+        <w:ind w:left="720"/>
+      </w:pPr>
+    </w:p>
+    <w:p>
+      <w:pPr>
+        <w:pStyle w:val="NormalWeb"/>
       </w:pPr>
     </w:p>
     <w:sectPr>
-      <w:headerReference w:type="default" r:id="rId19"/>
+      <w:headerReference w:type="default" r:id="rId22"/>
       <w:pgSz w:w="11906" w:h="16838"/>
       <w:pgMar w:top="1418" w:right="1134" w:bottom="1701" w:left="2268" w:header="567" w:footer="567" w:gutter="0"/>
       <w:pgNumType w:start="1"/>
@@ -3234,12 +4097,6 @@
         <w:szCs w:val="22"/>
       </w:rPr>
       <w:tab/>
-    </w:r>
-    <w:r>
-      <w:rPr>
-        <w:rFonts w:cs="Tahoma"/>
-        <w:szCs w:val="22"/>
-      </w:rPr>
       <w:t>Abstract</w:t>
     </w:r>
   </w:p>
@@ -3300,10 +4157,7 @@
           <w:jc w:val="right"/>
         </w:pPr>
         <w:r>
-          <w:t xml:space="preserve">Appendix </w:t>
-        </w:r>
-        <w:r>
-          <w:t>2</w:t>
+          <w:t>Appendix 2</w:t>
         </w:r>
       </w:p>
       <w:p>
@@ -3324,7 +4178,7 @@
           <w:rPr>
             <w:noProof/>
           </w:rPr>
-          <w:t>2</w:t>
+          <w:t>8</w:t>
         </w:r>
         <w:r>
           <w:rPr>
@@ -3343,7 +4197,7 @@
             <w:rPr>
               <w:noProof/>
             </w:rPr>
-            <w:t>4</w:t>
+            <w:t>8</w:t>
           </w:r>
         </w:fldSimple>
         <w:r>
@@ -4037,6 +4891,95 @@
     </w:lvl>
   </w:abstractNum>
   <w:abstractNum w:abstractNumId="14">
+    <w:nsid w:val="2D362CD0"/>
+    <w:multiLevelType w:val="hybridMultilevel"/>
+    <w:tmpl w:val="66ECEFBE"/>
+    <w:lvl w:ilvl="0" w:tplc="536CAA00">
+      <w:start w:val="1"/>
+      <w:numFmt w:val="decimal"/>
+      <w:lvlText w:val="%1."/>
+      <w:lvlJc w:val="left"/>
+      <w:pPr>
+        <w:ind w:left="720" w:hanging="360"/>
+      </w:pPr>
+      <w:rPr>
+        <w:rFonts w:asciiTheme="minorHAnsi" w:eastAsiaTheme="minorHAnsi" w:hAnsiTheme="minorHAnsi" w:cstheme="minorHAnsi" w:hint="default"/>
+      </w:rPr>
+    </w:lvl>
+    <w:lvl w:ilvl="1" w:tplc="04090019" w:tentative="1">
+      <w:start w:val="1"/>
+      <w:numFmt w:val="lowerLetter"/>
+      <w:lvlText w:val="%2."/>
+      <w:lvlJc w:val="left"/>
+      <w:pPr>
+        <w:ind w:left="1440" w:hanging="360"/>
+      </w:pPr>
+    </w:lvl>
+    <w:lvl w:ilvl="2" w:tplc="0409001B" w:tentative="1">
+      <w:start w:val="1"/>
+      <w:numFmt w:val="lowerRoman"/>
+      <w:lvlText w:val="%3."/>
+      <w:lvlJc w:val="right"/>
+      <w:pPr>
+        <w:ind w:left="2160" w:hanging="180"/>
+      </w:pPr>
+    </w:lvl>
+    <w:lvl w:ilvl="3" w:tplc="0409000F" w:tentative="1">
+      <w:start w:val="1"/>
+      <w:numFmt w:val="decimal"/>
+      <w:lvlText w:val="%4."/>
+      <w:lvlJc w:val="left"/>
+      <w:pPr>
+        <w:ind w:left="2880" w:hanging="360"/>
+      </w:pPr>
+    </w:lvl>
+    <w:lvl w:ilvl="4" w:tplc="04090019" w:tentative="1">
+      <w:start w:val="1"/>
+      <w:numFmt w:val="lowerLetter"/>
+      <w:lvlText w:val="%5."/>
+      <w:lvlJc w:val="left"/>
+      <w:pPr>
+        <w:ind w:left="3600" w:hanging="360"/>
+      </w:pPr>
+    </w:lvl>
+    <w:lvl w:ilvl="5" w:tplc="0409001B" w:tentative="1">
+      <w:start w:val="1"/>
+      <w:numFmt w:val="lowerRoman"/>
+      <w:lvlText w:val="%6."/>
+      <w:lvlJc w:val="right"/>
+      <w:pPr>
+        <w:ind w:left="4320" w:hanging="180"/>
+      </w:pPr>
+    </w:lvl>
+    <w:lvl w:ilvl="6" w:tplc="0409000F" w:tentative="1">
+      <w:start w:val="1"/>
+      <w:numFmt w:val="decimal"/>
+      <w:lvlText w:val="%7."/>
+      <w:lvlJc w:val="left"/>
+      <w:pPr>
+        <w:ind w:left="5040" w:hanging="360"/>
+      </w:pPr>
+    </w:lvl>
+    <w:lvl w:ilvl="7" w:tplc="04090019" w:tentative="1">
+      <w:start w:val="1"/>
+      <w:numFmt w:val="lowerLetter"/>
+      <w:lvlText w:val="%8."/>
+      <w:lvlJc w:val="left"/>
+      <w:pPr>
+        <w:ind w:left="5760" w:hanging="360"/>
+      </w:pPr>
+    </w:lvl>
+    <w:lvl w:ilvl="8" w:tplc="0409001B" w:tentative="1">
+      <w:start w:val="1"/>
+      <w:numFmt w:val="lowerRoman"/>
+      <w:lvlText w:val="%9."/>
+      <w:lvlJc w:val="right"/>
+      <w:pPr>
+        <w:ind w:left="6480" w:hanging="180"/>
+      </w:pPr>
+    </w:lvl>
+  </w:abstractNum>
+  <w:abstractNum w:abstractNumId="15">
     <w:nsid w:val="3E423753"/>
     <w:multiLevelType w:val="multilevel"/>
     <w:tmpl w:val="78F268BC"/>
@@ -4185,7 +5128,7 @@
       </w:rPr>
     </w:lvl>
   </w:abstractNum>
-  <w:abstractNum w:abstractNumId="15">
+  <w:abstractNum w:abstractNumId="16">
     <w:nsid w:val="427E1680"/>
     <w:multiLevelType w:val="hybridMultilevel"/>
     <w:tmpl w:val="A9441C9A"/>
@@ -4298,7 +5241,7 @@
       </w:rPr>
     </w:lvl>
   </w:abstractNum>
-  <w:abstractNum w:abstractNumId="16">
+  <w:abstractNum w:abstractNumId="17">
     <w:nsid w:val="47542B83"/>
     <w:multiLevelType w:val="hybridMultilevel"/>
     <w:tmpl w:val="219CD39A"/>
@@ -4388,7 +5331,7 @@
       </w:pPr>
     </w:lvl>
   </w:abstractNum>
-  <w:abstractNum w:abstractNumId="17">
+  <w:abstractNum w:abstractNumId="18">
     <w:nsid w:val="6D5778AA"/>
     <w:multiLevelType w:val="hybridMultilevel"/>
     <w:tmpl w:val="C79EAB64"/>
@@ -4478,7 +5421,7 @@
       </w:pPr>
     </w:lvl>
   </w:abstractNum>
-  <w:abstractNum w:abstractNumId="18">
+  <w:abstractNum w:abstractNumId="19">
     <w:nsid w:val="6F887FF4"/>
     <w:multiLevelType w:val="hybridMultilevel"/>
     <w:tmpl w:val="32E265F4"/>
@@ -4595,10 +5538,10 @@
     <w:abstractNumId w:val="11"/>
   </w:num>
   <w:num w:numId="2">
-    <w:abstractNumId w:val="16"/>
+    <w:abstractNumId w:val="17"/>
   </w:num>
   <w:num w:numId="3">
-    <w:abstractNumId w:val="17"/>
+    <w:abstractNumId w:val="18"/>
   </w:num>
   <w:num w:numId="4">
     <w:abstractNumId w:val="12"/>
@@ -4652,13 +5595,13 @@
     <w:abstractNumId w:val="13"/>
   </w:num>
   <w:num w:numId="18">
-    <w:abstractNumId w:val="18"/>
+    <w:abstractNumId w:val="19"/>
   </w:num>
   <w:num w:numId="19">
-    <w:abstractNumId w:val="15"/>
+    <w:abstractNumId w:val="16"/>
   </w:num>
   <w:num w:numId="20">
-    <w:abstractNumId w:val="14"/>
+    <w:abstractNumId w:val="15"/>
   </w:num>
   <w:num w:numId="21">
     <w:abstractNumId w:val="11"/>
@@ -4668,6 +5611,9 @@
     <w:lvlOverride w:ilvl="1">
       <w:startOverride w:val="2"/>
     </w:lvlOverride>
+  </w:num>
+  <w:num w:numId="22">
+    <w:abstractNumId w:val="14"/>
   </w:num>
 </w:numbering>
 </file>
@@ -4767,7 +5713,7 @@
     <w:lsdException w:name="Normal (Web)" w:semiHidden="1" w:uiPriority="99" w:unhideWhenUsed="1"/>
     <w:lsdException w:name="HTML Acronym" w:semiHidden="1" w:unhideWhenUsed="1"/>
     <w:lsdException w:name="HTML Address" w:semiHidden="1" w:unhideWhenUsed="1"/>
-    <w:lsdException w:name="HTML Cite" w:semiHidden="1" w:unhideWhenUsed="1"/>
+    <w:lsdException w:name="HTML Cite" w:semiHidden="1" w:uiPriority="99" w:unhideWhenUsed="1"/>
     <w:lsdException w:name="HTML Code" w:semiHidden="1" w:uiPriority="99" w:unhideWhenUsed="1"/>
     <w:lsdException w:name="HTML Definition" w:semiHidden="1" w:unhideWhenUsed="1"/>
     <w:lsdException w:name="HTML Keyboard" w:semiHidden="1" w:unhideWhenUsed="1"/>
@@ -5929,7 +6875,6 @@
     <w:name w:val="Normal (Web)"/>
     <w:basedOn w:val="Normal"/>
     <w:uiPriority w:val="99"/>
-    <w:semiHidden/>
     <w:unhideWhenUsed/>
     <w:rsid w:val="0030351F"/>
     <w:pPr>
@@ -5951,6 +6896,18 @@
     <w:rPr>
       <w:rFonts w:ascii="BSQLXD+ArialMT" w:hAnsi="BSQLXD+ArialMT" w:cs="Times New Roman"/>
       <w:color w:val="auto"/>
+    </w:rPr>
+  </w:style>
+  <w:style w:type="character" w:styleId="HTMLCite">
+    <w:name w:val="HTML Cite"/>
+    <w:basedOn w:val="DefaultParagraphFont"/>
+    <w:uiPriority w:val="99"/>
+    <w:semiHidden/>
+    <w:unhideWhenUsed/>
+    <w:rsid w:val="00915596"/>
+    <w:rPr>
+      <w:i/>
+      <w:iCs/>
     </w:rPr>
   </w:style>
 </w:styles>

</xml_diff>

<commit_message>
Comments about theoretical background and references
Cite your references and add a refenrence to your figures into the text.
Double check the thesis guide.

Avoid buzz words. Check the formulation of few sentences.

Your bibliography references must be cited in the text. You must specify
a author and if possible a publisher.
</commit_message>
<xml_diff>
--- a/thesis.docx
+++ b/thesis.docx
@@ -1938,7 +1938,23 @@
             </w:r>
             <w:r>
               <w:rPr/>
-              <w:t xml:space="preserve">named Oracle SQL Developer, an Integrated development environment for working with SQL in Oracle databases, will be used to send and retreive data. </w:t>
+              <w:t xml:space="preserve">named Oracle SQL Developer, an Integrated development environment for working with </w:t>
+            </w:r>
+            <w:commentRangeStart w:id="7"/>
+            <w:r>
+              <w:rPr/>
+              <w:t>SQL</w:t>
+            </w:r>
+            <w:r>
+              <w:rPr/>
+            </w:r>
+            <w:commentRangeEnd w:id="7"/>
+            <w:r>
+              <w:commentReference w:id="7"/>
+            </w:r>
+            <w:r>
+              <w:rPr/>
+              <w:t xml:space="preserve"> in Oracle databases, will be used to send and retreive data. </w:t>
             </w:r>
             <w:r/>
           </w:p>
@@ -1971,7 +1987,23 @@
             </w:pPr>
             <w:r>
               <w:rPr/>
-              <w:t>SQL*PLUS,</w:t>
+              <w:t>SQL*</w:t>
+            </w:r>
+            <w:commentRangeStart w:id="8"/>
+            <w:r>
+              <w:rPr/>
+              <w:t>PLUS</w:t>
+            </w:r>
+            <w:r>
+              <w:rPr/>
+            </w:r>
+            <w:commentRangeEnd w:id="8"/>
+            <w:r>
+              <w:commentReference w:id="8"/>
+            </w:r>
+            <w:r>
+              <w:rPr/>
+              <w:t>,</w:t>
             </w:r>
             <w:r>
               <w:rPr>
@@ -2006,7 +2038,7 @@
               <w:rPr>
                 <w:rStyle w:val="Tgc"/>
               </w:rPr>
-              <w:commentReference w:id="7"/>
+              <w:commentReference w:id="9"/>
             </w:r>
             <w:r/>
           </w:p>
@@ -2174,7 +2206,7 @@
             </w:pPr>
             <w:bookmarkStart w:id="0" w:name="_GoBack"/>
             <w:bookmarkEnd w:id="0"/>
-            <w:commentRangeStart w:id="8"/>
+            <w:commentRangeStart w:id="10"/>
             <w:r>
               <w:rPr>
                 <w:lang w:val="en-GB"/>
@@ -2185,11 +2217,11 @@
               <w:rPr>
                 <w:lang w:val="en-GB"/>
               </w:rPr>
-              <w:commentReference w:id="9"/>
+              <w:commentReference w:id="11"/>
             </w:r>
-            <w:commentRangeEnd w:id="8"/>
+            <w:commentRangeEnd w:id="10"/>
             <w:r>
-              <w:commentReference w:id="8"/>
+              <w:commentReference w:id="10"/>
             </w:r>
             <w:r>
               <w:rPr>
@@ -2544,7 +2576,7 @@
           <w:szCs w:val="22"/>
           <w:lang w:val="en-GB" w:eastAsia="en-US"/>
         </w:rPr>
-        <w:commentReference w:id="10"/>
+        <w:commentReference w:id="12"/>
       </w:r>
       <w:r/>
     </w:p>
@@ -2758,14 +2790,14 @@
       </w:pPr>
       <w:bookmarkStart w:id="1" w:name="_Toc201232210"/>
       <w:bookmarkEnd w:id="1"/>
-      <w:commentRangeStart w:id="11"/>
+      <w:commentRangeStart w:id="13"/>
       <w:r>
         <w:rPr/>
         <w:t>Introduction</w:t>
       </w:r>
-      <w:commentRangeEnd w:id="11"/>
-      <w:r>
-        <w:commentReference w:id="11"/>
+      <w:commentRangeEnd w:id="13"/>
+      <w:r>
+        <w:commentReference w:id="13"/>
       </w:r>
       <w:r>
         <w:rPr>
@@ -2816,7 +2848,7 @@
         </w:rPr>
         <w:t xml:space="preserve">Oracle Partitioning is </w:t>
       </w:r>
-      <w:commentRangeStart w:id="12"/>
+      <w:commentRangeStart w:id="14"/>
       <w:r>
         <w:rPr>
           <w:sz w:val="24"/>
@@ -2830,9 +2862,9 @@
           <w:szCs w:val="24"/>
         </w:rPr>
       </w:r>
-      <w:commentRangeEnd w:id="12"/>
-      <w:r>
-        <w:commentReference w:id="12"/>
+      <w:commentRangeEnd w:id="14"/>
+      <w:r>
+        <w:commentReference w:id="14"/>
       </w:r>
       <w:r>
         <w:rPr>
@@ -2841,7 +2873,7 @@
         </w:rPr>
         <w:t xml:space="preserve">of the Oracle database. </w:t>
       </w:r>
-      <w:commentRangeStart w:id="13"/>
+      <w:commentRangeStart w:id="15"/>
       <w:r>
         <w:rPr>
           <w:sz w:val="24"/>
@@ -2855,9 +2887,9 @@
           <w:szCs w:val="24"/>
         </w:rPr>
       </w:r>
-      <w:commentRangeEnd w:id="13"/>
-      <w:r>
-        <w:commentReference w:id="13"/>
+      <w:commentRangeEnd w:id="15"/>
+      <w:r>
+        <w:commentReference w:id="15"/>
       </w:r>
       <w:r>
         <w:rPr>
@@ -2866,7 +2898,7 @@
         </w:rPr>
         <w:t xml:space="preserve"> for </w:t>
       </w:r>
-      <w:commentRangeStart w:id="14"/>
+      <w:commentRangeStart w:id="16"/>
       <w:r>
         <w:rPr>
           <w:sz w:val="24"/>
@@ -2880,9 +2912,9 @@
           <w:szCs w:val="24"/>
         </w:rPr>
       </w:r>
-      <w:commentRangeEnd w:id="14"/>
-      <w:r>
-        <w:commentReference w:id="14"/>
+      <w:commentRangeEnd w:id="16"/>
+      <w:r>
+        <w:commentReference w:id="16"/>
       </w:r>
       <w:r>
         <w:rPr>
@@ -2891,7 +2923,7 @@
         </w:rPr>
         <w:t xml:space="preserve">of applications. Queries and maintenance operations are improved by a large number of magnitude for mission critical systems of any shape, data warehousing, or mixed workloads and any size from </w:t>
       </w:r>
-      <w:commentRangeStart w:id="15"/>
+      <w:commentRangeStart w:id="17"/>
       <w:r>
         <w:rPr>
           <w:sz w:val="24"/>
@@ -2905,9 +2937,9 @@
           <w:szCs w:val="24"/>
         </w:rPr>
       </w:r>
-      <w:commentRangeEnd w:id="15"/>
-      <w:r>
-        <w:commentReference w:id="15"/>
+      <w:commentRangeEnd w:id="17"/>
+      <w:r>
+        <w:commentReference w:id="17"/>
       </w:r>
       <w:r>
         <w:rPr>
@@ -2916,7 +2948,7 @@
         </w:rPr>
         <w:t xml:space="preserve">. Tables and partitions are broken down into smaller zones, allowing for almost unlimited </w:t>
       </w:r>
-      <w:commentRangeStart w:id="16"/>
+      <w:commentRangeStart w:id="18"/>
       <w:r>
         <w:rPr>
           <w:sz w:val="24"/>
@@ -2930,9 +2962,9 @@
           <w:szCs w:val="24"/>
         </w:rPr>
       </w:r>
-      <w:commentRangeEnd w:id="16"/>
-      <w:r>
-        <w:commentReference w:id="16"/>
+      <w:commentRangeEnd w:id="18"/>
+      <w:r>
+        <w:commentReference w:id="18"/>
       </w:r>
       <w:r>
         <w:rPr>
@@ -2959,7 +2991,7 @@
         </w:rPr>
         <w:t xml:space="preserve">Partitioning enables database designers and administrators to tackle some of the toughest problems posed by </w:t>
       </w:r>
-      <w:commentRangeStart w:id="17"/>
+      <w:commentRangeStart w:id="19"/>
       <w:r>
         <w:rPr>
           <w:sz w:val="24"/>
@@ -2973,9 +3005,9 @@
           <w:szCs w:val="24"/>
         </w:rPr>
       </w:r>
-      <w:commentRangeEnd w:id="17"/>
-      <w:r>
-        <w:commentReference w:id="17"/>
+      <w:commentRangeEnd w:id="19"/>
+      <w:r>
+        <w:commentReference w:id="19"/>
       </w:r>
       <w:r>
         <w:rPr>
@@ -3027,7 +3059,7 @@
         </w:rPr>
         <w:t xml:space="preserve">In this thesis </w:t>
       </w:r>
-      <w:commentRangeStart w:id="18"/>
+      <w:commentRangeStart w:id="20"/>
       <w:r>
         <w:rPr>
           <w:sz w:val="24"/>
@@ -3041,9 +3073,9 @@
           <w:szCs w:val="24"/>
         </w:rPr>
       </w:r>
-      <w:commentRangeEnd w:id="18"/>
-      <w:r>
-        <w:commentReference w:id="18"/>
+      <w:commentRangeEnd w:id="20"/>
+      <w:r>
+        <w:commentReference w:id="20"/>
       </w:r>
       <w:r>
         <w:rPr>
@@ -3052,7 +3084,7 @@
         </w:rPr>
         <w:t xml:space="preserve"> see the different types of partitioning in oracle and also try to see the pluses and minuses of performing partitioning in oracle </w:t>
       </w:r>
-      <w:commentRangeStart w:id="19"/>
+      <w:commentRangeStart w:id="21"/>
       <w:r>
         <w:rPr>
           <w:sz w:val="24"/>
@@ -3066,9 +3098,9 @@
           <w:szCs w:val="24"/>
         </w:rPr>
       </w:r>
-      <w:commentRangeEnd w:id="19"/>
-      <w:r>
-        <w:commentReference w:id="19"/>
+      <w:commentRangeEnd w:id="21"/>
+      <w:r>
+        <w:commentReference w:id="21"/>
       </w:r>
       <w:r>
         <w:rPr>
@@ -3096,8 +3128,8 @@
           <w:b/>
         </w:rPr>
       </w:pPr>
-      <w:commentRangeStart w:id="20"/>
-      <w:commentRangeStart w:id="21"/>
+      <w:commentRangeStart w:id="22"/>
+      <w:commentRangeStart w:id="23"/>
       <w:r>
         <w:rPr>
           <w:b/>
@@ -3109,9 +3141,9 @@
           <w:b/>
         </w:rPr>
       </w:r>
-      <w:commentRangeEnd w:id="20"/>
-      <w:r>
-        <w:commentReference w:id="20"/>
+      <w:commentRangeEnd w:id="22"/>
+      <w:r>
+        <w:commentReference w:id="22"/>
       </w:r>
       <w:r>
         <w:rPr>
@@ -3169,7 +3201,7 @@
         </w:rPr>
         <w:t xml:space="preserve">Partitioning helps boost query performance.  Often, we may query a subset of partitions rather than the entire table and this will provide order-of-magnitude gains in terms of performance which is also known as </w:t>
       </w:r>
-      <w:commentRangeStart w:id="22"/>
+      <w:commentRangeStart w:id="24"/>
       <w:r>
         <w:rPr>
           <w:sz w:val="24"/>
@@ -3185,9 +3217,9 @@
           <w:lang w:val="en-US"/>
         </w:rPr>
       </w:r>
-      <w:commentRangeEnd w:id="22"/>
-      <w:r>
-        <w:commentReference w:id="22"/>
+      <w:commentRangeEnd w:id="24"/>
+      <w:r>
+        <w:commentReference w:id="24"/>
       </w:r>
       <w:r>
         <w:rPr>
@@ -3214,7 +3246,38 @@
           <w:sz w:val="24"/>
           <w:szCs w:val="24"/>
         </w:rPr>
-        <w:t>Because you only access the piece of the table that contains the data needed by the query, partition pruning can also dramatically reduce the amount of data retrieved from disk and reduce processing time, especially for I/O bound databases with small ram data buffers (db_cache_size).</w:t>
+        <w:t xml:space="preserve">Because you only access the piece of the table that contains the data needed by the query, partition pruning can also dramatically reduce the amount of data retrieved from disk and reduce processing time, especially for </w:t>
+      </w:r>
+      <w:commentRangeStart w:id="25"/>
+      <w:r>
+        <w:rPr>
+          <w:rStyle w:val="Postcolor"/>
+          <w:rFonts w:cs="Arial"/>
+          <w:sz w:val="24"/>
+          <w:szCs w:val="24"/>
+        </w:rPr>
+        <w:t>I/O</w:t>
+      </w:r>
+      <w:r>
+        <w:rPr>
+          <w:rStyle w:val="Postcolor"/>
+          <w:rFonts w:cs="Arial"/>
+          <w:sz w:val="24"/>
+          <w:szCs w:val="24"/>
+        </w:rPr>
+      </w:r>
+      <w:commentRangeEnd w:id="25"/>
+      <w:r>
+        <w:commentReference w:id="25"/>
+      </w:r>
+      <w:r>
+        <w:rPr>
+          <w:rStyle w:val="Postcolor"/>
+          <w:rFonts w:cs="Arial"/>
+          <w:sz w:val="24"/>
+          <w:szCs w:val="24"/>
+        </w:rPr>
+        <w:t xml:space="preserve"> bound databases with small ram data buffers (db_cache_size).</w:t>
       </w:r>
       <w:r/>
     </w:p>
@@ -3249,7 +3312,35 @@
           <w:szCs w:val="24"/>
           <w:lang w:val="en-US"/>
         </w:rPr>
-        <w:t>Partition independence for partition maintenance operations lets you perform concurrent maintenance operations on different partitions of the same table or index. You can also run concurrent SELECT and DML operations against partitions that are unaffected by maintenance operations.</w:t>
+        <w:t xml:space="preserve">Partition independence for partition maintenance operations lets you perform concurrent maintenance operations on different partitions of the same table or index. You can also run concurrent SELECT and </w:t>
+      </w:r>
+      <w:commentRangeStart w:id="26"/>
+      <w:r>
+        <w:rPr>
+          <w:sz w:val="24"/>
+          <w:szCs w:val="24"/>
+          <w:lang w:val="en-US"/>
+        </w:rPr>
+        <w:t>DML</w:t>
+      </w:r>
+      <w:r>
+        <w:rPr>
+          <w:sz w:val="24"/>
+          <w:szCs w:val="24"/>
+          <w:lang w:val="en-US"/>
+        </w:rPr>
+      </w:r>
+      <w:commentRangeEnd w:id="26"/>
+      <w:r>
+        <w:commentReference w:id="26"/>
+      </w:r>
+      <w:r>
+        <w:rPr>
+          <w:sz w:val="24"/>
+          <w:szCs w:val="24"/>
+          <w:lang w:val="en-US"/>
+        </w:rPr>
+        <w:t xml:space="preserve"> operations against partitions that are unaffected by maintenance operations.</w:t>
       </w:r>
       <w:r/>
     </w:p>
@@ -3294,9 +3385,9 @@
         </w:rPr>
         <w:t>Partitioning can be implemented without requiring any modifications to your applications. For example, you could convert a no partitioned table to a partitioned table without needing to modify any of the SELECT statements or DML statements which access that table. You do not need to rewrite your application code to take advantage of partitioning.</w:t>
       </w:r>
-      <w:commentRangeEnd w:id="21"/>
-      <w:r>
-        <w:commentReference w:id="21"/>
+      <w:commentRangeEnd w:id="23"/>
+      <w:r>
+        <w:commentReference w:id="23"/>
       </w:r>
       <w:r>
         <w:rPr>
@@ -3319,7 +3410,7 @@
           <w:szCs w:val="24"/>
           <w:lang w:val="en-GB" w:eastAsia="en-US"/>
         </w:rPr>
-        <w:commentReference w:id="23"/>
+        <w:commentReference w:id="27"/>
       </w:r>
       <w:r/>
     </w:p>
@@ -3403,7 +3494,7 @@
       <w:pPr>
         <w:pStyle w:val="BodyText1"/>
       </w:pPr>
-      <w:commentRangeStart w:id="24"/>
+      <w:commentRangeStart w:id="28"/>
       <w:r>
         <w:rPr/>
         <w:t>Fig 1.1</w:t>
@@ -3411,9 +3502,9 @@
       <w:r>
         <w:rPr/>
       </w:r>
-      <w:commentRangeEnd w:id="24"/>
-      <w:r>
-        <w:commentReference w:id="24"/>
+      <w:commentRangeEnd w:id="28"/>
+      <w:r>
+        <w:commentReference w:id="28"/>
       </w:r>
       <w:r>
         <w:rPr/>
@@ -3421,7 +3512,7 @@
       </w:r>
       <w:r>
         <w:rPr/>
-        <w:commentReference w:id="25"/>
+        <w:commentReference w:id="29"/>
       </w:r>
       <w:r>
         <w:rPr/>
@@ -3429,7 +3520,7 @@
       </w:r>
       <w:r>
         <w:rPr/>
-        <w:commentReference w:id="26"/>
+        <w:commentReference w:id="30"/>
       </w:r>
       <w:r/>
     </w:p>
@@ -3458,7 +3549,7 @@
         <w:rPr>
           <w:b/>
         </w:rPr>
-        <w:commentReference w:id="27"/>
+        <w:commentReference w:id="31"/>
       </w:r>
       <w:r>
         <w:rPr>
@@ -3560,23 +3651,41 @@
         </w:rPr>
         <w:t xml:space="preserve">Tables greater than </w:t>
       </w:r>
-      <w:commentRangeStart w:id="28"/>
-      <w:r>
-        <w:rPr>
-          <w:sz w:val="24"/>
-          <w:szCs w:val="24"/>
-        </w:rPr>
-        <w:t>2 GB</w:t>
-      </w:r>
-      <w:r>
-        <w:rPr>
-          <w:sz w:val="24"/>
-          <w:szCs w:val="24"/>
-        </w:rPr>
-      </w:r>
-      <w:commentRangeEnd w:id="28"/>
-      <w:r>
-        <w:commentReference w:id="28"/>
+      <w:commentRangeStart w:id="32"/>
+      <w:r>
+        <w:rPr>
+          <w:sz w:val="24"/>
+          <w:szCs w:val="24"/>
+        </w:rPr>
+        <w:t xml:space="preserve">2 </w:t>
+      </w:r>
+      <w:commentRangeStart w:id="33"/>
+      <w:r>
+        <w:rPr>
+          <w:sz w:val="24"/>
+          <w:szCs w:val="24"/>
+        </w:rPr>
+        <w:t>GB</w:t>
+      </w:r>
+      <w:r>
+        <w:rPr>
+          <w:sz w:val="24"/>
+          <w:szCs w:val="24"/>
+        </w:rPr>
+      </w:r>
+      <w:commentRangeEnd w:id="33"/>
+      <w:r>
+        <w:commentReference w:id="33"/>
+      </w:r>
+      <w:r>
+        <w:rPr>
+          <w:sz w:val="24"/>
+          <w:szCs w:val="24"/>
+        </w:rPr>
+      </w:r>
+      <w:commentRangeEnd w:id="32"/>
+      <w:r>
+        <w:commentReference w:id="32"/>
       </w:r>
       <w:r>
         <w:rPr>
@@ -3598,13 +3707,33 @@
           <w:szCs w:val="24"/>
         </w:rPr>
       </w:pPr>
+      <w:commentRangeStart w:id="34"/>
       <w:r>
         <w:rPr>
           <w:b/>
           <w:sz w:val="24"/>
           <w:szCs w:val="24"/>
         </w:rPr>
-        <w:t>2.0 Partitioning fundamentals</w:t>
+        <w:t>2.0</w:t>
+      </w:r>
+      <w:r>
+        <w:rPr>
+          <w:b/>
+          <w:sz w:val="24"/>
+          <w:szCs w:val="24"/>
+        </w:rPr>
+      </w:r>
+      <w:commentRangeEnd w:id="34"/>
+      <w:r>
+        <w:commentReference w:id="34"/>
+      </w:r>
+      <w:r>
+        <w:rPr>
+          <w:b/>
+          <w:sz w:val="24"/>
+          <w:szCs w:val="24"/>
+        </w:rPr>
+        <w:t xml:space="preserve"> Partitioning fundamentals</w:t>
       </w:r>
       <w:r/>
     </w:p>
@@ -3632,35 +3761,86 @@
     <w:p>
       <w:pPr>
         <w:pStyle w:val="BodyText1"/>
-        <w:rPr>
-          <w:sz w:val="24"/>
-          <w:sz w:val="24"/>
-          <w:szCs w:val="24"/>
+      </w:pPr>
+      <w:r>
+        <w:rPr>
           <w:color w:val="000000"/>
-        </w:rPr>
-      </w:pPr>
+          <w:sz w:val="24"/>
+          <w:szCs w:val="24"/>
+        </w:rPr>
+        <w:t xml:space="preserve">When you place a given row into a </w:t>
+      </w:r>
+      <w:commentRangeStart w:id="35"/>
       <w:r>
         <w:rPr>
           <w:color w:val="000000"/>
           <w:sz w:val="24"/>
           <w:szCs w:val="24"/>
         </w:rPr>
-        <w:t>When you place a given row into a schema, its placement is determined by its value of the partitioning key. How the data of a table is subdivided across the partitions is stored as partitioning metadata of a table or index. The metadata is used to determine for each SQL operation like DML, partition maintenance operations. When this operations happen, automatically the operation touches data which are relevant to this which are portions of a table or even a partition. So performance is boosted by limiting the amount of data to be examined or operated in a partition.</w:t>
+        <w:t>schema</w:t>
+      </w:r>
+      <w:r>
+        <w:rPr>
+          <w:color w:val="000000"/>
+          <w:sz w:val="24"/>
+          <w:szCs w:val="24"/>
+        </w:rPr>
+      </w:r>
+      <w:commentRangeEnd w:id="35"/>
+      <w:r>
+        <w:commentReference w:id="35"/>
+      </w:r>
+      <w:r>
+        <w:rPr>
+          <w:color w:val="000000"/>
+          <w:sz w:val="24"/>
+          <w:szCs w:val="24"/>
+        </w:rPr>
+        <w:t xml:space="preserve">, its placement is determined by its value of the partitioning key. How the data of a table is subdivided across the partitions is stored as </w:t>
+      </w:r>
+      <w:commentRangeStart w:id="36"/>
+      <w:r>
+        <w:rPr>
+          <w:color w:val="000000"/>
+          <w:sz w:val="24"/>
+          <w:szCs w:val="24"/>
+        </w:rPr>
+        <w:t>partitioning metadata of a table or index</w:t>
+      </w:r>
+      <w:r>
+        <w:rPr>
+          <w:color w:val="000000"/>
+          <w:sz w:val="24"/>
+          <w:szCs w:val="24"/>
+        </w:rPr>
+      </w:r>
+      <w:commentRangeEnd w:id="36"/>
+      <w:r>
+        <w:commentReference w:id="36"/>
+      </w:r>
+      <w:r>
+        <w:rPr>
+          <w:color w:val="000000"/>
+          <w:sz w:val="24"/>
+          <w:szCs w:val="24"/>
+        </w:rPr>
+        <w:t>. The metadata is used to determine for each SQL operation like DML, partition maintenance operations. When this operations happen, automatically the operation touches data which are relevant to this which are portions of a table or even a partition. So performance is boosted by limiting the amount of data to be examined or operated in a partition.</w:t>
+      </w:r>
+      <w:r>
+        <w:rPr>
+          <w:color w:val="000000"/>
+          <w:sz w:val="24"/>
+          <w:szCs w:val="24"/>
+        </w:rPr>
+        <w:commentReference w:id="37"/>
       </w:r>
       <w:r/>
     </w:p>
     <w:p>
       <w:pPr>
         <w:pStyle w:val="BodyText1"/>
-        <w:rPr>
-          <w:sz w:val="24"/>
-          <w:b/>
-          <w:sz w:val="24"/>
-          <w:b/>
-          <w:szCs w:val="24"/>
-          <w:color w:val="000000"/>
-        </w:rPr>
-      </w:pPr>
+      </w:pPr>
+      <w:commentRangeStart w:id="38"/>
       <w:r>
         <w:rPr>
           <w:b/>
@@ -3670,6 +3850,18 @@
         </w:rPr>
         <w:t>2.2 Partition pruning (partition elimination)</w:t>
       </w:r>
+      <w:commentRangeEnd w:id="38"/>
+      <w:r>
+        <w:commentReference w:id="38"/>
+      </w:r>
+      <w:r>
+        <w:rPr>
+          <w:b/>
+          <w:color w:val="000000"/>
+          <w:sz w:val="24"/>
+          <w:szCs w:val="24"/>
+        </w:rPr>
+      </w:r>
       <w:r/>
     </w:p>
     <w:p>
@@ -3688,7 +3880,31 @@
           <w:sz w:val="24"/>
           <w:szCs w:val="24"/>
         </w:rPr>
-        <w:t>Pruning in partitioning is the most effective and simple way of improving performance. This method will most likely improve query performance by several orders of magnitude by leveraging the partitioning metadata to only perform SQL operation on the relevance data.</w:t>
+        <w:commentReference w:id="39"/>
+      </w:r>
+      <w:r>
+        <w:rPr>
+          <w:color w:val="000000"/>
+          <w:sz w:val="24"/>
+          <w:szCs w:val="24"/>
+        </w:rPr>
+        <w:t>Pruning in partitioning is the most effective and simple way of improving performance. This method will most likely improve query performance by several orders of magnitude by leveraging the partitioning metadata to only perform SQL operation on the relevance data</w:t>
+      </w:r>
+      <w:r>
+        <w:rPr>
+          <w:color w:val="000000"/>
+          <w:sz w:val="24"/>
+          <w:szCs w:val="24"/>
+        </w:rPr>
+        <w:commentReference w:id="40"/>
+      </w:r>
+      <w:r>
+        <w:rPr>
+          <w:color w:val="000000"/>
+          <w:sz w:val="24"/>
+          <w:szCs w:val="24"/>
+        </w:rPr>
+        <w:t>.</w:t>
       </w:r>
       <w:r/>
     </w:p>
@@ -3706,7 +3922,32 @@
           <w:sz w:val="24"/>
           <w:szCs w:val="24"/>
         </w:rPr>
-        <w:t xml:space="preserve">Depending upon the actual SQL statement, Oracle Database may use static or dynamic pruning. Static pruning occurs at compile-time, with the information about the partitions accessed beforehand. Dynamic pruning occurs at run-time, meaning that the exact partitions to be accessed by a statement are not known beforehand. A sample scenario for static pruning is a SQL statement containing a </w:t>
+        <w:t xml:space="preserve">Depending upon the actual SQL statement, Oracle Database may use static or dynamic pruning. Static pruning occurs at </w:t>
+      </w:r>
+      <w:commentRangeStart w:id="41"/>
+      <w:r>
+        <w:rPr>
+          <w:sz w:val="24"/>
+          <w:szCs w:val="24"/>
+        </w:rPr>
+        <w:t>compile-time</w:t>
+      </w:r>
+      <w:r>
+        <w:rPr>
+          <w:sz w:val="24"/>
+          <w:szCs w:val="24"/>
+        </w:rPr>
+      </w:r>
+      <w:commentRangeEnd w:id="41"/>
+      <w:r>
+        <w:commentReference w:id="41"/>
+      </w:r>
+      <w:r>
+        <w:rPr>
+          <w:sz w:val="24"/>
+          <w:szCs w:val="24"/>
+        </w:rPr>
+        <w:t xml:space="preserve">, with the information about the partitions accessed beforehand. Dynamic pruning occurs at run-time, meaning that the exact partitions to be accessed by a statement are not known beforehand. A sample scenario for static pruning is a SQL statement containing a </w:t>
       </w:r>
       <w:r>
         <w:rPr>
@@ -3745,12 +3986,8 @@
     <w:p>
       <w:pPr>
         <w:pStyle w:val="BodyText1"/>
-        <w:rPr>
-          <w:sz w:val="24"/>
-          <w:sz w:val="24"/>
-          <w:szCs w:val="24"/>
-        </w:rPr>
-      </w:pPr>
+      </w:pPr>
+      <w:commentRangeStart w:id="42"/>
       <w:r>
         <w:rPr>
           <w:sz w:val="24"/>
@@ -3758,6 +3995,16 @@
         </w:rPr>
         <w:t>2.2.1 Zone maps</w:t>
       </w:r>
+      <w:commentRangeEnd w:id="42"/>
+      <w:r>
+        <w:commentReference w:id="42"/>
+      </w:r>
+      <w:r>
+        <w:rPr>
+          <w:sz w:val="24"/>
+          <w:szCs w:val="24"/>
+        </w:rPr>
+      </w:r>
       <w:r/>
     </w:p>
     <w:p>
@@ -3776,7 +4023,35 @@
           <w:sz w:val="24"/>
           <w:szCs w:val="24"/>
         </w:rPr>
-        <w:t xml:space="preserve">In oracle 12c, a partition pruning is advanced to a new and efficient way called zone maps. Zone maps provides enhanced pruning abilities like better performance with less source consumption and less time-to-information. </w:t>
+        <w:t xml:space="preserve">In oracle 12c, a partition pruning is advanced to a new and efficient way called zone maps. Zone maps provides enhanced pruning abilities </w:t>
+      </w:r>
+      <w:commentRangeStart w:id="43"/>
+      <w:r>
+        <w:rPr>
+          <w:color w:val="000000"/>
+          <w:sz w:val="24"/>
+          <w:szCs w:val="24"/>
+        </w:rPr>
+        <w:t>like better performance with less source consumption and less time-to-information</w:t>
+      </w:r>
+      <w:r>
+        <w:rPr>
+          <w:color w:val="000000"/>
+          <w:sz w:val="24"/>
+          <w:szCs w:val="24"/>
+        </w:rPr>
+      </w:r>
+      <w:commentRangeEnd w:id="43"/>
+      <w:r>
+        <w:commentReference w:id="43"/>
+      </w:r>
+      <w:r>
+        <w:rPr>
+          <w:color w:val="000000"/>
+          <w:sz w:val="24"/>
+          <w:szCs w:val="24"/>
+        </w:rPr>
+        <w:t xml:space="preserve">. </w:t>
       </w:r>
       <w:r/>
     </w:p>
@@ -3842,11 +4117,6 @@
     <w:p>
       <w:pPr>
         <w:pStyle w:val="BodyText1"/>
-        <w:rPr>
-          <w:sz w:val="24"/>
-          <w:sz w:val="24"/>
-          <w:szCs w:val="24"/>
-        </w:rPr>
       </w:pPr>
       <w:r>
         <w:rPr/>
@@ -3895,12 +4165,37 @@
           </wp:inline>
         </w:drawing>
       </w:r>
-      <w:r>
-        <w:rPr>
-          <w:sz w:val="24"/>
-          <w:szCs w:val="24"/>
-        </w:rPr>
-        <w:t>Fig 2. Table scans with Zones maps</w:t>
+      <w:commentRangeStart w:id="44"/>
+      <w:r>
+        <w:rPr>
+          <w:sz w:val="24"/>
+          <w:szCs w:val="24"/>
+        </w:rPr>
+        <w:t>Fig 2.</w:t>
+      </w:r>
+      <w:r>
+        <w:rPr>
+          <w:sz w:val="24"/>
+          <w:szCs w:val="24"/>
+        </w:rPr>
+      </w:r>
+      <w:commentRangeEnd w:id="44"/>
+      <w:r>
+        <w:commentReference w:id="44"/>
+      </w:r>
+      <w:r>
+        <w:rPr>
+          <w:sz w:val="24"/>
+          <w:szCs w:val="24"/>
+        </w:rPr>
+        <w:t xml:space="preserve"> Table scans with Zones maps</w:t>
+      </w:r>
+      <w:r>
+        <w:rPr>
+          <w:sz w:val="24"/>
+          <w:szCs w:val="24"/>
+        </w:rPr>
+        <w:commentReference w:id="45"/>
       </w:r>
       <w:r/>
     </w:p>
@@ -3939,25 +4234,134 @@
           <w:sz w:val="24"/>
           <w:szCs w:val="24"/>
         </w:rPr>
-        <w:t xml:space="preserve">Partitioning for manageable is obtained by partitioning tables and indexes into smaller and more manageable units. Oracle has many set of SQL commands for managing partition tables which are commands for dropping, splitting, moving, adding new partitions, merging, truncating, and exchanging partitions. </w:t>
+        <w:t>Partitioning for manageable</w:t>
+      </w:r>
+      <w:r>
+        <w:rPr>
+          <w:sz w:val="24"/>
+          <w:szCs w:val="24"/>
+        </w:rPr>
+        <w:commentReference w:id="46"/>
+      </w:r>
+      <w:r>
+        <w:rPr>
+          <w:sz w:val="24"/>
+          <w:szCs w:val="24"/>
+        </w:rPr>
+        <w:t xml:space="preserve"> is obtained by partitioning tables and indexes into smaller and more </w:t>
+      </w:r>
+      <w:commentRangeStart w:id="47"/>
+      <w:r>
+        <w:rPr>
+          <w:sz w:val="24"/>
+          <w:szCs w:val="24"/>
+        </w:rPr>
+        <w:t>manageable</w:t>
+      </w:r>
+      <w:r>
+        <w:rPr>
+          <w:sz w:val="24"/>
+          <w:szCs w:val="24"/>
+        </w:rPr>
+      </w:r>
+      <w:commentRangeEnd w:id="47"/>
+      <w:r>
+        <w:commentReference w:id="47"/>
+      </w:r>
+      <w:r>
+        <w:rPr>
+          <w:sz w:val="24"/>
+          <w:szCs w:val="24"/>
+        </w:rPr>
+        <w:t xml:space="preserve"> units. Oracle has many set of SQL commands for managing partition tables which are commands for dropping, splitting, moving, adding new partitions, merging, truncating, and exchanging partitions. </w:t>
       </w:r>
       <w:r/>
     </w:p>
     <w:p>
       <w:pPr>
         <w:pStyle w:val="BodyText1"/>
-        <w:rPr>
-          <w:sz w:val="24"/>
-          <w:sz w:val="24"/>
-          <w:szCs w:val="24"/>
-        </w:rPr>
-      </w:pPr>
-      <w:r>
-        <w:rPr>
-          <w:sz w:val="24"/>
-          <w:szCs w:val="24"/>
-        </w:rPr>
-        <w:t>When performing maintenance operations in a partitioned table, maintenance can be done on a particular portion instead of the whole table which will degrade the performance of the database if the table is a very large table. Let’s say we have a table portioned by years. One can compress a single partition containing like say 2014 of a table rather than compressing the whole table.  As part of the compression operation, the partition can be moved to a lower cost storage tier on oracle 12c version which will reduce the cost of ownership for the stored data. In oracle 12c version, this type of partition maintenance task can be handled completely online allowing DML and queries to occur while the data maintenance operation is happening.</w:t>
+      </w:pPr>
+      <w:r>
+        <w:rPr>
+          <w:sz w:val="24"/>
+          <w:szCs w:val="24"/>
+        </w:rPr>
+        <w:t xml:space="preserve">When performing maintenance operations in a partitioned table, maintenance can be done on a particular portion instead of the whole table </w:t>
+      </w:r>
+      <w:commentRangeStart w:id="48"/>
+      <w:r>
+        <w:rPr>
+          <w:sz w:val="24"/>
+          <w:szCs w:val="24"/>
+        </w:rPr>
+        <w:t>which will degrade the performance</w:t>
+      </w:r>
+      <w:r>
+        <w:rPr>
+          <w:sz w:val="24"/>
+          <w:szCs w:val="24"/>
+        </w:rPr>
+      </w:r>
+      <w:commentRangeEnd w:id="48"/>
+      <w:r>
+        <w:commentReference w:id="48"/>
+      </w:r>
+      <w:r>
+        <w:rPr>
+          <w:sz w:val="24"/>
+          <w:szCs w:val="24"/>
+        </w:rPr>
+        <w:t xml:space="preserve"> of the database if the table is a very large table. </w:t>
+      </w:r>
+      <w:commentRangeStart w:id="49"/>
+      <w:r>
+        <w:rPr>
+          <w:sz w:val="24"/>
+          <w:szCs w:val="24"/>
+        </w:rPr>
+        <w:t>Let’s say</w:t>
+      </w:r>
+      <w:r>
+        <w:rPr>
+          <w:sz w:val="24"/>
+          <w:szCs w:val="24"/>
+        </w:rPr>
+      </w:r>
+      <w:commentRangeEnd w:id="49"/>
+      <w:r>
+        <w:commentReference w:id="49"/>
+      </w:r>
+      <w:r>
+        <w:rPr>
+          <w:sz w:val="24"/>
+          <w:szCs w:val="24"/>
+        </w:rPr>
+        <w:t xml:space="preserve"> we have a table portioned by years. One can compress a single partition containing </w:t>
+      </w:r>
+      <w:commentRangeStart w:id="50"/>
+      <w:r>
+        <w:rPr>
+          <w:sz w:val="24"/>
+          <w:szCs w:val="24"/>
+        </w:rPr>
+        <w:t>like say</w:t>
+      </w:r>
+      <w:r>
+        <w:rPr>
+          <w:sz w:val="24"/>
+          <w:szCs w:val="24"/>
+        </w:rPr>
+      </w:r>
+      <w:commentRangeEnd w:id="50"/>
+      <w:r>
+        <w:commentReference w:id="50"/>
+      </w:r>
+      <w:r>
+        <w:rPr>
+          <w:sz w:val="24"/>
+          <w:szCs w:val="24"/>
+        </w:rPr>
+        <w:t xml:space="preserve"> 2014 of a table rather than compressing the whole table.  As part of the compression operation, the partition can be moved to a lower cost storage tier on oracle 12c version which will reduce the cost of ownership for the stored data. In oracle 12c version, this type of partition maintenance task can be handled completely online allowing DML and queries to occur while the data maintenance operation is happening.</w:t>
       </w:r>
       <w:r/>
     </w:p>
@@ -4011,7 +4415,71 @@
           <w:sz w:val="24"/>
           <w:szCs w:val="24"/>
         </w:rPr>
-        <w:t>When we perform delete operations against a very large table, unless the table is partitioned we will encounter poor performance against the system as a whole. So removing data in a very efficient and elegant manner is necessary and this is acquired with the help of partitioning. To purge data from a partitioned table, one can simply drop or truncate the needed partitions instead of issuing a similar delete command which will use lots of resources and every row there is until it gets the one to be deleted.  I oracle 12c removing data with a partition maintenance operations like drop or truncate is optimized because this operations don not require any immediate index maintenance to keep all index valid, making it fast metadata-only operations.</w:t>
+        <w:t>When we perform delete operations against a very large table, unless the table is partitioned we will encounter poor performance against the system as a whole</w:t>
+      </w:r>
+      <w:r>
+        <w:rPr>
+          <w:sz w:val="24"/>
+          <w:szCs w:val="24"/>
+        </w:rPr>
+        <w:commentReference w:id="51"/>
+      </w:r>
+      <w:r>
+        <w:rPr>
+          <w:sz w:val="24"/>
+          <w:szCs w:val="24"/>
+        </w:rPr>
+        <w:t xml:space="preserve">. So removing data in a very efficient and elegant manner </w:t>
+      </w:r>
+      <w:commentRangeStart w:id="52"/>
+      <w:r>
+        <w:rPr>
+          <w:sz w:val="24"/>
+          <w:szCs w:val="24"/>
+        </w:rPr>
+        <w:t>is necessary</w:t>
+      </w:r>
+      <w:r>
+        <w:rPr>
+          <w:sz w:val="24"/>
+          <w:szCs w:val="24"/>
+        </w:rPr>
+      </w:r>
+      <w:commentRangeEnd w:id="52"/>
+      <w:r>
+        <w:commentReference w:id="52"/>
+      </w:r>
+      <w:r>
+        <w:rPr>
+          <w:sz w:val="24"/>
+          <w:szCs w:val="24"/>
+        </w:rPr>
+        <w:t xml:space="preserve"> and this is acquired with the help of partitioning. To purge data from a partitioned table, one can simply drop or truncate the needed partitions instead of issuing a similar delete command which will use lots of resources and every row there is until it gets the one to be deleted.  </w:t>
+      </w:r>
+      <w:commentRangeStart w:id="53"/>
+      <w:r>
+        <w:rPr>
+          <w:sz w:val="24"/>
+          <w:szCs w:val="24"/>
+        </w:rPr>
+        <w:t xml:space="preserve">I </w:t>
+      </w:r>
+      <w:r>
+        <w:rPr>
+          <w:sz w:val="24"/>
+          <w:szCs w:val="24"/>
+        </w:rPr>
+      </w:r>
+      <w:commentRangeEnd w:id="53"/>
+      <w:r>
+        <w:commentReference w:id="53"/>
+      </w:r>
+      <w:r>
+        <w:rPr>
+          <w:sz w:val="24"/>
+          <w:szCs w:val="24"/>
+        </w:rPr>
+        <w:t>oracle 12c removing data with a partition maintenance operations like drop or truncate is optimized because this operations don not require any immediate index maintenance to keep all index valid, making it fast metadata-only operations.</w:t>
       </w:r>
       <w:r/>
     </w:p>
@@ -4050,7 +4518,32 @@
           <w:sz w:val="24"/>
           <w:szCs w:val="24"/>
         </w:rPr>
-        <w:t xml:space="preserve">Partition availability is a key future of partitioning. This provides a partition independence which is a high availability strategy. If there is a condition by which one or more part of a partition is unavailable, the remaining parts of the partitions should be accessible and online. Unless the database operations need the unavailable part of the partition, the application will continue to execute queries and transactions against the available partitions independently. </w:t>
+        <w:t xml:space="preserve">Partition availability is a key </w:t>
+      </w:r>
+      <w:commentRangeStart w:id="54"/>
+      <w:r>
+        <w:rPr>
+          <w:sz w:val="24"/>
+          <w:szCs w:val="24"/>
+        </w:rPr>
+        <w:t>future</w:t>
+      </w:r>
+      <w:r>
+        <w:rPr>
+          <w:sz w:val="24"/>
+          <w:szCs w:val="24"/>
+        </w:rPr>
+      </w:r>
+      <w:commentRangeEnd w:id="54"/>
+      <w:r>
+        <w:commentReference w:id="54"/>
+      </w:r>
+      <w:r>
+        <w:rPr>
+          <w:sz w:val="24"/>
+          <w:szCs w:val="24"/>
+        </w:rPr>
+        <w:t xml:space="preserve"> of partitioning. This provides a partition independence which is a high availability strategy. If there is a condition by which one or more part of a partition is unavailable, the remaining parts of the partitions should be accessible and online. Unless the database operations need the unavailable part of the partition, the application will continue to execute queries and transactions against the available partitions independently. </w:t>
       </w:r>
       <w:r/>
     </w:p>
@@ -4086,7 +4579,32 @@
           <w:sz w:val="24"/>
           <w:szCs w:val="24"/>
         </w:rPr>
-        <w:t>Partitioning can reduce downtime and performance obtained by partitioning may enable us to complete maintenance operations on a very large sized databases in relatively small batch windows.</w:t>
+        <w:t xml:space="preserve">Partitioning can reduce downtime and performance obtained </w:t>
+      </w:r>
+      <w:commentRangeStart w:id="55"/>
+      <w:r>
+        <w:rPr>
+          <w:sz w:val="24"/>
+          <w:szCs w:val="24"/>
+        </w:rPr>
+        <w:t>by partitioning may enable us to</w:t>
+      </w:r>
+      <w:r>
+        <w:rPr>
+          <w:sz w:val="24"/>
+          <w:szCs w:val="24"/>
+        </w:rPr>
+      </w:r>
+      <w:commentRangeEnd w:id="55"/>
+      <w:r>
+        <w:commentReference w:id="55"/>
+      </w:r>
+      <w:r>
+        <w:rPr>
+          <w:sz w:val="24"/>
+          <w:szCs w:val="24"/>
+        </w:rPr>
+        <w:t xml:space="preserve"> complete maintenance operations on a very large sized databases in relatively small batch windows.</w:t>
       </w:r>
       <w:r/>
     </w:p>
@@ -4101,13 +4619,33 @@
           <w:szCs w:val="24"/>
         </w:rPr>
       </w:pPr>
+      <w:commentRangeStart w:id="56"/>
       <w:r>
         <w:rPr>
           <w:b/>
           <w:sz w:val="24"/>
           <w:szCs w:val="24"/>
         </w:rPr>
-        <w:t>3.0 Partition Strategies</w:t>
+        <w:t xml:space="preserve">3.0 </w:t>
+      </w:r>
+      <w:r>
+        <w:rPr>
+          <w:b/>
+          <w:sz w:val="24"/>
+          <w:szCs w:val="24"/>
+        </w:rPr>
+      </w:r>
+      <w:commentRangeEnd w:id="56"/>
+      <w:r>
+        <w:commentReference w:id="56"/>
+      </w:r>
+      <w:r>
+        <w:rPr>
+          <w:b/>
+          <w:sz w:val="24"/>
+          <w:szCs w:val="24"/>
+        </w:rPr>
+        <w:t>Partition Strategies</w:t>
       </w:r>
       <w:r/>
     </w:p>
@@ -4516,13 +5054,33 @@
           <w:lang w:val="en-GB"/>
         </w:rPr>
       </w:pPr>
+      <w:commentRangeStart w:id="57"/>
       <w:r>
         <w:rPr>
           <w:rFonts w:eastAsia="Arial" w:cs="Arial" w:ascii="Arial" w:hAnsi="Arial" w:asciiTheme="minorHAnsi" w:cstheme="minorHAnsi" w:eastAsiaTheme="minorHAnsi" w:hAnsiTheme="minorHAnsi"/>
           <w:b/>
           <w:lang w:val="en-GB"/>
         </w:rPr>
-        <w:t xml:space="preserve">References </w:t>
+        <w:t>References</w:t>
+      </w:r>
+      <w:r>
+        <w:rPr>
+          <w:rFonts w:eastAsia="Arial" w:cs="Arial" w:ascii="Arial" w:hAnsi="Arial" w:asciiTheme="minorHAnsi" w:cstheme="minorHAnsi" w:eastAsiaTheme="minorHAnsi" w:hAnsiTheme="minorHAnsi"/>
+          <w:b/>
+          <w:lang w:val="en-GB"/>
+        </w:rPr>
+      </w:r>
+      <w:commentRangeEnd w:id="57"/>
+      <w:r>
+        <w:commentReference w:id="57"/>
+      </w:r>
+      <w:r>
+        <w:rPr>
+          <w:rFonts w:eastAsia="Arial" w:cs="Arial" w:ascii="Arial" w:hAnsi="Arial" w:asciiTheme="minorHAnsi" w:cstheme="minorHAnsi" w:eastAsiaTheme="minorHAnsi" w:hAnsiTheme="minorHAnsi"/>
+          <w:b/>
+          <w:lang w:val="en-GB"/>
+        </w:rPr>
+        <w:t xml:space="preserve"> </w:t>
       </w:r>
       <w:r/>
     </w:p>
@@ -4534,6 +5092,7 @@
           <w:numId w:val="4"/>
         </w:numPr>
       </w:pPr>
+      <w:commentRangeStart w:id="58"/>
       <w:r>
         <w:rPr>
           <w:rFonts w:eastAsia="Arial" w:cs="Arial" w:ascii="Arial" w:hAnsi="Arial" w:asciiTheme="minorHAnsi" w:cstheme="minorHAnsi" w:eastAsiaTheme="minorHAnsi" w:hAnsiTheme="minorHAnsi"/>
@@ -4564,16 +5123,20 @@
       <w:pPr>
         <w:pStyle w:val="NormalWeb"/>
         <w:ind w:left="720" w:hanging="0"/>
-        <w:rPr>
-          <w:sz w:val="24"/>
-          <w:sz w:val="24"/>
-          <w:rFonts w:ascii="Times New Roman" w:hAnsi="Times New Roman"/>
-          <w:lang w:val="en-US" w:eastAsia="en-US"/>
-        </w:rPr>
       </w:pPr>
       <w:r>
         <w:rPr/>
         <w:t>Accessed February 3, 2015.</w:t>
+      </w:r>
+      <w:commentRangeEnd w:id="58"/>
+      <w:r>
+        <w:commentReference w:id="58"/>
+      </w:r>
+      <w:r>
+        <w:rPr>
+          <w:sz w:val="24"/>
+          <w:lang w:val="en-US" w:eastAsia="en-US"/>
+        </w:rPr>
       </w:r>
       <w:r/>
     </w:p>
@@ -4584,16 +5147,17 @@
           <w:ilvl w:val="0"/>
           <w:numId w:val="4"/>
         </w:numPr>
-        <w:rPr>
-          <w:sz w:val="24"/>
-          <w:sz w:val="24"/>
-          <w:rFonts w:ascii="Times New Roman" w:hAnsi="Times New Roman"/>
-          <w:lang w:val="en-US" w:eastAsia="en-US"/>
-        </w:rPr>
       </w:pPr>
       <w:r>
         <w:rPr/>
         <w:t>The Data Warehouse Insider</w:t>
+      </w:r>
+      <w:r>
+        <w:rPr>
+          <w:sz w:val="24"/>
+          <w:lang w:val="en-US" w:eastAsia="en-US"/>
+        </w:rPr>
+        <w:commentReference w:id="59"/>
       </w:r>
       <w:r/>
     </w:p>
@@ -4683,20 +5247,13 @@
           <w:ilvl w:val="0"/>
           <w:numId w:val="4"/>
         </w:numPr>
-        <w:rPr>
-          <w:sz w:val="24"/>
-          <w:sz w:val="24"/>
-          <w:szCs w:val="24"/>
-          <w:rFonts w:ascii="Times New Roman" w:hAnsi="Times New Roman" w:eastAsia="Times New Roman" w:cs="Times New Roman"/>
-          <w:color w:val="00000A"/>
-          <w:lang w:val="en-US" w:eastAsia="en-US" w:bidi="ar-SA"/>
-        </w:rPr>
       </w:pPr>
       <w:r>
         <w:rPr>
           <w:sz w:val="24"/>
           <w:lang w:val="en-US" w:eastAsia="en-US"/>
         </w:rPr>
+        <w:commentReference w:id="60"/>
       </w:r>
       <w:r/>
     </w:p>
@@ -5416,7 +5973,75 @@
       <w:r/>
     </w:p>
   </w:comment>
-  <w:comment w:id="7" w:author="Patrick Ausderau" w:date="2015-02-18T12:23:55Z" w:initials="">
+  <w:comment w:id="7" w:author="Patrick Ausderau" w:date="2015-02-18T16:18:53Z" w:initials="">
+    <w:p>
+      <w:r>
+        <w:rPr>
+          <w:rFonts w:ascii="Times New Roman" w:hAnsi="Times New Roman" w:eastAsia="Times New Roman" w:cs="Times New Roman"/>
+          <w:b w:val="false"/>
+          <w:bCs w:val="false"/>
+          <w:i w:val="false"/>
+          <w:iCs w:val="false"/>
+          <w:caps w:val="false"/>
+          <w:smallCaps w:val="false"/>
+          <w:strike w:val="false"/>
+          <w:dstrike w:val="false"/>
+          <w:outline w:val="false"/>
+          <w:shadow w:val="false"/>
+          <w:emboss w:val="false"/>
+          <w:imprint w:val="false"/>
+          <w:color w:val="auto"/>
+          <w:spacing w:val="0"/>
+          <w:w w:val="100"/>
+          <w:position w:val="0"/>
+          <w:sz w:val="20"/>
+          <w:sz w:val="20"/>
+          <w:szCs w:val="24"/>
+          <w:u w:val="none"/>
+          <w:vertAlign w:val="baseline"/>
+          <w:em w:val="none"/>
+          <w:lang w:val="fi-FI" w:eastAsia="fi-FI" w:bidi="ar-SA"/>
+        </w:rPr>
+        <w:t>Abbreviation, when first met, always give its full version (Structured Query Languge).</w:t>
+      </w:r>
+      <w:r/>
+    </w:p>
+  </w:comment>
+  <w:comment w:id="8" w:author="Patrick Ausderau" w:date="2015-02-18T16:20:51Z" w:initials="">
+    <w:p>
+      <w:r>
+        <w:rPr>
+          <w:rFonts w:ascii="Times New Roman" w:hAnsi="Times New Roman" w:eastAsia="Times New Roman" w:cs="Times New Roman"/>
+          <w:b w:val="false"/>
+          <w:bCs w:val="false"/>
+          <w:i w:val="false"/>
+          <w:iCs w:val="false"/>
+          <w:caps w:val="false"/>
+          <w:smallCaps w:val="false"/>
+          <w:strike w:val="false"/>
+          <w:dstrike w:val="false"/>
+          <w:outline w:val="false"/>
+          <w:shadow w:val="false"/>
+          <w:emboss w:val="false"/>
+          <w:imprint w:val="false"/>
+          <w:color w:val="auto"/>
+          <w:spacing w:val="0"/>
+          <w:w w:val="100"/>
+          <w:position w:val="0"/>
+          <w:sz w:val="20"/>
+          <w:sz w:val="20"/>
+          <w:szCs w:val="24"/>
+          <w:u w:val="none"/>
+          <w:vertAlign w:val="baseline"/>
+          <w:em w:val="none"/>
+          <w:lang w:val="fi-FI" w:eastAsia="fi-FI" w:bidi="ar-SA"/>
+        </w:rPr>
+        <w:t>Is that an abbreviation or a branding name or a customized version of SQL or something else?</w:t>
+      </w:r>
+      <w:r/>
+    </w:p>
+  </w:comment>
+  <w:comment w:id="9" w:author="Patrick Ausderau" w:date="2015-02-18T12:23:55Z" w:initials="">
     <w:p>
       <w:r>
         <w:rPr>
@@ -5450,7 +6075,7 @@
       <w:r/>
     </w:p>
   </w:comment>
-  <w:comment w:id="9" w:author="Patrick Ausderau" w:date="2015-02-18T13:37:24Z" w:initials="">
+  <w:comment w:id="11" w:author="Patrick Ausderau" w:date="2015-02-18T13:37:24Z" w:initials="">
     <w:p>
       <w:r>
         <w:rPr>
@@ -5484,7 +6109,7 @@
       <w:r/>
     </w:p>
   </w:comment>
-  <w:comment w:id="8" w:author="Patrick Ausderau" w:date="2015-02-18T15:24:44Z" w:initials="">
+  <w:comment w:id="10" w:author="Patrick Ausderau" w:date="2015-02-18T15:24:44Z" w:initials="">
     <w:p>
       <w:r>
         <w:rPr>
@@ -5518,7 +6143,7 @@
       <w:r/>
     </w:p>
   </w:comment>
-  <w:comment w:id="10" w:author="Patrick Ausderau" w:date="2015-02-18T13:35:14Z" w:initials="">
+  <w:comment w:id="12" w:author="Patrick Ausderau" w:date="2015-02-18T13:35:14Z" w:initials="">
     <w:p>
       <w:r>
         <w:rPr>
@@ -5668,7 +6293,7 @@
       <w:r/>
     </w:p>
   </w:comment>
-  <w:comment w:id="11" w:author="Patrick Ausderau" w:date="2015-02-18T15:01:04Z" w:initials="">
+  <w:comment w:id="13" w:author="Patrick Ausderau" w:date="2015-02-18T15:01:04Z" w:initials="">
     <w:p>
       <w:r>
         <w:rPr>
@@ -5791,7 +6416,7 @@
       <w:r/>
     </w:p>
   </w:comment>
-  <w:comment w:id="12" w:author="Patrick Ausderau" w:date="2015-02-18T14:58:10Z" w:initials="">
+  <w:comment w:id="14" w:author="Patrick Ausderau" w:date="2015-02-18T14:58:10Z" w:initials="">
     <w:p>
       <w:r>
         <w:rPr>
@@ -5882,7 +6507,7 @@
       <w:r/>
     </w:p>
   </w:comment>
-  <w:comment w:id="13" w:author="Patrick Ausderau" w:date="2015-02-18T15:00:34Z" w:initials="">
+  <w:comment w:id="15" w:author="Patrick Ausderau" w:date="2015-02-18T15:00:34Z" w:initials="">
     <w:p>
       <w:r>
         <w:rPr>
@@ -5916,7 +6541,7 @@
       <w:r/>
     </w:p>
   </w:comment>
-  <w:comment w:id="14" w:author="Patrick Ausderau" w:date="2015-02-18T15:00:46Z" w:initials="">
+  <w:comment w:id="16" w:author="Patrick Ausderau" w:date="2015-02-18T15:00:46Z" w:initials="">
     <w:p>
       <w:r>
         <w:rPr>
@@ -5950,7 +6575,7 @@
       <w:r/>
     </w:p>
   </w:comment>
-  <w:comment w:id="15" w:author="Patrick Ausderau" w:date="2015-02-18T15:14:27Z" w:initials="">
+  <w:comment w:id="17" w:author="Patrick Ausderau" w:date="2015-02-18T15:14:27Z" w:initials="">
     <w:p>
       <w:r>
         <w:rPr>
@@ -5984,7 +6609,7 @@
       <w:r/>
     </w:p>
   </w:comment>
-  <w:comment w:id="16" w:author="Patrick Ausderau" w:date="2015-02-18T15:13:49Z" w:initials="">
+  <w:comment w:id="18" w:author="Patrick Ausderau" w:date="2015-02-18T15:13:49Z" w:initials="">
     <w:p>
       <w:r>
         <w:rPr>
@@ -6018,7 +6643,7 @@
       <w:r/>
     </w:p>
   </w:comment>
-  <w:comment w:id="17" w:author="Patrick Ausderau" w:date="2015-02-18T15:16:59Z" w:initials="">
+  <w:comment w:id="19" w:author="Patrick Ausderau" w:date="2015-02-18T15:16:59Z" w:initials="">
     <w:p>
       <w:r>
         <w:rPr>
@@ -6052,7 +6677,7 @@
       <w:r/>
     </w:p>
   </w:comment>
-  <w:comment w:id="18" w:author="Patrick Ausderau" w:date="2015-02-18T15:19:31Z" w:initials="">
+  <w:comment w:id="20" w:author="Patrick Ausderau" w:date="2015-02-18T15:19:31Z" w:initials="">
     <w:p>
       <w:r>
         <w:rPr>
@@ -6086,7 +6711,7 @@
       <w:r/>
     </w:p>
   </w:comment>
-  <w:comment w:id="19" w:author="Patrick Ausderau" w:date="2015-02-18T15:22:07Z" w:initials="">
+  <w:comment w:id="21" w:author="Patrick Ausderau" w:date="2015-02-18T15:22:07Z" w:initials="">
     <w:p>
       <w:r>
         <w:rPr>
@@ -6120,7 +6745,7 @@
       <w:r/>
     </w:p>
   </w:comment>
-  <w:comment w:id="20" w:author="Patrick Ausderau" w:date="2015-02-18T15:36:41Z" w:initials="">
+  <w:comment w:id="22" w:author="Patrick Ausderau" w:date="2015-02-18T15:36:41Z" w:initials="">
     <w:p>
       <w:r>
         <w:rPr>
@@ -6154,7 +6779,7 @@
       <w:r/>
     </w:p>
   </w:comment>
-  <w:comment w:id="22" w:author="Patrick Ausderau" w:date="2015-02-18T15:27:33Z" w:initials="">
+  <w:comment w:id="24" w:author="Patrick Ausderau" w:date="2015-02-18T15:27:33Z" w:initials="">
     <w:p>
       <w:r>
         <w:rPr>
@@ -6188,7 +6813,75 @@
       <w:r/>
     </w:p>
   </w:comment>
-  <w:comment w:id="21" w:author="Patrick Ausderau" w:date="2015-02-18T15:33:08Z" w:initials="">
+  <w:comment w:id="25" w:author="Patrick Ausderau" w:date="2015-02-18T16:22:24Z" w:initials="">
+    <w:p>
+      <w:r>
+        <w:rPr>
+          <w:rFonts w:eastAsia="Times New Roman" w:ascii="Times New Roman" w:hAnsi="Times New Roman" w:cs="Times New Roman"/>
+          <w:b w:val="false"/>
+          <w:bCs w:val="false"/>
+          <w:i w:val="false"/>
+          <w:iCs w:val="false"/>
+          <w:caps w:val="false"/>
+          <w:smallCaps w:val="false"/>
+          <w:strike w:val="false"/>
+          <w:dstrike w:val="false"/>
+          <w:outline w:val="false"/>
+          <w:shadow w:val="false"/>
+          <w:emboss w:val="false"/>
+          <w:imprint w:val="false"/>
+          <w:color w:val="000000"/>
+          <w:spacing w:val="0"/>
+          <w:w w:val="100"/>
+          <w:position w:val="0"/>
+          <w:sz w:val="20"/>
+          <w:sz w:val="20"/>
+          <w:szCs w:val="24"/>
+          <w:u w:val="none"/>
+          <w:vertAlign w:val="baseline"/>
+          <w:em w:val="none"/>
+          <w:lang w:eastAsia="fi-FI" w:val="fi-FI" w:bidi="ar-SA"/>
+        </w:rPr>
+        <w:t>Abbreviation, when first met, always give its full version.</w:t>
+      </w:r>
+      <w:r/>
+    </w:p>
+  </w:comment>
+  <w:comment w:id="26" w:author="Patrick Ausderau" w:date="2015-02-18T16:22:39Z" w:initials="">
+    <w:p>
+      <w:r>
+        <w:rPr>
+          <w:rFonts w:eastAsia="Times New Roman" w:ascii="Times New Roman" w:hAnsi="Times New Roman" w:cs="Times New Roman"/>
+          <w:b w:val="false"/>
+          <w:bCs w:val="false"/>
+          <w:i w:val="false"/>
+          <w:iCs w:val="false"/>
+          <w:caps w:val="false"/>
+          <w:smallCaps w:val="false"/>
+          <w:strike w:val="false"/>
+          <w:dstrike w:val="false"/>
+          <w:outline w:val="false"/>
+          <w:shadow w:val="false"/>
+          <w:emboss w:val="false"/>
+          <w:imprint w:val="false"/>
+          <w:color w:val="000000"/>
+          <w:spacing w:val="0"/>
+          <w:w w:val="100"/>
+          <w:position w:val="0"/>
+          <w:sz w:val="20"/>
+          <w:sz w:val="20"/>
+          <w:szCs w:val="24"/>
+          <w:u w:val="none"/>
+          <w:vertAlign w:val="baseline"/>
+          <w:em w:val="none"/>
+          <w:lang w:eastAsia="fi-FI" w:val="fi-FI" w:bidi="ar-SA"/>
+        </w:rPr>
+        <w:t>Abbreviation, when first met, always give its full version</w:t>
+      </w:r>
+      <w:r/>
+    </w:p>
+  </w:comment>
+  <w:comment w:id="23" w:author="Patrick Ausderau" w:date="2015-02-18T15:33:08Z" w:initials="">
     <w:p>
       <w:r>
         <w:rPr>
@@ -6222,7 +6915,7 @@
       <w:r/>
     </w:p>
   </w:comment>
-  <w:comment w:id="23" w:author="Patrick Ausderau" w:date="2015-02-18T15:33:42Z" w:initials="">
+  <w:comment w:id="27" w:author="Patrick Ausderau" w:date="2015-02-18T15:33:42Z" w:initials="">
     <w:p>
       <w:r>
         <w:rPr>
@@ -6256,7 +6949,7 @@
       <w:r/>
     </w:p>
   </w:comment>
-  <w:comment w:id="24" w:author="Patrick Ausderau" w:date="2015-02-18T14:56:46Z" w:initials="">
+  <w:comment w:id="28" w:author="Patrick Ausderau" w:date="2015-02-18T14:56:46Z" w:initials="">
     <w:p>
       <w:r>
         <w:rPr>
@@ -6349,7 +7042,7 @@
       <w:r/>
     </w:p>
   </w:comment>
-  <w:comment w:id="25" w:author="Patrick Ausderau" w:date="2015-02-18T15:37:39Z" w:initials="">
+  <w:comment w:id="29" w:author="Patrick Ausderau" w:date="2015-02-18T15:37:39Z" w:initials="">
     <w:p>
       <w:r>
         <w:rPr>
@@ -6383,7 +7076,7 @@
       <w:r/>
     </w:p>
   </w:comment>
-  <w:comment w:id="26" w:author="Patrick Ausderau" w:date="2015-02-18T15:37:05Z" w:initials="">
+  <w:comment w:id="30" w:author="Patrick Ausderau" w:date="2015-02-18T15:37:05Z" w:initials="">
     <w:p>
       <w:r>
         <w:rPr>
@@ -6417,7 +7110,7 @@
       <w:r/>
     </w:p>
   </w:comment>
-  <w:comment w:id="27" w:author="Patrick Ausderau" w:date="2015-02-18T15:40:15Z" w:initials="">
+  <w:comment w:id="31" w:author="Patrick Ausderau" w:date="2015-02-18T15:40:15Z" w:initials="">
     <w:p>
       <w:r>
         <w:rPr>
@@ -6577,7 +7270,41 @@
       <w:r/>
     </w:p>
   </w:comment>
-  <w:comment w:id="28" w:author="Patrick Ausderau" w:date="2015-02-18T15:53:41Z" w:initials="">
+  <w:comment w:id="33" w:author="Patrick Ausderau" w:date="2015-02-18T16:23:31Z" w:initials="">
+    <w:p>
+      <w:r>
+        <w:rPr>
+          <w:rFonts w:eastAsia="Times New Roman" w:ascii="Times New Roman" w:hAnsi="Times New Roman" w:cs="Times New Roman"/>
+          <w:b w:val="false"/>
+          <w:bCs w:val="false"/>
+          <w:i w:val="false"/>
+          <w:iCs w:val="false"/>
+          <w:caps w:val="false"/>
+          <w:smallCaps w:val="false"/>
+          <w:strike w:val="false"/>
+          <w:dstrike w:val="false"/>
+          <w:outline w:val="false"/>
+          <w:shadow w:val="false"/>
+          <w:emboss w:val="false"/>
+          <w:imprint w:val="false"/>
+          <w:color w:val="000000"/>
+          <w:spacing w:val="0"/>
+          <w:w w:val="100"/>
+          <w:position w:val="0"/>
+          <w:sz w:val="20"/>
+          <w:sz w:val="20"/>
+          <w:szCs w:val="24"/>
+          <w:u w:val="none"/>
+          <w:vertAlign w:val="baseline"/>
+          <w:em w:val="none"/>
+          <w:lang w:eastAsia="fi-FI" w:val="fi-FI" w:bidi="ar-SA"/>
+        </w:rPr>
+        <w:t>Abbreviation, when first met, always give its full version. In this case, you could do the opposite, you have its full version ”Gigabytes” in the introduction, so add there in parenthesis this short form ”... Gigabytes (GB) ...”</w:t>
+      </w:r>
+      <w:r/>
+    </w:p>
+  </w:comment>
+  <w:comment w:id="32" w:author="Patrick Ausderau" w:date="2015-02-18T15:53:41Z" w:initials="">
     <w:p>
       <w:r>
         <w:rPr>
@@ -6730,6 +7457,1073 @@
           <w:lang w:val="en-GB" w:eastAsia="fi-FI" w:bidi="ar-SA"/>
         </w:rPr>
         <w:t xml:space="preserve"> </w:t>
+      </w:r>
+      <w:r/>
+    </w:p>
+  </w:comment>
+  <w:comment w:id="34" w:author="Patrick Ausderau" w:date="2015-02-18T16:16:02Z" w:initials="">
+    <w:p>
+      <w:r>
+        <w:rPr>
+          <w:rFonts w:cs="Times New Roman" w:eastAsia="Times New Roman" w:ascii="Times New Roman" w:hAnsi="Times New Roman"/>
+          <w:b w:val="false"/>
+          <w:bCs w:val="false"/>
+          <w:i w:val="false"/>
+          <w:iCs w:val="false"/>
+          <w:caps w:val="false"/>
+          <w:smallCaps w:val="false"/>
+          <w:strike w:val="false"/>
+          <w:dstrike w:val="false"/>
+          <w:outline w:val="false"/>
+          <w:shadow w:val="false"/>
+          <w:emboss w:val="false"/>
+          <w:imprint w:val="false"/>
+          <w:color w:val="auto"/>
+          <w:spacing w:val="0"/>
+          <w:w w:val="100"/>
+          <w:position w:val="0"/>
+          <w:sz w:val="20"/>
+          <w:sz w:val="20"/>
+          <w:szCs w:val="24"/>
+          <w:u w:val="none"/>
+          <w:vertAlign w:val="baseline"/>
+          <w:em w:val="none"/>
+          <w:lang w:bidi="ar-SA" w:eastAsia="fi-FI" w:val="en-GB"/>
+        </w:rPr>
+        <w:t xml:space="preserve">Wrong chapter/section number? </w:t>
+      </w:r>
+      <w:r>
+        <w:rPr>
+          <w:rFonts w:cs="Times New Roman" w:ascii="Times New Roman" w:hAnsi="Times New Roman" w:eastAsia="Times New Roman"/>
+          <w:b w:val="false"/>
+          <w:bCs w:val="false"/>
+          <w:i w:val="false"/>
+          <w:iCs w:val="false"/>
+          <w:caps w:val="false"/>
+          <w:smallCaps w:val="false"/>
+          <w:strike w:val="false"/>
+          <w:dstrike w:val="false"/>
+          <w:outline w:val="false"/>
+          <w:shadow w:val="false"/>
+          <w:emboss w:val="false"/>
+          <w:imprint w:val="false"/>
+          <w:color w:val="000000"/>
+          <w:spacing w:val="0"/>
+          <w:w w:val="100"/>
+          <w:position w:val="0"/>
+          <w:sz w:val="20"/>
+          <w:sz w:val="20"/>
+          <w:szCs w:val="24"/>
+          <w:u w:val="none"/>
+          <w:vertAlign w:val="baseline"/>
+          <w:em w:val="none"/>
+          <w:lang w:bidi="ar-SA" w:eastAsia="fi-FI" w:val="fi-FI"/>
+        </w:rPr>
+        <w:t xml:space="preserve"> Template of the hell? Maybe try this one: </w:t>
+      </w:r>
+      <w:hyperlink r:id="rId6">
+        <w:r>
+          <w:rPr>
+            <w:rFonts w:cs="Times New Roman" w:ascii="Times New Roman" w:hAnsi="Times New Roman" w:eastAsia="Times New Roman"/>
+            <w:b w:val="false"/>
+            <w:bCs w:val="false"/>
+            <w:i w:val="false"/>
+            <w:iCs w:val="false"/>
+            <w:caps w:val="false"/>
+            <w:smallCaps w:val="false"/>
+            <w:strike w:val="false"/>
+            <w:dstrike w:val="false"/>
+            <w:outline w:val="false"/>
+            <w:shadow w:val="false"/>
+            <w:emboss w:val="false"/>
+            <w:imprint w:val="false"/>
+            <w:color w:val="000000"/>
+            <w:spacing w:val="0"/>
+            <w:w w:val="100"/>
+            <w:position w:val="0"/>
+            <w:sz w:val="20"/>
+            <w:sz w:val="20"/>
+            <w:szCs w:val="24"/>
+            <w:u w:val="none"/>
+            <w:vertAlign w:val="baseline"/>
+            <w:em w:val="none"/>
+            <w:lang w:bidi="ar-SA" w:eastAsia="fi-FI" w:val="fi-FI"/>
+          </w:rPr>
+        </w:r>
+      </w:hyperlink>
+      <w:r>
+        <w:rPr>
+          <w:rFonts w:cs="Times New Roman" w:ascii="Times New Roman" w:hAnsi="Times New Roman" w:eastAsia="Times New Roman"/>
+          <w:b w:val="false"/>
+          <w:bCs w:val="false"/>
+          <w:i w:val="false"/>
+          <w:iCs w:val="false"/>
+          <w:caps w:val="false"/>
+          <w:smallCaps w:val="false"/>
+          <w:strike w:val="false"/>
+          <w:dstrike w:val="false"/>
+          <w:outline w:val="false"/>
+          <w:shadow w:val="false"/>
+          <w:emboss w:val="false"/>
+          <w:imprint w:val="false"/>
+          <w:color w:val="000000"/>
+          <w:spacing w:val="0"/>
+          <w:w w:val="100"/>
+          <w:position w:val="0"/>
+          <w:sz w:val="20"/>
+          <w:sz w:val="20"/>
+          <w:szCs w:val="24"/>
+          <w:u w:val="none"/>
+          <w:vertAlign w:val="baseline"/>
+          <w:em w:val="none"/>
+          <w:lang w:bidi="ar-SA" w:eastAsia="fi-FI" w:val="fi-FI"/>
+        </w:rPr>
+        <w:t xml:space="preserve">  </w:t>
+      </w:r>
+      <w:r/>
+    </w:p>
+  </w:comment>
+  <w:comment w:id="35" w:author="Patrick Ausderau" w:date="2015-02-18T16:42:28Z" w:initials="">
+    <w:p>
+      <w:r>
+        <w:rPr>
+          <w:rFonts w:cs="Times New Roman" w:eastAsia="Times New Roman" w:ascii="Times New Roman" w:hAnsi="Times New Roman"/>
+          <w:b w:val="false"/>
+          <w:bCs w:val="false"/>
+          <w:i w:val="false"/>
+          <w:iCs w:val="false"/>
+          <w:caps w:val="false"/>
+          <w:smallCaps w:val="false"/>
+          <w:strike w:val="false"/>
+          <w:dstrike w:val="false"/>
+          <w:outline w:val="false"/>
+          <w:shadow w:val="false"/>
+          <w:emboss w:val="false"/>
+          <w:imprint w:val="false"/>
+          <w:color w:val="auto"/>
+          <w:spacing w:val="0"/>
+          <w:w w:val="100"/>
+          <w:position w:val="0"/>
+          <w:sz w:val="20"/>
+          <w:sz w:val="20"/>
+          <w:szCs w:val="24"/>
+          <w:u w:val="none"/>
+          <w:vertAlign w:val="baseline"/>
+          <w:em w:val="none"/>
+          <w:lang w:bidi="ar-SA" w:eastAsia="fi-FI" w:val="en-GB"/>
+        </w:rPr>
+        <w:t>Maybe explain the difference between table and schema?</w:t>
+      </w:r>
+      <w:r/>
+    </w:p>
+  </w:comment>
+  <w:comment w:id="36" w:author="Patrick Ausderau" w:date="2015-02-18T16:43:46Z" w:initials="">
+    <w:p>
+      <w:r>
+        <w:rPr>
+          <w:rFonts w:ascii="Times New Roman" w:hAnsi="Times New Roman" w:eastAsia="Times New Roman" w:cs="Times New Roman"/>
+          <w:b w:val="false"/>
+          <w:bCs w:val="false"/>
+          <w:i w:val="false"/>
+          <w:iCs w:val="false"/>
+          <w:caps w:val="false"/>
+          <w:smallCaps w:val="false"/>
+          <w:strike w:val="false"/>
+          <w:dstrike w:val="false"/>
+          <w:outline w:val="false"/>
+          <w:shadow w:val="false"/>
+          <w:emboss w:val="false"/>
+          <w:imprint w:val="false"/>
+          <w:color w:val="auto"/>
+          <w:spacing w:val="0"/>
+          <w:w w:val="100"/>
+          <w:position w:val="0"/>
+          <w:sz w:val="20"/>
+          <w:sz w:val="20"/>
+          <w:szCs w:val="24"/>
+          <w:u w:val="none"/>
+          <w:vertAlign w:val="baseline"/>
+          <w:em w:val="none"/>
+          <w:lang w:val="en-GB" w:eastAsia="fi-FI" w:bidi="ar-SA"/>
+        </w:rPr>
+        <w:t>Maybe explain how the metadata and partitioning criteria are defined and set (and/or keep that for the practical part).</w:t>
+      </w:r>
+      <w:r/>
+    </w:p>
+  </w:comment>
+  <w:comment w:id="37" w:author="Patrick Ausderau" w:date="2015-02-18T16:47:25Z" w:initials="">
+    <w:p>
+      <w:r>
+        <w:rPr>
+          <w:rFonts w:ascii="Times New Roman" w:hAnsi="Times New Roman" w:eastAsia="Times New Roman" w:cs="Times New Roman"/>
+          <w:b w:val="false"/>
+          <w:bCs w:val="false"/>
+          <w:i w:val="false"/>
+          <w:iCs w:val="false"/>
+          <w:caps w:val="false"/>
+          <w:smallCaps w:val="false"/>
+          <w:strike w:val="false"/>
+          <w:dstrike w:val="false"/>
+          <w:outline w:val="false"/>
+          <w:shadow w:val="false"/>
+          <w:emboss w:val="false"/>
+          <w:imprint w:val="false"/>
+          <w:color w:val="auto"/>
+          <w:spacing w:val="0"/>
+          <w:w w:val="100"/>
+          <w:position w:val="0"/>
+          <w:sz w:val="20"/>
+          <w:sz w:val="20"/>
+          <w:szCs w:val="24"/>
+          <w:u w:val="none"/>
+          <w:vertAlign w:val="baseline"/>
+          <w:em w:val="none"/>
+          <w:lang w:val="en-GB" w:eastAsia="fi-FI" w:bidi="ar-SA"/>
+        </w:rPr>
+        <w:t>Would be nice to explain (or demonstrate in the practical part) how to define good partitioning metadata. Or otherwise, demonstrate if you can make the operations time going worst if you define bad metadata for your partitioning?</w:t>
+      </w:r>
+      <w:r/>
+    </w:p>
+  </w:comment>
+  <w:comment w:id="38" w:author="Patrick Ausderau" w:date="2015-02-18T16:52:21Z" w:initials="">
+    <w:p>
+      <w:r>
+        <w:rPr>
+          <w:rFonts w:ascii="Times New Roman" w:hAnsi="Times New Roman" w:eastAsia="Times New Roman" w:cs="Times New Roman"/>
+          <w:b w:val="false"/>
+          <w:bCs w:val="false"/>
+          <w:i w:val="false"/>
+          <w:iCs w:val="false"/>
+          <w:caps w:val="false"/>
+          <w:smallCaps w:val="false"/>
+          <w:strike w:val="false"/>
+          <w:dstrike w:val="false"/>
+          <w:outline w:val="false"/>
+          <w:shadow w:val="false"/>
+          <w:emboss w:val="false"/>
+          <w:imprint w:val="false"/>
+          <w:color w:val="auto"/>
+          <w:spacing w:val="0"/>
+          <w:w w:val="100"/>
+          <w:position w:val="0"/>
+          <w:sz w:val="20"/>
+          <w:sz w:val="20"/>
+          <w:szCs w:val="24"/>
+          <w:u w:val="none"/>
+          <w:vertAlign w:val="baseline"/>
+          <w:em w:val="none"/>
+          <w:lang w:val="en-GB" w:eastAsia="fi-FI" w:bidi="ar-SA"/>
+        </w:rPr>
+        <w:t xml:space="preserve">Are we still under ”partitioning for performance”? Should that be a subsection? </w:t>
+      </w:r>
+      <w:r/>
+    </w:p>
+  </w:comment>
+  <w:comment w:id="39" w:author="Patrick Ausderau" w:date="2015-02-18T17:02:34Z" w:initials="">
+    <w:p>
+      <w:r>
+        <w:rPr>
+          <w:rFonts w:ascii="Times New Roman" w:hAnsi="Times New Roman" w:eastAsia="Times New Roman" w:cs="Times New Roman"/>
+          <w:b w:val="false"/>
+          <w:bCs w:val="false"/>
+          <w:i w:val="false"/>
+          <w:iCs w:val="false"/>
+          <w:caps w:val="false"/>
+          <w:smallCaps w:val="false"/>
+          <w:strike w:val="false"/>
+          <w:dstrike w:val="false"/>
+          <w:outline w:val="false"/>
+          <w:shadow w:val="false"/>
+          <w:emboss w:val="false"/>
+          <w:imprint w:val="false"/>
+          <w:color w:val="auto"/>
+          <w:spacing w:val="0"/>
+          <w:w w:val="100"/>
+          <w:position w:val="0"/>
+          <w:sz w:val="20"/>
+          <w:sz w:val="20"/>
+          <w:szCs w:val="24"/>
+          <w:u w:val="none"/>
+          <w:vertAlign w:val="baseline"/>
+          <w:em w:val="none"/>
+          <w:lang w:val="en-GB" w:eastAsia="fi-FI" w:bidi="ar-SA"/>
+        </w:rPr>
+        <w:t>Define what is prunning.</w:t>
+      </w:r>
+      <w:r/>
+    </w:p>
+  </w:comment>
+  <w:comment w:id="40" w:author="Patrick Ausderau" w:date="2015-02-18T16:54:21Z" w:initials="">
+    <w:p>
+      <w:r>
+        <w:rPr>
+          <w:rFonts w:cs="Times New Roman" w:eastAsia="Times New Roman" w:ascii="Times New Roman" w:hAnsi="Times New Roman"/>
+          <w:b w:val="false"/>
+          <w:bCs w:val="false"/>
+          <w:i w:val="false"/>
+          <w:iCs w:val="false"/>
+          <w:caps w:val="false"/>
+          <w:smallCaps w:val="false"/>
+          <w:strike w:val="false"/>
+          <w:dstrike w:val="false"/>
+          <w:outline w:val="false"/>
+          <w:shadow w:val="false"/>
+          <w:emboss w:val="false"/>
+          <w:imprint w:val="false"/>
+          <w:color w:val="auto"/>
+          <w:spacing w:val="0"/>
+          <w:w w:val="100"/>
+          <w:position w:val="0"/>
+          <w:sz w:val="20"/>
+          <w:sz w:val="20"/>
+          <w:szCs w:val="24"/>
+          <w:u w:val="none"/>
+          <w:vertAlign w:val="baseline"/>
+          <w:em w:val="none"/>
+          <w:lang w:bidi="ar-SA" w:eastAsia="fi-FI" w:val="en-GB"/>
+        </w:rPr>
+        <w:t>Propaganda? Reality? Source?</w:t>
+      </w:r>
+      <w:r/>
+    </w:p>
+  </w:comment>
+  <w:comment w:id="41" w:author="Patrick Ausderau" w:date="2015-02-18T16:55:26Z" w:initials="">
+    <w:p>
+      <w:r>
+        <w:rPr>
+          <w:rFonts w:ascii="Times New Roman" w:hAnsi="Times New Roman" w:eastAsia="Times New Roman" w:cs="Times New Roman"/>
+          <w:b w:val="false"/>
+          <w:bCs w:val="false"/>
+          <w:i w:val="false"/>
+          <w:iCs w:val="false"/>
+          <w:caps w:val="false"/>
+          <w:smallCaps w:val="false"/>
+          <w:strike w:val="false"/>
+          <w:dstrike w:val="false"/>
+          <w:outline w:val="false"/>
+          <w:shadow w:val="false"/>
+          <w:emboss w:val="false"/>
+          <w:imprint w:val="false"/>
+          <w:color w:val="auto"/>
+          <w:spacing w:val="0"/>
+          <w:w w:val="100"/>
+          <w:position w:val="0"/>
+          <w:sz w:val="20"/>
+          <w:sz w:val="20"/>
+          <w:szCs w:val="24"/>
+          <w:u w:val="none"/>
+          <w:vertAlign w:val="baseline"/>
+          <w:em w:val="none"/>
+          <w:lang w:val="en-GB" w:eastAsia="fi-FI" w:bidi="ar-SA"/>
+        </w:rPr>
+        <w:t>Can we compile a database? Or is it at deployment time?</w:t>
+      </w:r>
+      <w:r/>
+    </w:p>
+  </w:comment>
+  <w:comment w:id="42" w:author="Patrick Ausderau" w:date="2015-02-18T16:39:54Z" w:initials="">
+    <w:p>
+      <w:r>
+        <w:rPr>
+          <w:rFonts w:ascii="Times New Roman" w:hAnsi="Times New Roman" w:eastAsia="Times New Roman" w:cs="Times New Roman"/>
+          <w:b w:val="false"/>
+          <w:bCs w:val="false"/>
+          <w:i w:val="false"/>
+          <w:iCs w:val="false"/>
+          <w:caps w:val="false"/>
+          <w:smallCaps w:val="false"/>
+          <w:strike w:val="false"/>
+          <w:dstrike w:val="false"/>
+          <w:outline w:val="false"/>
+          <w:shadow w:val="false"/>
+          <w:emboss w:val="false"/>
+          <w:imprint w:val="false"/>
+          <w:color w:val="auto"/>
+          <w:spacing w:val="0"/>
+          <w:w w:val="100"/>
+          <w:position w:val="0"/>
+          <w:sz w:val="20"/>
+          <w:sz w:val="20"/>
+          <w:szCs w:val="24"/>
+          <w:u w:val="none"/>
+          <w:vertAlign w:val="baseline"/>
+          <w:em w:val="none"/>
+          <w:lang w:val="en-GB" w:eastAsia="fi-FI" w:bidi="ar-SA"/>
+        </w:rPr>
+        <w:t>Check from the instruction if you can have only a single subsection for a given section.</w:t>
+      </w:r>
+      <w:r/>
+    </w:p>
+    <w:p>
+      <w:r>
+        <w:rPr/>
+      </w:r>
+      <w:r/>
+    </w:p>
+  </w:comment>
+  <w:comment w:id="43" w:author="Patrick Ausderau" w:date="2015-02-18T17:03:27Z" w:initials="">
+    <w:p>
+      <w:r>
+        <w:rPr>
+          <w:rFonts w:ascii="Times New Roman" w:hAnsi="Times New Roman" w:eastAsia="Times New Roman" w:cs="Times New Roman"/>
+          <w:b w:val="false"/>
+          <w:bCs w:val="false"/>
+          <w:i w:val="false"/>
+          <w:iCs w:val="false"/>
+          <w:caps w:val="false"/>
+          <w:smallCaps w:val="false"/>
+          <w:strike w:val="false"/>
+          <w:dstrike w:val="false"/>
+          <w:outline w:val="false"/>
+          <w:shadow w:val="false"/>
+          <w:emboss w:val="false"/>
+          <w:imprint w:val="false"/>
+          <w:color w:val="auto"/>
+          <w:spacing w:val="0"/>
+          <w:w w:val="100"/>
+          <w:position w:val="0"/>
+          <w:sz w:val="20"/>
+          <w:sz w:val="20"/>
+          <w:szCs w:val="24"/>
+          <w:u w:val="none"/>
+          <w:vertAlign w:val="baseline"/>
+          <w:em w:val="none"/>
+          <w:lang w:val="en-GB" w:eastAsia="fi-FI" w:bidi="ar-SA"/>
+        </w:rPr>
+        <w:t>Propagenda? Reality? Source?</w:t>
+      </w:r>
+      <w:r/>
+    </w:p>
+  </w:comment>
+  <w:comment w:id="44" w:author="Patrick Ausderau" w:date="2015-02-18T17:04:26Z" w:initials="">
+    <w:p>
+      <w:r>
+        <w:rPr>
+          <w:rFonts w:ascii="Times New Roman" w:hAnsi="Times New Roman" w:eastAsia="Times New Roman" w:cs="Times New Roman"/>
+          <w:b w:val="false"/>
+          <w:bCs w:val="false"/>
+          <w:i w:val="false"/>
+          <w:iCs w:val="false"/>
+          <w:caps w:val="false"/>
+          <w:smallCaps w:val="false"/>
+          <w:strike w:val="false"/>
+          <w:dstrike w:val="false"/>
+          <w:outline w:val="false"/>
+          <w:shadow w:val="false"/>
+          <w:emboss w:val="false"/>
+          <w:imprint w:val="false"/>
+          <w:color w:val="auto"/>
+          <w:spacing w:val="0"/>
+          <w:w w:val="100"/>
+          <w:position w:val="0"/>
+          <w:sz w:val="20"/>
+          <w:sz w:val="20"/>
+          <w:szCs w:val="24"/>
+          <w:u w:val="none"/>
+          <w:vertAlign w:val="baseline"/>
+          <w:em w:val="none"/>
+          <w:lang w:val="en-GB" w:eastAsia="fi-FI" w:bidi="ar-SA"/>
+        </w:rPr>
+        <w:t>Must be refeenced into the text. Can not be at the start or the end of a section; but within the section between 2 paragrahs.</w:t>
+      </w:r>
+      <w:r/>
+    </w:p>
+  </w:comment>
+  <w:comment w:id="45" w:author="Patrick Ausderau" w:date="2015-02-18T17:05:41Z" w:initials="">
+    <w:p>
+      <w:r>
+        <w:rPr>
+          <w:rFonts w:ascii="Times New Roman" w:hAnsi="Times New Roman" w:eastAsia="Times New Roman" w:cs="Times New Roman"/>
+          <w:b w:val="false"/>
+          <w:bCs w:val="false"/>
+          <w:i w:val="false"/>
+          <w:iCs w:val="false"/>
+          <w:caps w:val="false"/>
+          <w:smallCaps w:val="false"/>
+          <w:strike w:val="false"/>
+          <w:dstrike w:val="false"/>
+          <w:outline w:val="false"/>
+          <w:shadow w:val="false"/>
+          <w:emboss w:val="false"/>
+          <w:imprint w:val="false"/>
+          <w:color w:val="auto"/>
+          <w:spacing w:val="0"/>
+          <w:w w:val="100"/>
+          <w:position w:val="0"/>
+          <w:sz w:val="20"/>
+          <w:sz w:val="20"/>
+          <w:szCs w:val="24"/>
+          <w:u w:val="none"/>
+          <w:vertAlign w:val="baseline"/>
+          <w:em w:val="none"/>
+          <w:lang w:val="en-GB" w:eastAsia="fi-FI" w:bidi="ar-SA"/>
+        </w:rPr>
+        <w:t>Source?</w:t>
+      </w:r>
+      <w:r/>
+    </w:p>
+  </w:comment>
+  <w:comment w:id="46" w:author="Patrick Ausderau" w:date="2015-02-18T17:06:24Z" w:initials="">
+    <w:p>
+      <w:r>
+        <w:rPr>
+          <w:rFonts w:ascii="Times New Roman" w:hAnsi="Times New Roman" w:eastAsia="Times New Roman" w:cs="Times New Roman"/>
+          <w:b w:val="false"/>
+          <w:bCs w:val="false"/>
+          <w:i w:val="false"/>
+          <w:iCs w:val="false"/>
+          <w:caps w:val="false"/>
+          <w:smallCaps w:val="false"/>
+          <w:strike w:val="false"/>
+          <w:dstrike w:val="false"/>
+          <w:outline w:val="false"/>
+          <w:shadow w:val="false"/>
+          <w:emboss w:val="false"/>
+          <w:imprint w:val="false"/>
+          <w:color w:val="auto"/>
+          <w:spacing w:val="0"/>
+          <w:w w:val="100"/>
+          <w:position w:val="0"/>
+          <w:sz w:val="20"/>
+          <w:sz w:val="20"/>
+          <w:szCs w:val="24"/>
+          <w:u w:val="none"/>
+          <w:vertAlign w:val="baseline"/>
+          <w:em w:val="none"/>
+          <w:lang w:val="en-GB" w:eastAsia="fi-FI" w:bidi="ar-SA"/>
+        </w:rPr>
+        <w:t>For manageable what?</w:t>
+      </w:r>
+      <w:r/>
+    </w:p>
+  </w:comment>
+  <w:comment w:id="47" w:author="Patrick Ausderau" w:date="2015-02-18T17:07:02Z" w:initials="">
+    <w:p>
+      <w:r>
+        <w:rPr>
+          <w:rFonts w:ascii="Times New Roman" w:hAnsi="Times New Roman" w:eastAsia="Times New Roman" w:cs="Times New Roman"/>
+          <w:b w:val="false"/>
+          <w:bCs w:val="false"/>
+          <w:i w:val="false"/>
+          <w:iCs w:val="false"/>
+          <w:caps w:val="false"/>
+          <w:smallCaps w:val="false"/>
+          <w:strike w:val="false"/>
+          <w:dstrike w:val="false"/>
+          <w:outline w:val="false"/>
+          <w:shadow w:val="false"/>
+          <w:emboss w:val="false"/>
+          <w:imprint w:val="false"/>
+          <w:color w:val="auto"/>
+          <w:spacing w:val="0"/>
+          <w:w w:val="100"/>
+          <w:position w:val="0"/>
+          <w:sz w:val="20"/>
+          <w:sz w:val="20"/>
+          <w:szCs w:val="24"/>
+          <w:u w:val="none"/>
+          <w:vertAlign w:val="baseline"/>
+          <w:em w:val="none"/>
+          <w:lang w:val="en-GB" w:eastAsia="fi-FI" w:bidi="ar-SA"/>
+        </w:rPr>
+        <w:t>Avoid repetition in the same sentence.</w:t>
+      </w:r>
+      <w:r/>
+    </w:p>
+  </w:comment>
+  <w:comment w:id="48" w:author="Patrick Ausderau" w:date="2015-02-18T17:08:36Z" w:initials="">
+    <w:p>
+      <w:r>
+        <w:rPr>
+          <w:rFonts w:ascii="Times New Roman" w:hAnsi="Times New Roman" w:eastAsia="Times New Roman" w:cs="Times New Roman"/>
+          <w:b w:val="false"/>
+          <w:bCs w:val="false"/>
+          <w:i w:val="false"/>
+          <w:iCs w:val="false"/>
+          <w:caps w:val="false"/>
+          <w:smallCaps w:val="false"/>
+          <w:strike w:val="false"/>
+          <w:dstrike w:val="false"/>
+          <w:outline w:val="false"/>
+          <w:shadow w:val="false"/>
+          <w:emboss w:val="false"/>
+          <w:imprint w:val="false"/>
+          <w:color w:val="auto"/>
+          <w:spacing w:val="0"/>
+          <w:w w:val="100"/>
+          <w:position w:val="0"/>
+          <w:sz w:val="20"/>
+          <w:sz w:val="20"/>
+          <w:szCs w:val="24"/>
+          <w:u w:val="none"/>
+          <w:vertAlign w:val="baseline"/>
+          <w:em w:val="none"/>
+          <w:lang w:val="en-GB" w:eastAsia="fi-FI" w:bidi="ar-SA"/>
+        </w:rPr>
+        <w:t>Depending how you read that sentence, a partitionned table  will degrade the performances :D</w:t>
+      </w:r>
+      <w:r/>
+    </w:p>
+  </w:comment>
+  <w:comment w:id="49" w:author="Patrick Ausderau" w:date="2015-02-18T17:11:05Z" w:initials="">
+    <w:p>
+      <w:r>
+        <w:rPr>
+          <w:rFonts w:ascii="Times New Roman" w:hAnsi="Times New Roman" w:eastAsia="Times New Roman" w:cs="Times New Roman"/>
+          <w:b w:val="false"/>
+          <w:bCs w:val="false"/>
+          <w:i w:val="false"/>
+          <w:iCs w:val="false"/>
+          <w:caps w:val="false"/>
+          <w:smallCaps w:val="false"/>
+          <w:strike w:val="false"/>
+          <w:dstrike w:val="false"/>
+          <w:outline w:val="false"/>
+          <w:shadow w:val="false"/>
+          <w:emboss w:val="false"/>
+          <w:imprint w:val="false"/>
+          <w:color w:val="auto"/>
+          <w:spacing w:val="0"/>
+          <w:w w:val="100"/>
+          <w:position w:val="0"/>
+          <w:sz w:val="20"/>
+          <w:sz w:val="20"/>
+          <w:szCs w:val="24"/>
+          <w:u w:val="none"/>
+          <w:vertAlign w:val="baseline"/>
+          <w:em w:val="none"/>
+          <w:lang w:val="en-GB" w:eastAsia="fi-FI" w:bidi="ar-SA"/>
+        </w:rPr>
+        <w:t>That's spoken English. Prefer ”For example” or similar.</w:t>
+      </w:r>
+      <w:r/>
+    </w:p>
+  </w:comment>
+  <w:comment w:id="50" w:author="Patrick Ausderau" w:date="2015-02-18T17:13:07Z" w:initials="">
+    <w:p>
+      <w:r>
+        <w:rPr>
+          <w:rFonts w:ascii="Times New Roman" w:hAnsi="Times New Roman" w:eastAsia="Times New Roman" w:cs="Times New Roman"/>
+          <w:b w:val="false"/>
+          <w:bCs w:val="false"/>
+          <w:i w:val="false"/>
+          <w:iCs w:val="false"/>
+          <w:caps w:val="false"/>
+          <w:smallCaps w:val="false"/>
+          <w:strike w:val="false"/>
+          <w:dstrike w:val="false"/>
+          <w:outline w:val="false"/>
+          <w:shadow w:val="false"/>
+          <w:emboss w:val="false"/>
+          <w:imprint w:val="false"/>
+          <w:color w:val="auto"/>
+          <w:spacing w:val="0"/>
+          <w:w w:val="100"/>
+          <w:position w:val="0"/>
+          <w:sz w:val="20"/>
+          <w:sz w:val="20"/>
+          <w:szCs w:val="24"/>
+          <w:u w:val="none"/>
+          <w:vertAlign w:val="baseline"/>
+          <w:em w:val="none"/>
+          <w:lang w:val="en-GB" w:eastAsia="fi-FI" w:bidi="ar-SA"/>
+        </w:rPr>
+        <w:t>Spoken English too... find better formulation.</w:t>
+      </w:r>
+      <w:r/>
+    </w:p>
+  </w:comment>
+  <w:comment w:id="51" w:author="Patrick Ausderau" w:date="2015-02-18T17:16:02Z" w:initials="">
+    <w:p>
+      <w:r>
+        <w:rPr>
+          <w:rFonts w:ascii="Times New Roman" w:hAnsi="Times New Roman" w:eastAsia="Times New Roman" w:cs="Times New Roman"/>
+          <w:b w:val="false"/>
+          <w:bCs w:val="false"/>
+          <w:i w:val="false"/>
+          <w:iCs w:val="false"/>
+          <w:caps w:val="false"/>
+          <w:smallCaps w:val="false"/>
+          <w:strike w:val="false"/>
+          <w:dstrike w:val="false"/>
+          <w:outline w:val="false"/>
+          <w:shadow w:val="false"/>
+          <w:emboss w:val="false"/>
+          <w:imprint w:val="false"/>
+          <w:color w:val="auto"/>
+          <w:spacing w:val="0"/>
+          <w:w w:val="100"/>
+          <w:position w:val="0"/>
+          <w:sz w:val="20"/>
+          <w:sz w:val="20"/>
+          <w:szCs w:val="24"/>
+          <w:u w:val="none"/>
+          <w:vertAlign w:val="baseline"/>
+          <w:em w:val="none"/>
+          <w:lang w:val="en-GB" w:eastAsia="fi-FI" w:bidi="ar-SA"/>
+        </w:rPr>
+        <w:t>Because of locks?</w:t>
+      </w:r>
+      <w:r/>
+    </w:p>
+  </w:comment>
+  <w:comment w:id="52" w:author="Patrick Ausderau" w:date="2015-02-18T17:16:56Z" w:initials="">
+    <w:p>
+      <w:r>
+        <w:rPr>
+          <w:rFonts w:ascii="Times New Roman" w:hAnsi="Times New Roman" w:eastAsia="Times New Roman" w:cs="Times New Roman"/>
+          <w:b w:val="false"/>
+          <w:bCs w:val="false"/>
+          <w:i w:val="false"/>
+          <w:iCs w:val="false"/>
+          <w:caps w:val="false"/>
+          <w:smallCaps w:val="false"/>
+          <w:strike w:val="false"/>
+          <w:dstrike w:val="false"/>
+          <w:outline w:val="false"/>
+          <w:shadow w:val="false"/>
+          <w:emboss w:val="false"/>
+          <w:imprint w:val="false"/>
+          <w:color w:val="auto"/>
+          <w:spacing w:val="0"/>
+          <w:w w:val="100"/>
+          <w:position w:val="0"/>
+          <w:sz w:val="20"/>
+          <w:sz w:val="20"/>
+          <w:szCs w:val="24"/>
+          <w:u w:val="none"/>
+          <w:vertAlign w:val="baseline"/>
+          <w:em w:val="none"/>
+          <w:lang w:val="en-GB" w:eastAsia="fi-FI" w:bidi="ar-SA"/>
+        </w:rPr>
+        <w:t xml:space="preserve">No. I can still delete my data without partioning (with poor performance and a lot of time). So it's not necessary. </w:t>
+      </w:r>
+      <w:r/>
+    </w:p>
+  </w:comment>
+  <w:comment w:id="53" w:author="Patrick Ausderau" w:date="2015-02-18T17:19:12Z" w:initials="">
+    <w:p>
+      <w:r>
+        <w:rPr>
+          <w:rFonts w:ascii="Times New Roman" w:hAnsi="Times New Roman" w:eastAsia="Times New Roman" w:cs="Times New Roman"/>
+          <w:b w:val="false"/>
+          <w:bCs w:val="false"/>
+          <w:i w:val="false"/>
+          <w:iCs w:val="false"/>
+          <w:caps w:val="false"/>
+          <w:smallCaps w:val="false"/>
+          <w:strike w:val="false"/>
+          <w:dstrike w:val="false"/>
+          <w:outline w:val="false"/>
+          <w:shadow w:val="false"/>
+          <w:emboss w:val="false"/>
+          <w:imprint w:val="false"/>
+          <w:color w:val="auto"/>
+          <w:spacing w:val="0"/>
+          <w:w w:val="100"/>
+          <w:position w:val="0"/>
+          <w:sz w:val="20"/>
+          <w:sz w:val="20"/>
+          <w:szCs w:val="24"/>
+          <w:u w:val="none"/>
+          <w:vertAlign w:val="baseline"/>
+          <w:em w:val="none"/>
+          <w:lang w:val="en-GB" w:eastAsia="fi-FI" w:bidi="ar-SA"/>
+        </w:rPr>
+        <w:t>Are you the Oracle? Can you predict my future :D</w:t>
+      </w:r>
+      <w:r/>
+    </w:p>
+  </w:comment>
+  <w:comment w:id="54" w:author="Patrick Ausderau" w:date="2015-02-18T17:22:36Z" w:initials="">
+    <w:p>
+      <w:r>
+        <w:rPr>
+          <w:rFonts w:ascii="Times New Roman" w:hAnsi="Times New Roman" w:eastAsia="Times New Roman" w:cs="Times New Roman"/>
+          <w:b w:val="false"/>
+          <w:bCs w:val="false"/>
+          <w:i w:val="false"/>
+          <w:iCs w:val="false"/>
+          <w:caps w:val="false"/>
+          <w:smallCaps w:val="false"/>
+          <w:strike w:val="false"/>
+          <w:dstrike w:val="false"/>
+          <w:outline w:val="false"/>
+          <w:shadow w:val="false"/>
+          <w:emboss w:val="false"/>
+          <w:imprint w:val="false"/>
+          <w:color w:val="auto"/>
+          <w:spacing w:val="0"/>
+          <w:w w:val="100"/>
+          <w:position w:val="0"/>
+          <w:sz w:val="20"/>
+          <w:sz w:val="20"/>
+          <w:szCs w:val="24"/>
+          <w:u w:val="none"/>
+          <w:vertAlign w:val="baseline"/>
+          <w:em w:val="none"/>
+          <w:lang w:val="en-GB" w:eastAsia="fi-FI" w:bidi="ar-SA"/>
+        </w:rPr>
+        <w:t>So it's not available yet? :D</w:t>
+      </w:r>
+      <w:r/>
+    </w:p>
+  </w:comment>
+  <w:comment w:id="55" w:author="Patrick Ausderau" w:date="2015-02-18T17:25:28Z" w:initials="">
+    <w:p>
+      <w:r>
+        <w:rPr>
+          <w:rFonts w:cs="Times New Roman" w:eastAsia="Times New Roman" w:ascii="Times New Roman" w:hAnsi="Times New Roman"/>
+          <w:b w:val="false"/>
+          <w:bCs w:val="false"/>
+          <w:i w:val="false"/>
+          <w:iCs w:val="false"/>
+          <w:caps w:val="false"/>
+          <w:smallCaps w:val="false"/>
+          <w:strike w:val="false"/>
+          <w:dstrike w:val="false"/>
+          <w:outline w:val="false"/>
+          <w:shadow w:val="false"/>
+          <w:emboss w:val="false"/>
+          <w:imprint w:val="false"/>
+          <w:color w:val="auto"/>
+          <w:spacing w:val="0"/>
+          <w:w w:val="100"/>
+          <w:position w:val="0"/>
+          <w:sz w:val="20"/>
+          <w:sz w:val="20"/>
+          <w:szCs w:val="24"/>
+          <w:u w:val="none"/>
+          <w:vertAlign w:val="baseline"/>
+          <w:em w:val="none"/>
+          <w:lang w:bidi="ar-SA" w:eastAsia="fi-FI" w:val="en-GB"/>
+        </w:rPr>
+        <w:t>I don't get that?</w:t>
+      </w:r>
+      <w:r/>
+    </w:p>
+  </w:comment>
+  <w:comment w:id="56" w:author="Patrick Ausderau" w:date="2015-02-18T17:46:49Z" w:initials=""/>
+  <w:comment w:id="57" w:author="Patrick Ausderau" w:date="2015-02-18T17:30:00Z" w:initials="">
+    <w:p>
+      <w:r>
+        <w:rPr>
+          <w:rFonts w:ascii="Times New Roman" w:hAnsi="Times New Roman" w:eastAsia="Times New Roman" w:cs="Times New Roman"/>
+          <w:b w:val="false"/>
+          <w:bCs w:val="false"/>
+          <w:i w:val="false"/>
+          <w:iCs w:val="false"/>
+          <w:caps w:val="false"/>
+          <w:smallCaps w:val="false"/>
+          <w:strike w:val="false"/>
+          <w:dstrike w:val="false"/>
+          <w:outline w:val="false"/>
+          <w:shadow w:val="false"/>
+          <w:emboss w:val="false"/>
+          <w:imprint w:val="false"/>
+          <w:color w:val="auto"/>
+          <w:spacing w:val="0"/>
+          <w:w w:val="100"/>
+          <w:position w:val="0"/>
+          <w:sz w:val="20"/>
+          <w:sz w:val="20"/>
+          <w:szCs w:val="24"/>
+          <w:u w:val="none"/>
+          <w:vertAlign w:val="baseline"/>
+          <w:em w:val="none"/>
+          <w:lang w:val="en-GB" w:eastAsia="fi-FI" w:bidi="ar-SA"/>
+        </w:rPr>
+        <w:t>The reference numbers must be present in the text where you cite them.</w:t>
+      </w:r>
+      <w:r/>
+    </w:p>
+  </w:comment>
+  <w:comment w:id="58" w:author="Patrick Ausderau" w:date="2015-02-18T17:31:25Z" w:initials="">
+    <w:p>
+      <w:r>
+        <w:rPr>
+          <w:rFonts w:ascii="Times New Roman" w:hAnsi="Times New Roman" w:eastAsia="Times New Roman" w:cs="Times New Roman"/>
+          <w:b w:val="false"/>
+          <w:bCs w:val="false"/>
+          <w:i w:val="false"/>
+          <w:iCs w:val="false"/>
+          <w:caps w:val="false"/>
+          <w:smallCaps w:val="false"/>
+          <w:strike w:val="false"/>
+          <w:dstrike w:val="false"/>
+          <w:outline w:val="false"/>
+          <w:shadow w:val="false"/>
+          <w:emboss w:val="false"/>
+          <w:imprint w:val="false"/>
+          <w:color w:val="auto"/>
+          <w:spacing w:val="0"/>
+          <w:w w:val="100"/>
+          <w:position w:val="0"/>
+          <w:sz w:val="20"/>
+          <w:sz w:val="20"/>
+          <w:szCs w:val="24"/>
+          <w:u w:val="none"/>
+          <w:vertAlign w:val="baseline"/>
+          <w:em w:val="none"/>
+          <w:lang w:val="en-US" w:eastAsia="fi-FI" w:bidi="ar-SA"/>
+        </w:rPr>
+        <w:t>You must specify the author and the publisher.</w:t>
+      </w:r>
+      <w:r/>
+    </w:p>
+  </w:comment>
+  <w:comment w:id="59" w:author="Patrick Ausderau" w:date="2015-02-18T17:32:18Z" w:initials="">
+    <w:p>
+      <w:r>
+        <w:rPr>
+          <w:rFonts w:ascii="Times New Roman" w:hAnsi="Times New Roman" w:eastAsia="Times New Roman" w:cs="Times New Roman"/>
+          <w:b w:val="false"/>
+          <w:bCs w:val="false"/>
+          <w:i w:val="false"/>
+          <w:iCs w:val="false"/>
+          <w:caps w:val="false"/>
+          <w:smallCaps w:val="false"/>
+          <w:strike w:val="false"/>
+          <w:dstrike w:val="false"/>
+          <w:outline w:val="false"/>
+          <w:shadow w:val="false"/>
+          <w:emboss w:val="false"/>
+          <w:imprint w:val="false"/>
+          <w:color w:val="auto"/>
+          <w:spacing w:val="0"/>
+          <w:w w:val="100"/>
+          <w:position w:val="0"/>
+          <w:sz w:val="20"/>
+          <w:sz w:val="20"/>
+          <w:szCs w:val="24"/>
+          <w:u w:val="none"/>
+          <w:vertAlign w:val="baseline"/>
+          <w:em w:val="none"/>
+          <w:lang w:val="en-US" w:eastAsia="fi-FI" w:bidi="ar-SA"/>
+        </w:rPr>
+        <w:t>Sorry. I use libreoffice and the URL did not survive :(</w:t>
+      </w:r>
+      <w:r/>
+    </w:p>
+  </w:comment>
+  <w:comment w:id="60" w:author="Patrick Ausderau" w:date="2015-02-18T17:41:00Z" w:initials="">
+    <w:p>
+      <w:r>
+        <w:rPr>
+          <w:rFonts w:eastAsia="Times New Roman" w:ascii="Times New Roman" w:hAnsi="Times New Roman" w:cs="Times New Roman"/>
+          <w:b w:val="false"/>
+          <w:bCs w:val="false"/>
+          <w:i w:val="false"/>
+          <w:iCs w:val="false"/>
+          <w:caps w:val="false"/>
+          <w:smallCaps w:val="false"/>
+          <w:strike w:val="false"/>
+          <w:dstrike w:val="false"/>
+          <w:outline w:val="false"/>
+          <w:shadow w:val="false"/>
+          <w:emboss w:val="false"/>
+          <w:imprint w:val="false"/>
+          <w:color w:val="auto"/>
+          <w:spacing w:val="0"/>
+          <w:w w:val="100"/>
+          <w:position w:val="0"/>
+          <w:sz w:val="20"/>
+          <w:sz w:val="20"/>
+          <w:szCs w:val="24"/>
+          <w:u w:val="none"/>
+          <w:vertAlign w:val="baseline"/>
+          <w:em w:val="none"/>
+          <w:lang w:eastAsia="fi-FI" w:val="en-US" w:bidi="ar-SA"/>
+        </w:rPr>
+        <w:t xml:space="preserve">Number from the template of the hell? </w:t>
+      </w:r>
+      <w:r>
+        <w:rPr>
+          <w:rFonts w:cs="Times New Roman" w:ascii="Times New Roman" w:hAnsi="Times New Roman" w:eastAsia="Times New Roman"/>
+          <w:b w:val="false"/>
+          <w:bCs w:val="false"/>
+          <w:i w:val="false"/>
+          <w:iCs w:val="false"/>
+          <w:caps w:val="false"/>
+          <w:smallCaps w:val="false"/>
+          <w:strike w:val="false"/>
+          <w:dstrike w:val="false"/>
+          <w:outline w:val="false"/>
+          <w:shadow w:val="false"/>
+          <w:emboss w:val="false"/>
+          <w:imprint w:val="false"/>
+          <w:color w:val="000000"/>
+          <w:spacing w:val="0"/>
+          <w:w w:val="100"/>
+          <w:position w:val="0"/>
+          <w:sz w:val="20"/>
+          <w:sz w:val="20"/>
+          <w:szCs w:val="24"/>
+          <w:u w:val="none"/>
+          <w:vertAlign w:val="baseline"/>
+          <w:em w:val="none"/>
+          <w:lang w:eastAsia="fi-FI" w:bidi="ar-SA" w:val="fi-FI"/>
+        </w:rPr>
+        <w:t xml:space="preserve">Maybe try this one: </w:t>
+      </w:r>
+      <w:hyperlink r:id="rId7">
+        <w:r>
+          <w:rPr>
+            <w:rFonts w:cs="Times New Roman" w:ascii="Times New Roman" w:hAnsi="Times New Roman" w:eastAsia="Times New Roman"/>
+            <w:b w:val="false"/>
+            <w:bCs w:val="false"/>
+            <w:i w:val="false"/>
+            <w:iCs w:val="false"/>
+            <w:caps w:val="false"/>
+            <w:smallCaps w:val="false"/>
+            <w:strike w:val="false"/>
+            <w:dstrike w:val="false"/>
+            <w:outline w:val="false"/>
+            <w:shadow w:val="false"/>
+            <w:emboss w:val="false"/>
+            <w:imprint w:val="false"/>
+            <w:color w:val="000000"/>
+            <w:spacing w:val="0"/>
+            <w:w w:val="100"/>
+            <w:position w:val="0"/>
+            <w:sz w:val="20"/>
+            <w:sz w:val="20"/>
+            <w:szCs w:val="24"/>
+            <w:u w:val="none"/>
+            <w:vertAlign w:val="baseline"/>
+            <w:em w:val="none"/>
+            <w:lang w:eastAsia="fi-FI" w:bidi="ar-SA" w:val="fi-FI"/>
+          </w:rPr>
+        </w:r>
+      </w:hyperlink>
+      <w:r>
+        <w:rPr>
+          <w:rFonts w:cs="Times New Roman" w:ascii="Times New Roman" w:hAnsi="Times New Roman" w:eastAsia="Times New Roman"/>
+          <w:b w:val="false"/>
+          <w:bCs w:val="false"/>
+          <w:i w:val="false"/>
+          <w:iCs w:val="false"/>
+          <w:caps w:val="false"/>
+          <w:smallCaps w:val="false"/>
+          <w:strike w:val="false"/>
+          <w:dstrike w:val="false"/>
+          <w:outline w:val="false"/>
+          <w:shadow w:val="false"/>
+          <w:emboss w:val="false"/>
+          <w:imprint w:val="false"/>
+          <w:color w:val="000000"/>
+          <w:spacing w:val="0"/>
+          <w:w w:val="100"/>
+          <w:position w:val="0"/>
+          <w:sz w:val="20"/>
+          <w:sz w:val="20"/>
+          <w:szCs w:val="24"/>
+          <w:u w:val="none"/>
+          <w:vertAlign w:val="baseline"/>
+          <w:em w:val="none"/>
+          <w:lang w:eastAsia="fi-FI" w:bidi="ar-SA" w:val="fi-FI"/>
+        </w:rPr>
+        <w:t xml:space="preserve">  </w:t>
       </w:r>
       <w:r/>
     </w:p>
@@ -6982,7 +8776,7 @@
             <w:rFonts w:ascii="Arial" w:hAnsi="Arial" w:asciiTheme="minorHAnsi" w:hAnsiTheme="minorHAnsi"/>
           </w:rPr>
         </w:pPr>
-        <w:commentRangeStart w:id="29"/>
+        <w:commentRangeStart w:id="61"/>
         <w:r>
           <w:rPr/>
           <w:t>Appendix</w:t>
@@ -6990,9 +8784,9 @@
         <w:r>
           <w:rPr/>
         </w:r>
-        <w:commentRangeEnd w:id="29"/>
+        <w:commentRangeEnd w:id="61"/>
         <w:r>
-          <w:commentReference w:id="29"/>
+          <w:commentReference w:id="61"/>
         </w:r>
         <w:r>
           <w:rPr/>

</xml_diff>